<commit_message>
Prima parte della trascrizione delle domande
Rimane ancora da completare dalla quarta domanda in poi
</commit_message>
<xml_diff>
--- a/Domande per l'azienda calzaturiera .docx
+++ b/Domande per l'azienda calzaturiera .docx
@@ -47,6 +47,7 @@
           <w:ilvl w:val="0"/>
           <w:numId w:val="7"/>
         </w:numPr>
+        <w:jc w:val="both"/>
         <w:rPr>
           <w:b/>
           <w:bCs/>
@@ -68,23 +69,88 @@
     </w:p>
     <w:p>
       <w:pPr>
-        <w:ind w:left="360"/>
-        <w:rPr>
-          <w:b/>
-          <w:bCs/>
-          <w:color w:val="FF0000"/>
-          <w:sz w:val="24"/>
-          <w:szCs w:val="24"/>
-        </w:rPr>
-      </w:pPr>
-      <w:r>
-        <w:rPr>
-          <w:color w:val="FF0000"/>
-          <w:sz w:val="24"/>
-          <w:szCs w:val="24"/>
-        </w:rPr>
-        <w:t>Come viene gestita l’azienda:</w:t>
-      </w:r>
+        <w:pStyle w:val="Paragrafoelenco"/>
+        <w:numPr>
+          <w:ilvl w:val="0"/>
+          <w:numId w:val="14"/>
+        </w:numPr>
+        <w:jc w:val="both"/>
+      </w:pPr>
+      <w:r>
+        <w:t>L’impresa si occupa dello stampaggio d</w:t>
+      </w:r>
+      <w:r>
+        <w:t xml:space="preserve">i </w:t>
+      </w:r>
+      <w:r>
+        <w:t>suole</w:t>
+      </w:r>
+      <w:r>
+        <w:t xml:space="preserve"> per calzature, i nostri clienti sono i calzaturifici che producono scarpe. Il nome deriva dal fondatore Malaspina. All’inizio si facevano produzione di suole prefesato</w:t>
+      </w:r>
+      <w:r>
+        <w:t>, con il quale si indicavano i</w:t>
+      </w:r>
+      <w:r>
+        <w:t xml:space="preserve"> componenti tutti slegati che poi si assemblavano.</w:t>
+      </w:r>
+      <w:r>
+        <w:t xml:space="preserve"> Successivamente</w:t>
+      </w:r>
+      <w:r>
+        <w:t xml:space="preserve"> </w:t>
+      </w:r>
+      <w:r>
+        <w:t>ci fu l’innovazione delle</w:t>
+      </w:r>
+      <w:r>
+        <w:t xml:space="preserve"> materie plastiche con investimento </w:t>
+      </w:r>
+      <w:r>
+        <w:t>nei primi anni</w:t>
+      </w:r>
+      <w:r>
+        <w:t>’80 di nuovi macchinari, dove era presente uno stampo che permetteva l’iniezione di materiale plastico con risultato finale le suole per le calzature</w:t>
+      </w:r>
+      <w:r>
+        <w:t xml:space="preserve">. L’azienda </w:t>
+      </w:r>
+      <w:r>
+        <w:t>è</w:t>
+      </w:r>
+      <w:r>
+        <w:t xml:space="preserve"> stata fondata nel 1970</w:t>
+      </w:r>
+      <w:r>
+        <w:t xml:space="preserve">, come piccola azienda marchigiana, per poi espandersi al livello nazionale fino ad arrivare negli </w:t>
+      </w:r>
+      <w:r>
+        <w:t>anni ’80</w:t>
+      </w:r>
+      <w:r>
+        <w:t xml:space="preserve">, dove tramite fiere internazionali si aprì anche la porta del mercato, il quale oggi corrisponde al </w:t>
+      </w:r>
+      <w:r>
+        <w:t xml:space="preserve">60% </w:t>
+      </w:r>
+      <w:r>
+        <w:t>di tutto il fatturato</w:t>
+      </w:r>
+      <w:r>
+        <w:t>.</w:t>
+      </w:r>
+    </w:p>
+    <w:p>
+      <w:pPr>
+        <w:pStyle w:val="Paragrafoelenco"/>
+        <w:jc w:val="both"/>
+        <w:rPr>
+          <w:b/>
+          <w:bCs/>
+          <w:sz w:val="24"/>
+          <w:szCs w:val="24"/>
+        </w:rPr>
+      </w:pPr>
     </w:p>
     <w:p>
       <w:pPr>
@@ -93,6 +159,7 @@
           <w:ilvl w:val="0"/>
           <w:numId w:val="7"/>
         </w:numPr>
+        <w:jc w:val="both"/>
         <w:rPr>
           <w:b/>
           <w:bCs/>
@@ -113,6 +180,74 @@
     <w:p>
       <w:pPr>
         <w:pStyle w:val="Paragrafoelenco"/>
+        <w:numPr>
+          <w:ilvl w:val="0"/>
+          <w:numId w:val="14"/>
+        </w:numPr>
+      </w:pPr>
+      <w:r>
+        <w:t>Le vendite hanno un responsabile che si occupa della relazione con i clienti,</w:t>
+      </w:r>
+      <w:r>
+        <w:t xml:space="preserve"> il quale</w:t>
+      </w:r>
+      <w:r>
+        <w:t xml:space="preserve"> </w:t>
+      </w:r>
+      <w:r>
+        <w:t>provvede</w:t>
+      </w:r>
+      <w:r>
+        <w:t xml:space="preserve"> </w:t>
+      </w:r>
+      <w:r>
+        <w:t>anche nel concepire</w:t>
+      </w:r>
+      <w:r>
+        <w:t xml:space="preserve"> la collezione per le stagioni estive e invernali</w:t>
+      </w:r>
+      <w:r>
+        <w:t xml:space="preserve"> (presentate in due presentazioni nell’arco di ogni anno)</w:t>
+      </w:r>
+      <w:r>
+        <w:t xml:space="preserve">. </w:t>
+      </w:r>
+      <w:r>
+        <w:br/>
+        <w:t>Poi ci occupiamo di seguire a</w:t>
+      </w:r>
+      <w:r>
+        <w:t>nche</w:t>
+      </w:r>
+      <w:r>
+        <w:t xml:space="preserve"> degli</w:t>
+      </w:r>
+      <w:r>
+        <w:t xml:space="preserve"> sviluppi personalizzati</w:t>
+      </w:r>
+      <w:r>
+        <w:t xml:space="preserve"> per i vari clienti che hanno necessità di avere una suola specifica e non conforme al nostro catalogo</w:t>
+      </w:r>
+      <w:r>
+        <w:t xml:space="preserve">. In </w:t>
+      </w:r>
+      <w:r>
+        <w:t>più</w:t>
+      </w:r>
+      <w:r>
+        <w:t xml:space="preserve"> ci sono 15 rappresentanti di zona</w:t>
+      </w:r>
+      <w:r>
+        <w:t xml:space="preserve"> sparsi sia in Italia e sia nel resto del mondo</w:t>
+      </w:r>
+      <w:r>
+        <w:t xml:space="preserve"> che si rapportano con i clienti.</w:t>
+      </w:r>
+    </w:p>
+    <w:p>
+      <w:pPr>
+        <w:pStyle w:val="Paragrafoelenco"/>
+        <w:jc w:val="both"/>
         <w:rPr>
           <w:b/>
           <w:bCs/>
@@ -129,33 +264,24 @@
           <w:ilvl w:val="0"/>
           <w:numId w:val="7"/>
         </w:numPr>
-        <w:rPr>
-          <w:b/>
-          <w:bCs/>
-          <w:color w:val="FF0000"/>
-          <w:sz w:val="24"/>
-          <w:szCs w:val="24"/>
-        </w:rPr>
-      </w:pPr>
-      <w:r>
-        <w:rPr>
-          <w:b/>
-          <w:bCs/>
-          <w:color w:val="FF0000"/>
-          <w:sz w:val="24"/>
-          <w:szCs w:val="24"/>
-        </w:rPr>
-        <w:t>Come vengono gestiti e organizzati i prodotti finiti?</w:t>
-      </w:r>
-      <w:r>
-        <w:rPr>
-          <w:b/>
-          <w:bCs/>
-          <w:color w:val="FF0000"/>
-          <w:sz w:val="24"/>
-          <w:szCs w:val="24"/>
-        </w:rPr>
-        <w:t xml:space="preserve"> (i magazzini)</w:t>
+        <w:jc w:val="both"/>
+        <w:rPr>
+          <w:b/>
+          <w:bCs/>
+          <w:color w:val="FF0000"/>
+          <w:sz w:val="24"/>
+          <w:szCs w:val="24"/>
+        </w:rPr>
+      </w:pPr>
+      <w:r>
+        <w:rPr>
+          <w:b/>
+          <w:bCs/>
+          <w:color w:val="FF0000"/>
+          <w:sz w:val="24"/>
+          <w:szCs w:val="24"/>
+        </w:rPr>
+        <w:t>Come viene gestita la clientela?</w:t>
       </w:r>
     </w:p>
     <w:p>
@@ -165,27 +291,194 @@
           <w:ilvl w:val="1"/>
           <w:numId w:val="7"/>
         </w:numPr>
-        <w:rPr>
-          <w:b/>
-          <w:bCs/>
-          <w:color w:val="FF0000"/>
-          <w:sz w:val="24"/>
-          <w:szCs w:val="24"/>
-        </w:rPr>
-      </w:pPr>
-      <w:r>
-        <w:rPr>
-          <w:color w:val="FF0000"/>
-          <w:sz w:val="24"/>
-          <w:szCs w:val="24"/>
-        </w:rPr>
-        <w:t>Come vengono gestite le componistiche per i prodotti?</w:t>
+        <w:jc w:val="both"/>
+        <w:rPr>
+          <w:b/>
+          <w:bCs/>
+          <w:color w:val="FF0000"/>
+          <w:sz w:val="24"/>
+          <w:szCs w:val="24"/>
+        </w:rPr>
+      </w:pPr>
+      <w:r>
+        <w:rPr>
+          <w:color w:val="FF0000"/>
+          <w:sz w:val="24"/>
+          <w:szCs w:val="24"/>
+        </w:rPr>
+        <w:t>È possibile vendere sia ad altre aziende sia a privati?</w:t>
+      </w:r>
+    </w:p>
+    <w:p>
+      <w:pPr>
+        <w:pStyle w:val="Paragrafoelenco"/>
+        <w:numPr>
+          <w:ilvl w:val="0"/>
+          <w:numId w:val="14"/>
+        </w:numPr>
+      </w:pPr>
+      <w:r>
+        <w:rPr>
+          <w:sz w:val="24"/>
+          <w:szCs w:val="24"/>
+        </w:rPr>
+        <w:t>Il privato non rientra tra la nostra clientela. Essendo un’azienda che produce un solo componente di tutta la calzatura, il nostro mercato è esclusivamente orientato alle altre aziende ovvero al B2B (</w:t>
+      </w:r>
+      <w:r>
+        <w:rPr>
+          <w:sz w:val="24"/>
+          <w:szCs w:val="24"/>
+        </w:rPr>
+        <w:t>Business-to-business</w:t>
+      </w:r>
+      <w:r>
+        <w:rPr>
+          <w:sz w:val="24"/>
+          <w:szCs w:val="24"/>
+        </w:rPr>
+        <w:t>)</w:t>
+      </w:r>
+      <w:r>
+        <w:rPr>
+          <w:sz w:val="24"/>
+          <w:szCs w:val="24"/>
+        </w:rPr>
+        <w:t xml:space="preserve">, dove tramite una collaborazione con </w:t>
+      </w:r>
+      <w:r>
+        <w:t>stilisti e modellisti</w:t>
+      </w:r>
+      <w:r>
+        <w:t xml:space="preserve"> sia interni a noi, sia appartenenti alla stessa azienda esterna, ci permettono di rendere realizzabili i prodotti finali per poi targettizzati nel mercato. I nostri prodotti sono i</w:t>
+      </w:r>
+      <w:r>
+        <w:t>dentificati c</w:t>
+      </w:r>
+      <w:r>
+        <w:t>ome</w:t>
+      </w:r>
+      <w:r>
+        <w:t xml:space="preserve"> un prodotto medio/basso economico che cambia la produzione in base alla moda</w:t>
+      </w:r>
+      <w:r>
+        <w:t xml:space="preserve"> e alla stagione</w:t>
+      </w:r>
+      <w:r>
+        <w:t xml:space="preserve">. </w:t>
+      </w:r>
+    </w:p>
+    <w:p>
+      <w:pPr>
+        <w:pStyle w:val="Paragrafoelenco"/>
+        <w:numPr>
+          <w:ilvl w:val="1"/>
+          <w:numId w:val="7"/>
+        </w:numPr>
+        <w:jc w:val="both"/>
+        <w:rPr>
+          <w:b/>
+          <w:bCs/>
+          <w:color w:val="FF0000"/>
+          <w:sz w:val="24"/>
+          <w:szCs w:val="24"/>
+        </w:rPr>
+      </w:pPr>
+      <w:r>
+        <w:rPr>
+          <w:color w:val="FF0000"/>
+          <w:sz w:val="24"/>
+          <w:szCs w:val="24"/>
+        </w:rPr>
+        <w:t>Avete un sito online per gestire le vendite con i clienti?</w:t>
+      </w:r>
+    </w:p>
+    <w:p>
+      <w:pPr>
+        <w:pStyle w:val="Paragrafoelenco"/>
+        <w:numPr>
+          <w:ilvl w:val="0"/>
+          <w:numId w:val="14"/>
+        </w:numPr>
+      </w:pPr>
+      <w:r>
+        <w:t>Si, abbiamo un sito internet dove è possibile accedere ad un’area</w:t>
+      </w:r>
+      <w:r>
+        <w:t xml:space="preserve"> </w:t>
+      </w:r>
+      <w:r>
+        <w:t xml:space="preserve">privata in cui ogni cliente può </w:t>
+      </w:r>
+      <w:r>
+        <w:t xml:space="preserve">vedere le varie collezioni </w:t>
+      </w:r>
+      <w:r>
+        <w:t xml:space="preserve">presenti con varie possibilità di personalizzazione (colori, </w:t>
+      </w:r>
+      <w:r>
+        <w:t>finiture, materiali</w:t>
+      </w:r>
+      <w:r>
+        <w:t xml:space="preserve">), il tutto è accessibile </w:t>
+      </w:r>
+      <w:r>
+        <w:t xml:space="preserve">tramite </w:t>
+      </w:r>
+      <w:r>
+        <w:t xml:space="preserve">una </w:t>
+      </w:r>
+      <w:r>
+        <w:t>password</w:t>
+      </w:r>
+      <w:r>
+        <w:t xml:space="preserve"> univoca che viene data ad ogni cliente</w:t>
+      </w:r>
+      <w:r>
+        <w:t xml:space="preserve">. </w:t>
       </w:r>
     </w:p>
     <w:p>
       <w:pPr>
         <w:pStyle w:val="Paragrafoelenco"/>
         <w:ind w:left="1440"/>
+      </w:pPr>
+      <w:r>
+        <w:t>Una volta che il cliente fa la sua scelta viene eseguita</w:t>
+      </w:r>
+      <w:r>
+        <w:t xml:space="preserve"> una campionatura per l’acquisto</w:t>
+      </w:r>
+      <w:r>
+        <w:t xml:space="preserve"> dei prodotti, ai quali verrà fatto corrispondere un codice</w:t>
+      </w:r>
+      <w:r>
+        <w:t>. Esso</w:t>
+      </w:r>
+      <w:r>
+        <w:t xml:space="preserve"> servirà per quando verrà confermato l’acquisto dei prodotti tramite l’ordine</w:t>
+      </w:r>
+      <w:r>
+        <w:t>, dove si prenderà quella distinta base appositamente creata per quel campione e la si manderà in produzione.</w:t>
+      </w:r>
+    </w:p>
+    <w:p>
+      <w:pPr>
+        <w:pStyle w:val="Paragrafoelenco"/>
+        <w:ind w:left="1440"/>
+        <w:jc w:val="both"/>
+        <w:rPr>
+          <w:b/>
+          <w:bCs/>
+          <w:color w:val="FF0000"/>
+          <w:sz w:val="24"/>
+          <w:szCs w:val="24"/>
+        </w:rPr>
+      </w:pPr>
+    </w:p>
+    <w:p>
+      <w:pPr>
+        <w:pStyle w:val="Paragrafoelenco"/>
+        <w:jc w:val="both"/>
         <w:rPr>
           <w:b/>
           <w:bCs/>
@@ -202,24 +495,151 @@
           <w:ilvl w:val="0"/>
           <w:numId w:val="7"/>
         </w:numPr>
-        <w:rPr>
-          <w:b/>
-          <w:bCs/>
-          <w:color w:val="FF0000"/>
-          <w:sz w:val="24"/>
-          <w:szCs w:val="24"/>
-        </w:rPr>
-      </w:pPr>
-      <w:r>
-        <w:rPr>
-          <w:b/>
-          <w:bCs/>
-          <w:color w:val="FF0000"/>
-          <w:sz w:val="24"/>
-          <w:szCs w:val="24"/>
-        </w:rPr>
-        <w:t xml:space="preserve">Come vengono gestiti i dipendenti? </w:t>
-      </w:r>
+        <w:jc w:val="both"/>
+        <w:rPr>
+          <w:b/>
+          <w:bCs/>
+          <w:color w:val="FF0000"/>
+          <w:sz w:val="24"/>
+          <w:szCs w:val="24"/>
+        </w:rPr>
+      </w:pPr>
+      <w:r>
+        <w:rPr>
+          <w:b/>
+          <w:bCs/>
+          <w:color w:val="FF0000"/>
+          <w:sz w:val="24"/>
+          <w:szCs w:val="24"/>
+        </w:rPr>
+        <w:t>Come vengono gestiti e organizzati i prodotti finiti</w:t>
+      </w:r>
+      <w:r>
+        <w:rPr>
+          <w:b/>
+          <w:bCs/>
+          <w:color w:val="FF0000"/>
+          <w:sz w:val="24"/>
+          <w:szCs w:val="24"/>
+        </w:rPr>
+        <w:t xml:space="preserve"> nei magazzini</w:t>
+      </w:r>
+      <w:r>
+        <w:rPr>
+          <w:b/>
+          <w:bCs/>
+          <w:color w:val="FF0000"/>
+          <w:sz w:val="24"/>
+          <w:szCs w:val="24"/>
+        </w:rPr>
+        <w:t>?</w:t>
+      </w:r>
+    </w:p>
+    <w:p>
+      <w:pPr>
+        <w:pStyle w:val="Paragrafoelenco"/>
+        <w:numPr>
+          <w:ilvl w:val="0"/>
+          <w:numId w:val="14"/>
+        </w:numPr>
+      </w:pPr>
+      <w:r>
+        <w:rPr>
+          <w:sz w:val="24"/>
+          <w:szCs w:val="24"/>
+        </w:rPr>
+        <w:t>Il magazzino è un parolone, perché per la maggior parte delle aziende sia piccole che medie</w:t>
+      </w:r>
+      <w:r>
+        <w:rPr>
+          <w:sz w:val="24"/>
+          <w:szCs w:val="24"/>
+        </w:rPr>
+        <w:t xml:space="preserve">, il magazzino è identificato come un luogo, ma invece esso rappresenta una vera e propria attività, dove sono presenti i soldi dell’azienda fermi, sia in </w:t>
+      </w:r>
+      <w:r>
+        <w:rPr>
+          <w:sz w:val="24"/>
+          <w:szCs w:val="24"/>
+        </w:rPr>
+        <w:lastRenderedPageBreak/>
+        <w:t>entrata che in uscita.</w:t>
+      </w:r>
+      <w:r>
+        <w:rPr>
+          <w:sz w:val="24"/>
+          <w:szCs w:val="24"/>
+        </w:rPr>
+        <w:br/>
+        <w:t>Noi abbiamo principalmente tre magazzini, dove</w:t>
+      </w:r>
+      <w:r>
+        <w:rPr>
+          <w:sz w:val="24"/>
+          <w:szCs w:val="24"/>
+        </w:rPr>
+        <w:t xml:space="preserve"> nel primo </w:t>
+      </w:r>
+      <w:r>
+        <w:t>è presente uno</w:t>
+      </w:r>
+      <w:r>
+        <w:t xml:space="preserve"> spedizioniere che </w:t>
+      </w:r>
+      <w:r>
+        <w:t>gestisce il servizio di logista e si occupa anche di tenere</w:t>
+      </w:r>
+      <w:r>
+        <w:t xml:space="preserve"> i materiali</w:t>
+      </w:r>
+      <w:r>
+        <w:t xml:space="preserve"> non lavorati (materie prime). Oltre a ciò, si occupa anche della parte riguardante il loro smistamento.</w:t>
+      </w:r>
+    </w:p>
+    <w:p>
+      <w:pPr>
+        <w:pStyle w:val="Paragrafoelenco"/>
+        <w:ind w:left="1440"/>
+      </w:pPr>
+      <w:r>
+        <w:rPr>
+          <w:sz w:val="24"/>
+          <w:szCs w:val="24"/>
+        </w:rPr>
+        <w:t>Poi abbiamo il secondo magazzino interno dove sono presenti le materie prime, come i vari colori, le varie durezze dei materiali e tutto ciò che occorre per produrre i campioni.</w:t>
+      </w:r>
+    </w:p>
+    <w:p>
+      <w:pPr>
+        <w:pStyle w:val="Paragrafoelenco"/>
+        <w:ind w:left="1440"/>
+      </w:pPr>
+      <w:r>
+        <w:t>Infine, abbiamo un altro magazzino interno dove sono presenti tutti i componenti che si possono caricare sulle suole come le varie f</w:t>
+      </w:r>
+      <w:r>
+        <w:t>ascette, inserti</w:t>
+      </w:r>
+      <w:r>
+        <w:t xml:space="preserve"> e </w:t>
+      </w:r>
+      <w:r>
+        <w:t>guardoli</w:t>
+      </w:r>
+      <w:r>
+        <w:t>, tutti per la decorazione della suola.</w:t>
+      </w:r>
+    </w:p>
+    <w:p>
+      <w:pPr>
+        <w:pStyle w:val="Paragrafoelenco"/>
+        <w:ind w:left="1440"/>
+        <w:jc w:val="both"/>
+        <w:rPr>
+          <w:sz w:val="24"/>
+          <w:szCs w:val="24"/>
+        </w:rPr>
+      </w:pPr>
     </w:p>
     <w:p>
       <w:pPr>
@@ -228,21 +648,85 @@
           <w:ilvl w:val="1"/>
           <w:numId w:val="7"/>
         </w:numPr>
-        <w:rPr>
-          <w:b/>
-          <w:bCs/>
-          <w:color w:val="FF0000"/>
-          <w:sz w:val="24"/>
-          <w:szCs w:val="24"/>
-        </w:rPr>
-      </w:pPr>
-      <w:r>
-        <w:rPr>
-          <w:color w:val="FF0000"/>
-          <w:sz w:val="24"/>
-          <w:szCs w:val="24"/>
-        </w:rPr>
-        <w:t>Quanti sono e di cosa si occupano?</w:t>
+        <w:jc w:val="both"/>
+        <w:rPr>
+          <w:b/>
+          <w:bCs/>
+          <w:color w:val="FF0000"/>
+          <w:sz w:val="24"/>
+          <w:szCs w:val="24"/>
+        </w:rPr>
+      </w:pPr>
+      <w:r>
+        <w:rPr>
+          <w:color w:val="FF0000"/>
+          <w:sz w:val="24"/>
+          <w:szCs w:val="24"/>
+        </w:rPr>
+        <w:t>Come vengono gestite le componistiche per i prodotti?</w:t>
+      </w:r>
+      <w:r>
+        <w:rPr>
+          <w:color w:val="FF0000"/>
+          <w:sz w:val="24"/>
+          <w:szCs w:val="24"/>
+        </w:rPr>
+        <w:t xml:space="preserve"> (le materie prime)</w:t>
+      </w:r>
+    </w:p>
+    <w:p>
+      <w:pPr>
+        <w:pStyle w:val="Paragrafoelenco"/>
+        <w:ind w:left="1440"/>
+        <w:jc w:val="both"/>
+        <w:rPr>
+          <w:b/>
+          <w:bCs/>
+          <w:color w:val="FF0000"/>
+          <w:sz w:val="24"/>
+          <w:szCs w:val="24"/>
+        </w:rPr>
+      </w:pPr>
+    </w:p>
+    <w:p>
+      <w:pPr>
+        <w:pStyle w:val="Paragrafoelenco"/>
+        <w:ind w:left="1440"/>
+        <w:jc w:val="both"/>
+        <w:rPr>
+          <w:b/>
+          <w:bCs/>
+          <w:color w:val="FF0000"/>
+          <w:sz w:val="24"/>
+          <w:szCs w:val="24"/>
+        </w:rPr>
+      </w:pPr>
+    </w:p>
+    <w:p>
+      <w:pPr>
+        <w:pStyle w:val="Paragrafoelenco"/>
+        <w:numPr>
+          <w:ilvl w:val="0"/>
+          <w:numId w:val="7"/>
+        </w:numPr>
+        <w:jc w:val="both"/>
+        <w:rPr>
+          <w:b/>
+          <w:bCs/>
+          <w:color w:val="FF0000"/>
+          <w:sz w:val="24"/>
+          <w:szCs w:val="24"/>
+        </w:rPr>
+      </w:pPr>
+      <w:r>
+        <w:rPr>
+          <w:b/>
+          <w:bCs/>
+          <w:color w:val="FF0000"/>
+          <w:sz w:val="24"/>
+          <w:szCs w:val="24"/>
+        </w:rPr>
+        <w:t>Come vengono gestiti i dipendenti?</w:t>
       </w:r>
     </w:p>
     <w:p>
@@ -252,6 +736,32 @@
           <w:ilvl w:val="1"/>
           <w:numId w:val="7"/>
         </w:numPr>
+        <w:jc w:val="both"/>
+        <w:rPr>
+          <w:b/>
+          <w:bCs/>
+          <w:color w:val="FF0000"/>
+          <w:sz w:val="24"/>
+          <w:szCs w:val="24"/>
+        </w:rPr>
+      </w:pPr>
+      <w:r>
+        <w:rPr>
+          <w:color w:val="FF0000"/>
+          <w:sz w:val="24"/>
+          <w:szCs w:val="24"/>
+        </w:rPr>
+        <w:t>Quanti sono e di cosa si occupano?</w:t>
+      </w:r>
+    </w:p>
+    <w:p>
+      <w:pPr>
+        <w:pStyle w:val="Paragrafoelenco"/>
+        <w:numPr>
+          <w:ilvl w:val="1"/>
+          <w:numId w:val="7"/>
+        </w:numPr>
+        <w:jc w:val="both"/>
         <w:rPr>
           <w:b/>
           <w:bCs/>
@@ -273,6 +783,7 @@
       <w:pPr>
         <w:pStyle w:val="Paragrafoelenco"/>
         <w:ind w:left="1440"/>
+        <w:jc w:val="both"/>
         <w:rPr>
           <w:b/>
           <w:bCs/>
@@ -289,6 +800,7 @@
           <w:ilvl w:val="0"/>
           <w:numId w:val="7"/>
         </w:numPr>
+        <w:jc w:val="both"/>
         <w:rPr>
           <w:b/>
           <w:bCs/>
@@ -306,16 +818,6 @@
           <w:szCs w:val="24"/>
         </w:rPr>
         <w:t>Come vengono gestiti i fornitori?</w:t>
-      </w:r>
-      <w:r>
-        <w:rPr>
-          <w:b/>
-          <w:bCs/>
-          <w:color w:val="FF0000"/>
-          <w:sz w:val="24"/>
-          <w:szCs w:val="24"/>
-        </w:rPr>
-        <w:t xml:space="preserve"> </w:t>
       </w:r>
     </w:p>
     <w:p>
@@ -325,21 +827,22 @@
           <w:ilvl w:val="1"/>
           <w:numId w:val="7"/>
         </w:numPr>
-        <w:rPr>
-          <w:b/>
-          <w:bCs/>
-          <w:color w:val="FF0000"/>
-          <w:sz w:val="24"/>
-          <w:szCs w:val="24"/>
-        </w:rPr>
-      </w:pPr>
-      <w:r>
-        <w:rPr>
-          <w:color w:val="FF0000"/>
-          <w:sz w:val="24"/>
-          <w:szCs w:val="24"/>
-        </w:rPr>
-        <w:t xml:space="preserve">Quanti sono? </w:t>
+        <w:jc w:val="both"/>
+        <w:rPr>
+          <w:b/>
+          <w:bCs/>
+          <w:color w:val="FF0000"/>
+          <w:sz w:val="24"/>
+          <w:szCs w:val="24"/>
+        </w:rPr>
+      </w:pPr>
+      <w:r>
+        <w:rPr>
+          <w:color w:val="FF0000"/>
+          <w:sz w:val="24"/>
+          <w:szCs w:val="24"/>
+        </w:rPr>
+        <w:t>Quanti sono?</w:t>
       </w:r>
     </w:p>
     <w:p>
@@ -349,6 +852,7 @@
           <w:ilvl w:val="1"/>
           <w:numId w:val="7"/>
         </w:numPr>
+        <w:jc w:val="both"/>
         <w:rPr>
           <w:b/>
           <w:bCs/>
@@ -370,6 +874,21 @@
       <w:pPr>
         <w:pStyle w:val="Paragrafoelenco"/>
         <w:ind w:left="1440"/>
+        <w:jc w:val="both"/>
+        <w:rPr>
+          <w:b/>
+          <w:bCs/>
+          <w:color w:val="FF0000"/>
+          <w:sz w:val="24"/>
+          <w:szCs w:val="24"/>
+        </w:rPr>
+      </w:pPr>
+    </w:p>
+    <w:p>
+      <w:pPr>
+        <w:pStyle w:val="Paragrafoelenco"/>
+        <w:ind w:left="1440"/>
+        <w:jc w:val="both"/>
         <w:rPr>
           <w:b/>
           <w:bCs/>
@@ -386,23 +905,64 @@
           <w:ilvl w:val="0"/>
           <w:numId w:val="7"/>
         </w:numPr>
-        <w:rPr>
-          <w:b/>
-          <w:bCs/>
-          <w:color w:val="FF0000"/>
-          <w:sz w:val="24"/>
-          <w:szCs w:val="24"/>
-        </w:rPr>
-      </w:pPr>
-      <w:r>
-        <w:rPr>
-          <w:b/>
-          <w:bCs/>
-          <w:color w:val="FF0000"/>
-          <w:sz w:val="24"/>
-          <w:szCs w:val="24"/>
-        </w:rPr>
-        <w:t>Come viene gestita la clientela?</w:t>
+        <w:jc w:val="both"/>
+        <w:rPr>
+          <w:b/>
+          <w:bCs/>
+          <w:color w:val="FF0000"/>
+          <w:sz w:val="24"/>
+          <w:szCs w:val="24"/>
+        </w:rPr>
+      </w:pPr>
+      <w:r>
+        <w:rPr>
+          <w:b/>
+          <w:bCs/>
+          <w:color w:val="FF0000"/>
+          <w:sz w:val="24"/>
+          <w:szCs w:val="24"/>
+        </w:rPr>
+        <w:t xml:space="preserve">Come viene gestita la parte </w:t>
+      </w:r>
+      <w:r>
+        <w:rPr>
+          <w:b/>
+          <w:bCs/>
+          <w:color w:val="FF0000"/>
+          <w:sz w:val="24"/>
+          <w:szCs w:val="24"/>
+        </w:rPr>
+        <w:t xml:space="preserve">al </w:t>
+      </w:r>
+      <w:r>
+        <w:rPr>
+          <w:b/>
+          <w:bCs/>
+          <w:color w:val="FF0000"/>
+          <w:sz w:val="24"/>
+          <w:szCs w:val="24"/>
+        </w:rPr>
+        <w:t>fiscale</w:t>
+      </w:r>
+      <w:r>
+        <w:rPr>
+          <w:b/>
+          <w:bCs/>
+          <w:color w:val="FF0000"/>
+          <w:sz w:val="24"/>
+          <w:szCs w:val="24"/>
+        </w:rPr>
+        <w:t xml:space="preserve"> (di contabilità) al livello amministrativo</w:t>
+      </w:r>
+      <w:r>
+        <w:rPr>
+          <w:b/>
+          <w:bCs/>
+          <w:color w:val="FF0000"/>
+          <w:sz w:val="24"/>
+          <w:szCs w:val="24"/>
+        </w:rPr>
+        <w:t>?</w:t>
       </w:r>
     </w:p>
     <w:p>
@@ -412,21 +972,22 @@
           <w:ilvl w:val="1"/>
           <w:numId w:val="7"/>
         </w:numPr>
-        <w:rPr>
-          <w:b/>
-          <w:bCs/>
-          <w:color w:val="FF0000"/>
-          <w:sz w:val="24"/>
-          <w:szCs w:val="24"/>
-        </w:rPr>
-      </w:pPr>
-      <w:r>
-        <w:rPr>
-          <w:color w:val="FF0000"/>
-          <w:sz w:val="24"/>
-          <w:szCs w:val="24"/>
-        </w:rPr>
-        <w:t xml:space="preserve">È possibile vendere sia ad altre aziende sia a privati? </w:t>
+        <w:jc w:val="both"/>
+        <w:rPr>
+          <w:b/>
+          <w:bCs/>
+          <w:color w:val="FF0000"/>
+          <w:sz w:val="24"/>
+          <w:szCs w:val="24"/>
+        </w:rPr>
+      </w:pPr>
+      <w:r>
+        <w:rPr>
+          <w:color w:val="FF0000"/>
+          <w:sz w:val="24"/>
+          <w:szCs w:val="24"/>
+        </w:rPr>
+        <w:t>Quali sono le principali spese che l’azienda deve affrontare?</w:t>
       </w:r>
     </w:p>
     <w:p>
@@ -436,35 +997,27 @@
           <w:ilvl w:val="1"/>
           <w:numId w:val="7"/>
         </w:numPr>
-        <w:rPr>
-          <w:b/>
-          <w:bCs/>
-          <w:color w:val="FF0000"/>
-          <w:sz w:val="24"/>
-          <w:szCs w:val="24"/>
-        </w:rPr>
-      </w:pPr>
-      <w:r>
-        <w:rPr>
-          <w:color w:val="FF0000"/>
-          <w:sz w:val="24"/>
-          <w:szCs w:val="24"/>
-        </w:rPr>
-        <w:t>Se sì, come e dove</w:t>
-      </w:r>
-      <w:r>
-        <w:rPr>
-          <w:color w:val="FF0000"/>
-          <w:sz w:val="24"/>
-          <w:szCs w:val="24"/>
-        </w:rPr>
-        <w:t xml:space="preserve"> (anche online)?</w:t>
-      </w:r>
-    </w:p>
-    <w:p>
-      <w:pPr>
-        <w:pStyle w:val="Paragrafoelenco"/>
-        <w:ind w:left="1440"/>
+        <w:jc w:val="both"/>
+        <w:rPr>
+          <w:b/>
+          <w:bCs/>
+          <w:color w:val="FF0000"/>
+          <w:sz w:val="24"/>
+          <w:szCs w:val="24"/>
+        </w:rPr>
+      </w:pPr>
+      <w:r>
+        <w:rPr>
+          <w:color w:val="FF0000"/>
+          <w:sz w:val="24"/>
+          <w:szCs w:val="24"/>
+        </w:rPr>
+        <w:t>Sarebbe possibile avere una fattura non compilata?</w:t>
+      </w:r>
+    </w:p>
+    <w:p>
+      <w:pPr>
+        <w:jc w:val="both"/>
         <w:rPr>
           <w:b/>
           <w:bCs/>
@@ -479,113 +1032,56 @@
         <w:pStyle w:val="Paragrafoelenco"/>
         <w:numPr>
           <w:ilvl w:val="0"/>
-          <w:numId w:val="7"/>
+          <w:numId w:val="13"/>
         </w:numPr>
-        <w:rPr>
-          <w:b/>
-          <w:bCs/>
-          <w:color w:val="FF0000"/>
-          <w:sz w:val="24"/>
-          <w:szCs w:val="24"/>
-        </w:rPr>
-      </w:pPr>
-      <w:r>
-        <w:rPr>
-          <w:b/>
-          <w:bCs/>
-          <w:color w:val="FF0000"/>
-          <w:sz w:val="24"/>
-          <w:szCs w:val="24"/>
-        </w:rPr>
-        <w:t xml:space="preserve">Come viene gestita la parte </w:t>
-      </w:r>
-      <w:r>
-        <w:rPr>
-          <w:b/>
-          <w:bCs/>
-          <w:color w:val="FF0000"/>
-          <w:sz w:val="24"/>
-          <w:szCs w:val="24"/>
-        </w:rPr>
-        <w:t xml:space="preserve">al </w:t>
-      </w:r>
-      <w:r>
-        <w:rPr>
-          <w:b/>
-          <w:bCs/>
-          <w:color w:val="FF0000"/>
-          <w:sz w:val="24"/>
-          <w:szCs w:val="24"/>
-        </w:rPr>
-        <w:t>fiscale</w:t>
-      </w:r>
-      <w:r>
-        <w:rPr>
-          <w:b/>
-          <w:bCs/>
-          <w:color w:val="FF0000"/>
-          <w:sz w:val="24"/>
-          <w:szCs w:val="24"/>
-        </w:rPr>
-        <w:t xml:space="preserve"> (di contabilità) al livello amministrativo</w:t>
-      </w:r>
-      <w:r>
-        <w:rPr>
-          <w:b/>
-          <w:bCs/>
-          <w:color w:val="FF0000"/>
-          <w:sz w:val="24"/>
-          <w:szCs w:val="24"/>
-        </w:rPr>
-        <w:t>?</w:t>
+        <w:jc w:val="both"/>
+        <w:rPr>
+          <w:b/>
+          <w:bCs/>
+          <w:sz w:val="24"/>
+          <w:szCs w:val="24"/>
+        </w:rPr>
+      </w:pPr>
+      <w:r>
+        <w:rPr>
+          <w:b/>
+          <w:bCs/>
+          <w:sz w:val="24"/>
+          <w:szCs w:val="24"/>
+        </w:rPr>
+        <w:t>Risposte libere</w:t>
+      </w:r>
+      <w:r>
+        <w:rPr>
+          <w:b/>
+          <w:bCs/>
+          <w:sz w:val="24"/>
+          <w:szCs w:val="24"/>
+        </w:rPr>
+        <w:t>:</w:t>
       </w:r>
     </w:p>
     <w:p>
       <w:pPr>
         <w:pStyle w:val="Paragrafoelenco"/>
         <w:numPr>
-          <w:ilvl w:val="1"/>
-          <w:numId w:val="7"/>
+          <w:ilvl w:val="0"/>
+          <w:numId w:val="11"/>
         </w:numPr>
-        <w:rPr>
-          <w:b/>
-          <w:bCs/>
-          <w:color w:val="FF0000"/>
-          <w:sz w:val="24"/>
-          <w:szCs w:val="24"/>
-        </w:rPr>
-      </w:pPr>
-      <w:r>
-        <w:rPr>
-          <w:color w:val="FF0000"/>
-          <w:sz w:val="24"/>
-          <w:szCs w:val="24"/>
-        </w:rPr>
-        <w:t>Quali sono le principali spese che l’azienda deve affrontare?</w:t>
-      </w:r>
-    </w:p>
-    <w:p>
-      <w:pPr>
-        <w:pStyle w:val="Paragrafoelenco"/>
-        <w:numPr>
-          <w:ilvl w:val="1"/>
-          <w:numId w:val="7"/>
-        </w:numPr>
-        <w:rPr>
-          <w:b/>
-          <w:bCs/>
-          <w:color w:val="FF0000"/>
-          <w:sz w:val="24"/>
-          <w:szCs w:val="24"/>
-        </w:rPr>
-      </w:pPr>
-      <w:r>
-        <w:rPr>
-          <w:color w:val="FF0000"/>
-          <w:sz w:val="24"/>
-          <w:szCs w:val="24"/>
-        </w:rPr>
-        <w:t xml:space="preserve">Sarebbe possibile avere una fattura non compilata? </w:t>
+        <w:jc w:val="both"/>
+        <w:rPr>
+          <w:b/>
+          <w:bCs/>
+          <w:sz w:val="24"/>
+          <w:szCs w:val="24"/>
+        </w:rPr>
+      </w:pPr>
+      <w:r>
+        <w:rPr>
+          <w:sz w:val="24"/>
+          <w:szCs w:val="24"/>
+        </w:rPr>
+        <w:t>Le problematiche che ci furono all’ inizio furono principalmente quelle di gestire i pagamenti, gli articoli</w:t>
       </w:r>
     </w:p>
     <w:sectPr>
@@ -600,6 +1096,32 @@
 
 <file path=word/numbering.xml><?xml version="1.0" encoding="utf-8"?>
 <w:numbering xmlns:wpc="http://schemas.microsoft.com/office/word/2010/wordprocessingCanvas" xmlns:cx="http://schemas.microsoft.com/office/drawing/2014/chartex" xmlns:cx1="http://schemas.microsoft.com/office/drawing/2015/9/8/chartex" xmlns:cx2="http://schemas.microsoft.com/office/drawing/2015/10/21/chartex" xmlns:cx3="http://schemas.microsoft.com/office/drawing/2016/5/9/chartex" xmlns:cx4="http://schemas.microsoft.com/office/drawing/2016/5/10/chartex" xmlns:cx5="http://schemas.microsoft.com/office/drawing/2016/5/11/chartex" xmlns:cx6="http://schemas.microsoft.com/office/drawing/2016/5/12/chartex" xmlns:cx7="http://schemas.microsoft.com/office/drawing/2016/5/13/chartex" xmlns:cx8="http://schemas.microsoft.com/office/drawing/2016/5/14/chartex" xmlns:mc="http://schemas.openxmlformats.org/markup-compatibility/2006" xmlns:aink="http://schemas.microsoft.com/office/drawing/2016/ink" xmlns:am3d="http://schemas.microsoft.com/office/drawing/2017/model3d" xmlns:o="urn:schemas-microsoft-com:office:office" xmlns:oel="http://schemas.microsoft.com/office/2019/extlst" xmlns:r="http://schemas.openxmlformats.org/officeDocument/2006/relationships" xmlns:m="http://schemas.openxmlformats.org/officeDocument/2006/math" xmlns:v="urn:schemas-microsoft-com:vml" xmlns:wp14="http://schemas.microsoft.com/office/word/2010/wordprocessingDrawing" xmlns:wp="http://schemas.openxmlformats.org/drawingml/2006/wordprocessingDrawing" xmlns:w10="urn:schemas-microsoft-com:office:word" xmlns:w="http://schemas.openxmlformats.org/wordprocessingml/2006/main" xmlns:w14="http://schemas.microsoft.com/office/word/2010/wordml" xmlns:w15="http://schemas.microsoft.com/office/word/2012/wordml" xmlns:w16cex="http://schemas.microsoft.com/office/word/2018/wordml/cex" xmlns:w16cid="http://schemas.microsoft.com/office/word/2016/wordml/cid" xmlns:w16="http://schemas.microsoft.com/office/word/2018/wordml" xmlns:w16sdtdh="http://schemas.microsoft.com/office/word/2020/wordml/sdtdatahash" xmlns:w16se="http://schemas.microsoft.com/office/word/2015/wordml/symex" xmlns:wpg="http://schemas.microsoft.com/office/word/2010/wordprocessingGroup" xmlns:wpi="http://schemas.microsoft.com/office/word/2010/wordprocessingInk" xmlns:wne="http://schemas.microsoft.com/office/word/2006/wordml" xmlns:wps="http://schemas.microsoft.com/office/word/2010/wordprocessingShape" mc:Ignorable="w14 w15 w16se w16cid w16 w16cex w16sdtdh wp14">
+  <w:numPicBullet w:numPicBulletId="0">
+    <w:pict>
+      <v:shapetype id="_x0000_t75" coordsize="21600,21600" o:spt="75" o:preferrelative="t" path="m@4@5l@4@11@9@11@9@5xe" filled="f" stroked="f">
+        <v:stroke joinstyle="miter"/>
+        <v:formulas>
+          <v:f eqn="if lineDrawn pixelLineWidth 0"/>
+          <v:f eqn="sum @0 1 0"/>
+          <v:f eqn="sum 0 0 @1"/>
+          <v:f eqn="prod @2 1 2"/>
+          <v:f eqn="prod @3 21600 pixelWidth"/>
+          <v:f eqn="prod @3 21600 pixelHeight"/>
+          <v:f eqn="sum @0 0 1"/>
+          <v:f eqn="prod @6 1 2"/>
+          <v:f eqn="prod @7 21600 pixelWidth"/>
+          <v:f eqn="sum @8 21600 0"/>
+          <v:f eqn="prod @7 21600 pixelHeight"/>
+          <v:f eqn="sum @10 21600 0"/>
+        </v:formulas>
+        <v:path o:extrusionok="f" gradientshapeok="t" o:connecttype="rect"/>
+        <o:lock v:ext="edit" aspectratio="t"/>
+      </v:shapetype>
+      <v:shape id="_x0000_i1107" type="#_x0000_t75" style="width:11.25pt;height:11.25pt" o:bullet="t">
+        <v:imagedata r:id="rId1" o:title="mso264"/>
+      </v:shape>
+    </w:pict>
+  </w:numPicBullet>
   <w:abstractNum w:abstractNumId="0" w15:restartNumberingAfterBreak="0">
     <w:nsid w:val="2AE5473F"/>
     <w:multiLevelType w:val="hybridMultilevel"/>
@@ -773,9 +1295,236 @@
     </w:lvl>
   </w:abstractNum>
   <w:abstractNum w:abstractNumId="2" w15:restartNumberingAfterBreak="0">
+    <w:nsid w:val="3E784E02"/>
+    <w:multiLevelType w:val="hybridMultilevel"/>
+    <w:tmpl w:val="E63E565A"/>
+    <w:lvl w:ilvl="0" w:tplc="04100001">
+      <w:start w:val="1"/>
+      <w:numFmt w:val="bullet"/>
+      <w:lvlText w:val=""/>
+      <w:lvlJc w:val="left"/>
+      <w:pPr>
+        <w:ind w:left="720" w:hanging="360"/>
+      </w:pPr>
+      <w:rPr>
+        <w:rFonts w:ascii="Symbol" w:hAnsi="Symbol" w:hint="default"/>
+      </w:rPr>
+    </w:lvl>
+    <w:lvl w:ilvl="1" w:tplc="04100003" w:tentative="1">
+      <w:start w:val="1"/>
+      <w:numFmt w:val="bullet"/>
+      <w:lvlText w:val="o"/>
+      <w:lvlJc w:val="left"/>
+      <w:pPr>
+        <w:ind w:left="1440" w:hanging="360"/>
+      </w:pPr>
+      <w:rPr>
+        <w:rFonts w:ascii="Courier New" w:hAnsi="Courier New" w:cs="Courier New" w:hint="default"/>
+      </w:rPr>
+    </w:lvl>
+    <w:lvl w:ilvl="2" w:tplc="04100005" w:tentative="1">
+      <w:start w:val="1"/>
+      <w:numFmt w:val="bullet"/>
+      <w:lvlText w:val=""/>
+      <w:lvlJc w:val="left"/>
+      <w:pPr>
+        <w:ind w:left="2160" w:hanging="360"/>
+      </w:pPr>
+      <w:rPr>
+        <w:rFonts w:ascii="Wingdings" w:hAnsi="Wingdings" w:hint="default"/>
+      </w:rPr>
+    </w:lvl>
+    <w:lvl w:ilvl="3" w:tplc="04100001" w:tentative="1">
+      <w:start w:val="1"/>
+      <w:numFmt w:val="bullet"/>
+      <w:lvlText w:val=""/>
+      <w:lvlJc w:val="left"/>
+      <w:pPr>
+        <w:ind w:left="2880" w:hanging="360"/>
+      </w:pPr>
+      <w:rPr>
+        <w:rFonts w:ascii="Symbol" w:hAnsi="Symbol" w:hint="default"/>
+      </w:rPr>
+    </w:lvl>
+    <w:lvl w:ilvl="4" w:tplc="04100003" w:tentative="1">
+      <w:start w:val="1"/>
+      <w:numFmt w:val="bullet"/>
+      <w:lvlText w:val="o"/>
+      <w:lvlJc w:val="left"/>
+      <w:pPr>
+        <w:ind w:left="3600" w:hanging="360"/>
+      </w:pPr>
+      <w:rPr>
+        <w:rFonts w:ascii="Courier New" w:hAnsi="Courier New" w:cs="Courier New" w:hint="default"/>
+      </w:rPr>
+    </w:lvl>
+    <w:lvl w:ilvl="5" w:tplc="04100005" w:tentative="1">
+      <w:start w:val="1"/>
+      <w:numFmt w:val="bullet"/>
+      <w:lvlText w:val=""/>
+      <w:lvlJc w:val="left"/>
+      <w:pPr>
+        <w:ind w:left="4320" w:hanging="360"/>
+      </w:pPr>
+      <w:rPr>
+        <w:rFonts w:ascii="Wingdings" w:hAnsi="Wingdings" w:hint="default"/>
+      </w:rPr>
+    </w:lvl>
+    <w:lvl w:ilvl="6" w:tplc="04100001" w:tentative="1">
+      <w:start w:val="1"/>
+      <w:numFmt w:val="bullet"/>
+      <w:lvlText w:val=""/>
+      <w:lvlJc w:val="left"/>
+      <w:pPr>
+        <w:ind w:left="5040" w:hanging="360"/>
+      </w:pPr>
+      <w:rPr>
+        <w:rFonts w:ascii="Symbol" w:hAnsi="Symbol" w:hint="default"/>
+      </w:rPr>
+    </w:lvl>
+    <w:lvl w:ilvl="7" w:tplc="04100003" w:tentative="1">
+      <w:start w:val="1"/>
+      <w:numFmt w:val="bullet"/>
+      <w:lvlText w:val="o"/>
+      <w:lvlJc w:val="left"/>
+      <w:pPr>
+        <w:ind w:left="5760" w:hanging="360"/>
+      </w:pPr>
+      <w:rPr>
+        <w:rFonts w:ascii="Courier New" w:hAnsi="Courier New" w:cs="Courier New" w:hint="default"/>
+      </w:rPr>
+    </w:lvl>
+    <w:lvl w:ilvl="8" w:tplc="04100005" w:tentative="1">
+      <w:start w:val="1"/>
+      <w:numFmt w:val="bullet"/>
+      <w:lvlText w:val=""/>
+      <w:lvlJc w:val="left"/>
+      <w:pPr>
+        <w:ind w:left="6480" w:hanging="360"/>
+      </w:pPr>
+      <w:rPr>
+        <w:rFonts w:ascii="Wingdings" w:hAnsi="Wingdings" w:hint="default"/>
+      </w:rPr>
+    </w:lvl>
+  </w:abstractNum>
+  <w:abstractNum w:abstractNumId="3" w15:restartNumberingAfterBreak="0">
+    <w:nsid w:val="40D5659F"/>
+    <w:multiLevelType w:val="hybridMultilevel"/>
+    <w:tmpl w:val="88048716"/>
+    <w:lvl w:ilvl="0" w:tplc="04100007">
+      <w:start w:val="1"/>
+      <w:numFmt w:val="bullet"/>
+      <w:lvlText w:val=""/>
+      <w:lvlPicBulletId w:val="0"/>
+      <w:lvlJc w:val="left"/>
+      <w:pPr>
+        <w:ind w:left="720" w:hanging="360"/>
+      </w:pPr>
+      <w:rPr>
+        <w:rFonts w:ascii="Symbol" w:hAnsi="Symbol" w:hint="default"/>
+      </w:rPr>
+    </w:lvl>
+    <w:lvl w:ilvl="1" w:tplc="04100003" w:tentative="1">
+      <w:start w:val="1"/>
+      <w:numFmt w:val="bullet"/>
+      <w:lvlText w:val="o"/>
+      <w:lvlJc w:val="left"/>
+      <w:pPr>
+        <w:ind w:left="1440" w:hanging="360"/>
+      </w:pPr>
+      <w:rPr>
+        <w:rFonts w:ascii="Courier New" w:hAnsi="Courier New" w:cs="Courier New" w:hint="default"/>
+      </w:rPr>
+    </w:lvl>
+    <w:lvl w:ilvl="2" w:tplc="04100005" w:tentative="1">
+      <w:start w:val="1"/>
+      <w:numFmt w:val="bullet"/>
+      <w:lvlText w:val=""/>
+      <w:lvlJc w:val="left"/>
+      <w:pPr>
+        <w:ind w:left="2160" w:hanging="360"/>
+      </w:pPr>
+      <w:rPr>
+        <w:rFonts w:ascii="Wingdings" w:hAnsi="Wingdings" w:hint="default"/>
+      </w:rPr>
+    </w:lvl>
+    <w:lvl w:ilvl="3" w:tplc="04100001" w:tentative="1">
+      <w:start w:val="1"/>
+      <w:numFmt w:val="bullet"/>
+      <w:lvlText w:val=""/>
+      <w:lvlJc w:val="left"/>
+      <w:pPr>
+        <w:ind w:left="2880" w:hanging="360"/>
+      </w:pPr>
+      <w:rPr>
+        <w:rFonts w:ascii="Symbol" w:hAnsi="Symbol" w:hint="default"/>
+      </w:rPr>
+    </w:lvl>
+    <w:lvl w:ilvl="4" w:tplc="04100003" w:tentative="1">
+      <w:start w:val="1"/>
+      <w:numFmt w:val="bullet"/>
+      <w:lvlText w:val="o"/>
+      <w:lvlJc w:val="left"/>
+      <w:pPr>
+        <w:ind w:left="3600" w:hanging="360"/>
+      </w:pPr>
+      <w:rPr>
+        <w:rFonts w:ascii="Courier New" w:hAnsi="Courier New" w:cs="Courier New" w:hint="default"/>
+      </w:rPr>
+    </w:lvl>
+    <w:lvl w:ilvl="5" w:tplc="04100005" w:tentative="1">
+      <w:start w:val="1"/>
+      <w:numFmt w:val="bullet"/>
+      <w:lvlText w:val=""/>
+      <w:lvlJc w:val="left"/>
+      <w:pPr>
+        <w:ind w:left="4320" w:hanging="360"/>
+      </w:pPr>
+      <w:rPr>
+        <w:rFonts w:ascii="Wingdings" w:hAnsi="Wingdings" w:hint="default"/>
+      </w:rPr>
+    </w:lvl>
+    <w:lvl w:ilvl="6" w:tplc="04100001" w:tentative="1">
+      <w:start w:val="1"/>
+      <w:numFmt w:val="bullet"/>
+      <w:lvlText w:val=""/>
+      <w:lvlJc w:val="left"/>
+      <w:pPr>
+        <w:ind w:left="5040" w:hanging="360"/>
+      </w:pPr>
+      <w:rPr>
+        <w:rFonts w:ascii="Symbol" w:hAnsi="Symbol" w:hint="default"/>
+      </w:rPr>
+    </w:lvl>
+    <w:lvl w:ilvl="7" w:tplc="04100003" w:tentative="1">
+      <w:start w:val="1"/>
+      <w:numFmt w:val="bullet"/>
+      <w:lvlText w:val="o"/>
+      <w:lvlJc w:val="left"/>
+      <w:pPr>
+        <w:ind w:left="5760" w:hanging="360"/>
+      </w:pPr>
+      <w:rPr>
+        <w:rFonts w:ascii="Courier New" w:hAnsi="Courier New" w:cs="Courier New" w:hint="default"/>
+      </w:rPr>
+    </w:lvl>
+    <w:lvl w:ilvl="8" w:tplc="04100005" w:tentative="1">
+      <w:start w:val="1"/>
+      <w:numFmt w:val="bullet"/>
+      <w:lvlText w:val=""/>
+      <w:lvlJc w:val="left"/>
+      <w:pPr>
+        <w:ind w:left="6480" w:hanging="360"/>
+      </w:pPr>
+      <w:rPr>
+        <w:rFonts w:ascii="Wingdings" w:hAnsi="Wingdings" w:hint="default"/>
+      </w:rPr>
+    </w:lvl>
+  </w:abstractNum>
+  <w:abstractNum w:abstractNumId="4" w15:restartNumberingAfterBreak="0">
     <w:nsid w:val="46E04035"/>
     <w:multiLevelType w:val="hybridMultilevel"/>
-    <w:tmpl w:val="9FA87D68"/>
+    <w:tmpl w:val="87765D98"/>
     <w:lvl w:ilvl="0" w:tplc="04100011">
       <w:start w:val="1"/>
       <w:numFmt w:val="decimal"/>
@@ -858,7 +1607,7 @@
       </w:pPr>
     </w:lvl>
   </w:abstractNum>
-  <w:abstractNum w:abstractNumId="3" w15:restartNumberingAfterBreak="0">
+  <w:abstractNum w:abstractNumId="5" w15:restartNumberingAfterBreak="0">
     <w:nsid w:val="4CDF4972"/>
     <w:multiLevelType w:val="hybridMultilevel"/>
     <w:tmpl w:val="9D78A37E"/>
@@ -944,7 +1693,7 @@
       </w:pPr>
     </w:lvl>
   </w:abstractNum>
-  <w:abstractNum w:abstractNumId="4" w15:restartNumberingAfterBreak="0">
+  <w:abstractNum w:abstractNumId="6" w15:restartNumberingAfterBreak="0">
     <w:nsid w:val="4D876F35"/>
     <w:multiLevelType w:val="hybridMultilevel"/>
     <w:tmpl w:val="588C78CA"/>
@@ -1034,7 +1783,7 @@
       </w:pPr>
     </w:lvl>
   </w:abstractNum>
-  <w:abstractNum w:abstractNumId="5" w15:restartNumberingAfterBreak="0">
+  <w:abstractNum w:abstractNumId="7" w15:restartNumberingAfterBreak="0">
     <w:nsid w:val="4DA02ADB"/>
     <w:multiLevelType w:val="hybridMultilevel"/>
     <w:tmpl w:val="933845C2"/>
@@ -1120,7 +1869,233 @@
       </w:pPr>
     </w:lvl>
   </w:abstractNum>
-  <w:abstractNum w:abstractNumId="6" w15:restartNumberingAfterBreak="0">
+  <w:abstractNum w:abstractNumId="8" w15:restartNumberingAfterBreak="0">
+    <w:nsid w:val="4EB9670B"/>
+    <w:multiLevelType w:val="hybridMultilevel"/>
+    <w:tmpl w:val="7764CD04"/>
+    <w:lvl w:ilvl="0" w:tplc="0410000B">
+      <w:start w:val="1"/>
+      <w:numFmt w:val="bullet"/>
+      <w:lvlText w:val=""/>
+      <w:lvlJc w:val="left"/>
+      <w:pPr>
+        <w:ind w:left="720" w:hanging="360"/>
+      </w:pPr>
+      <w:rPr>
+        <w:rFonts w:ascii="Wingdings" w:hAnsi="Wingdings" w:hint="default"/>
+      </w:rPr>
+    </w:lvl>
+    <w:lvl w:ilvl="1" w:tplc="04100003" w:tentative="1">
+      <w:start w:val="1"/>
+      <w:numFmt w:val="bullet"/>
+      <w:lvlText w:val="o"/>
+      <w:lvlJc w:val="left"/>
+      <w:pPr>
+        <w:ind w:left="1440" w:hanging="360"/>
+      </w:pPr>
+      <w:rPr>
+        <w:rFonts w:ascii="Courier New" w:hAnsi="Courier New" w:cs="Courier New" w:hint="default"/>
+      </w:rPr>
+    </w:lvl>
+    <w:lvl w:ilvl="2" w:tplc="04100005" w:tentative="1">
+      <w:start w:val="1"/>
+      <w:numFmt w:val="bullet"/>
+      <w:lvlText w:val=""/>
+      <w:lvlJc w:val="left"/>
+      <w:pPr>
+        <w:ind w:left="2160" w:hanging="360"/>
+      </w:pPr>
+      <w:rPr>
+        <w:rFonts w:ascii="Wingdings" w:hAnsi="Wingdings" w:hint="default"/>
+      </w:rPr>
+    </w:lvl>
+    <w:lvl w:ilvl="3" w:tplc="04100001" w:tentative="1">
+      <w:start w:val="1"/>
+      <w:numFmt w:val="bullet"/>
+      <w:lvlText w:val=""/>
+      <w:lvlJc w:val="left"/>
+      <w:pPr>
+        <w:ind w:left="2880" w:hanging="360"/>
+      </w:pPr>
+      <w:rPr>
+        <w:rFonts w:ascii="Symbol" w:hAnsi="Symbol" w:hint="default"/>
+      </w:rPr>
+    </w:lvl>
+    <w:lvl w:ilvl="4" w:tplc="04100003" w:tentative="1">
+      <w:start w:val="1"/>
+      <w:numFmt w:val="bullet"/>
+      <w:lvlText w:val="o"/>
+      <w:lvlJc w:val="left"/>
+      <w:pPr>
+        <w:ind w:left="3600" w:hanging="360"/>
+      </w:pPr>
+      <w:rPr>
+        <w:rFonts w:ascii="Courier New" w:hAnsi="Courier New" w:cs="Courier New" w:hint="default"/>
+      </w:rPr>
+    </w:lvl>
+    <w:lvl w:ilvl="5" w:tplc="04100005" w:tentative="1">
+      <w:start w:val="1"/>
+      <w:numFmt w:val="bullet"/>
+      <w:lvlText w:val=""/>
+      <w:lvlJc w:val="left"/>
+      <w:pPr>
+        <w:ind w:left="4320" w:hanging="360"/>
+      </w:pPr>
+      <w:rPr>
+        <w:rFonts w:ascii="Wingdings" w:hAnsi="Wingdings" w:hint="default"/>
+      </w:rPr>
+    </w:lvl>
+    <w:lvl w:ilvl="6" w:tplc="04100001" w:tentative="1">
+      <w:start w:val="1"/>
+      <w:numFmt w:val="bullet"/>
+      <w:lvlText w:val=""/>
+      <w:lvlJc w:val="left"/>
+      <w:pPr>
+        <w:ind w:left="5040" w:hanging="360"/>
+      </w:pPr>
+      <w:rPr>
+        <w:rFonts w:ascii="Symbol" w:hAnsi="Symbol" w:hint="default"/>
+      </w:rPr>
+    </w:lvl>
+    <w:lvl w:ilvl="7" w:tplc="04100003" w:tentative="1">
+      <w:start w:val="1"/>
+      <w:numFmt w:val="bullet"/>
+      <w:lvlText w:val="o"/>
+      <w:lvlJc w:val="left"/>
+      <w:pPr>
+        <w:ind w:left="5760" w:hanging="360"/>
+      </w:pPr>
+      <w:rPr>
+        <w:rFonts w:ascii="Courier New" w:hAnsi="Courier New" w:cs="Courier New" w:hint="default"/>
+      </w:rPr>
+    </w:lvl>
+    <w:lvl w:ilvl="8" w:tplc="04100005" w:tentative="1">
+      <w:start w:val="1"/>
+      <w:numFmt w:val="bullet"/>
+      <w:lvlText w:val=""/>
+      <w:lvlJc w:val="left"/>
+      <w:pPr>
+        <w:ind w:left="6480" w:hanging="360"/>
+      </w:pPr>
+      <w:rPr>
+        <w:rFonts w:ascii="Wingdings" w:hAnsi="Wingdings" w:hint="default"/>
+      </w:rPr>
+    </w:lvl>
+  </w:abstractNum>
+  <w:abstractNum w:abstractNumId="9" w15:restartNumberingAfterBreak="0">
+    <w:nsid w:val="561E03FD"/>
+    <w:multiLevelType w:val="hybridMultilevel"/>
+    <w:tmpl w:val="705CDD52"/>
+    <w:lvl w:ilvl="0" w:tplc="04100001">
+      <w:start w:val="1"/>
+      <w:numFmt w:val="bullet"/>
+      <w:lvlText w:val=""/>
+      <w:lvlJc w:val="left"/>
+      <w:pPr>
+        <w:ind w:left="1440" w:hanging="360"/>
+      </w:pPr>
+      <w:rPr>
+        <w:rFonts w:ascii="Symbol" w:hAnsi="Symbol" w:hint="default"/>
+      </w:rPr>
+    </w:lvl>
+    <w:lvl w:ilvl="1" w:tplc="04100003" w:tentative="1">
+      <w:start w:val="1"/>
+      <w:numFmt w:val="bullet"/>
+      <w:lvlText w:val="o"/>
+      <w:lvlJc w:val="left"/>
+      <w:pPr>
+        <w:ind w:left="2160" w:hanging="360"/>
+      </w:pPr>
+      <w:rPr>
+        <w:rFonts w:ascii="Courier New" w:hAnsi="Courier New" w:cs="Courier New" w:hint="default"/>
+      </w:rPr>
+    </w:lvl>
+    <w:lvl w:ilvl="2" w:tplc="04100005" w:tentative="1">
+      <w:start w:val="1"/>
+      <w:numFmt w:val="bullet"/>
+      <w:lvlText w:val=""/>
+      <w:lvlJc w:val="left"/>
+      <w:pPr>
+        <w:ind w:left="2880" w:hanging="360"/>
+      </w:pPr>
+      <w:rPr>
+        <w:rFonts w:ascii="Wingdings" w:hAnsi="Wingdings" w:hint="default"/>
+      </w:rPr>
+    </w:lvl>
+    <w:lvl w:ilvl="3" w:tplc="04100001" w:tentative="1">
+      <w:start w:val="1"/>
+      <w:numFmt w:val="bullet"/>
+      <w:lvlText w:val=""/>
+      <w:lvlJc w:val="left"/>
+      <w:pPr>
+        <w:ind w:left="3600" w:hanging="360"/>
+      </w:pPr>
+      <w:rPr>
+        <w:rFonts w:ascii="Symbol" w:hAnsi="Symbol" w:hint="default"/>
+      </w:rPr>
+    </w:lvl>
+    <w:lvl w:ilvl="4" w:tplc="04100003" w:tentative="1">
+      <w:start w:val="1"/>
+      <w:numFmt w:val="bullet"/>
+      <w:lvlText w:val="o"/>
+      <w:lvlJc w:val="left"/>
+      <w:pPr>
+        <w:ind w:left="4320" w:hanging="360"/>
+      </w:pPr>
+      <w:rPr>
+        <w:rFonts w:ascii="Courier New" w:hAnsi="Courier New" w:cs="Courier New" w:hint="default"/>
+      </w:rPr>
+    </w:lvl>
+    <w:lvl w:ilvl="5" w:tplc="04100005" w:tentative="1">
+      <w:start w:val="1"/>
+      <w:numFmt w:val="bullet"/>
+      <w:lvlText w:val=""/>
+      <w:lvlJc w:val="left"/>
+      <w:pPr>
+        <w:ind w:left="5040" w:hanging="360"/>
+      </w:pPr>
+      <w:rPr>
+        <w:rFonts w:ascii="Wingdings" w:hAnsi="Wingdings" w:hint="default"/>
+      </w:rPr>
+    </w:lvl>
+    <w:lvl w:ilvl="6" w:tplc="04100001" w:tentative="1">
+      <w:start w:val="1"/>
+      <w:numFmt w:val="bullet"/>
+      <w:lvlText w:val=""/>
+      <w:lvlJc w:val="left"/>
+      <w:pPr>
+        <w:ind w:left="5760" w:hanging="360"/>
+      </w:pPr>
+      <w:rPr>
+        <w:rFonts w:ascii="Symbol" w:hAnsi="Symbol" w:hint="default"/>
+      </w:rPr>
+    </w:lvl>
+    <w:lvl w:ilvl="7" w:tplc="04100003" w:tentative="1">
+      <w:start w:val="1"/>
+      <w:numFmt w:val="bullet"/>
+      <w:lvlText w:val="o"/>
+      <w:lvlJc w:val="left"/>
+      <w:pPr>
+        <w:ind w:left="6480" w:hanging="360"/>
+      </w:pPr>
+      <w:rPr>
+        <w:rFonts w:ascii="Courier New" w:hAnsi="Courier New" w:cs="Courier New" w:hint="default"/>
+      </w:rPr>
+    </w:lvl>
+    <w:lvl w:ilvl="8" w:tplc="04100005" w:tentative="1">
+      <w:start w:val="1"/>
+      <w:numFmt w:val="bullet"/>
+      <w:lvlText w:val=""/>
+      <w:lvlJc w:val="left"/>
+      <w:pPr>
+        <w:ind w:left="7200" w:hanging="360"/>
+      </w:pPr>
+      <w:rPr>
+        <w:rFonts w:ascii="Wingdings" w:hAnsi="Wingdings" w:hint="default"/>
+      </w:rPr>
+    </w:lvl>
+  </w:abstractNum>
+  <w:abstractNum w:abstractNumId="10" w15:restartNumberingAfterBreak="0">
     <w:nsid w:val="5B342B3C"/>
     <w:multiLevelType w:val="hybridMultilevel"/>
     <w:tmpl w:val="C12C31BE"/>
@@ -1206,7 +2181,7 @@
       </w:pPr>
     </w:lvl>
   </w:abstractNum>
-  <w:abstractNum w:abstractNumId="7" w15:restartNumberingAfterBreak="0">
+  <w:abstractNum w:abstractNumId="11" w15:restartNumberingAfterBreak="0">
     <w:nsid w:val="5B616EEA"/>
     <w:multiLevelType w:val="hybridMultilevel"/>
     <w:tmpl w:val="94700CB4"/>
@@ -1292,8 +2267,437 @@
       </w:pPr>
     </w:lvl>
   </w:abstractNum>
+  <w:abstractNum w:abstractNumId="12" w15:restartNumberingAfterBreak="0">
+    <w:nsid w:val="5E082EDD"/>
+    <w:multiLevelType w:val="hybridMultilevel"/>
+    <w:tmpl w:val="3AC04042"/>
+    <w:lvl w:ilvl="0" w:tplc="0410000B">
+      <w:start w:val="1"/>
+      <w:numFmt w:val="bullet"/>
+      <w:lvlText w:val=""/>
+      <w:lvlJc w:val="left"/>
+      <w:pPr>
+        <w:ind w:left="1440" w:hanging="360"/>
+      </w:pPr>
+      <w:rPr>
+        <w:rFonts w:ascii="Wingdings" w:hAnsi="Wingdings" w:hint="default"/>
+      </w:rPr>
+    </w:lvl>
+    <w:lvl w:ilvl="1" w:tplc="04100003" w:tentative="1">
+      <w:start w:val="1"/>
+      <w:numFmt w:val="bullet"/>
+      <w:lvlText w:val="o"/>
+      <w:lvlJc w:val="left"/>
+      <w:pPr>
+        <w:ind w:left="2160" w:hanging="360"/>
+      </w:pPr>
+      <w:rPr>
+        <w:rFonts w:ascii="Courier New" w:hAnsi="Courier New" w:cs="Courier New" w:hint="default"/>
+      </w:rPr>
+    </w:lvl>
+    <w:lvl w:ilvl="2" w:tplc="04100005" w:tentative="1">
+      <w:start w:val="1"/>
+      <w:numFmt w:val="bullet"/>
+      <w:lvlText w:val=""/>
+      <w:lvlJc w:val="left"/>
+      <w:pPr>
+        <w:ind w:left="2880" w:hanging="360"/>
+      </w:pPr>
+      <w:rPr>
+        <w:rFonts w:ascii="Wingdings" w:hAnsi="Wingdings" w:hint="default"/>
+      </w:rPr>
+    </w:lvl>
+    <w:lvl w:ilvl="3" w:tplc="04100001" w:tentative="1">
+      <w:start w:val="1"/>
+      <w:numFmt w:val="bullet"/>
+      <w:lvlText w:val=""/>
+      <w:lvlJc w:val="left"/>
+      <w:pPr>
+        <w:ind w:left="3600" w:hanging="360"/>
+      </w:pPr>
+      <w:rPr>
+        <w:rFonts w:ascii="Symbol" w:hAnsi="Symbol" w:hint="default"/>
+      </w:rPr>
+    </w:lvl>
+    <w:lvl w:ilvl="4" w:tplc="04100003" w:tentative="1">
+      <w:start w:val="1"/>
+      <w:numFmt w:val="bullet"/>
+      <w:lvlText w:val="o"/>
+      <w:lvlJc w:val="left"/>
+      <w:pPr>
+        <w:ind w:left="4320" w:hanging="360"/>
+      </w:pPr>
+      <w:rPr>
+        <w:rFonts w:ascii="Courier New" w:hAnsi="Courier New" w:cs="Courier New" w:hint="default"/>
+      </w:rPr>
+    </w:lvl>
+    <w:lvl w:ilvl="5" w:tplc="04100005" w:tentative="1">
+      <w:start w:val="1"/>
+      <w:numFmt w:val="bullet"/>
+      <w:lvlText w:val=""/>
+      <w:lvlJc w:val="left"/>
+      <w:pPr>
+        <w:ind w:left="5040" w:hanging="360"/>
+      </w:pPr>
+      <w:rPr>
+        <w:rFonts w:ascii="Wingdings" w:hAnsi="Wingdings" w:hint="default"/>
+      </w:rPr>
+    </w:lvl>
+    <w:lvl w:ilvl="6" w:tplc="04100001" w:tentative="1">
+      <w:start w:val="1"/>
+      <w:numFmt w:val="bullet"/>
+      <w:lvlText w:val=""/>
+      <w:lvlJc w:val="left"/>
+      <w:pPr>
+        <w:ind w:left="5760" w:hanging="360"/>
+      </w:pPr>
+      <w:rPr>
+        <w:rFonts w:ascii="Symbol" w:hAnsi="Symbol" w:hint="default"/>
+      </w:rPr>
+    </w:lvl>
+    <w:lvl w:ilvl="7" w:tplc="04100003" w:tentative="1">
+      <w:start w:val="1"/>
+      <w:numFmt w:val="bullet"/>
+      <w:lvlText w:val="o"/>
+      <w:lvlJc w:val="left"/>
+      <w:pPr>
+        <w:ind w:left="6480" w:hanging="360"/>
+      </w:pPr>
+      <w:rPr>
+        <w:rFonts w:ascii="Courier New" w:hAnsi="Courier New" w:cs="Courier New" w:hint="default"/>
+      </w:rPr>
+    </w:lvl>
+    <w:lvl w:ilvl="8" w:tplc="04100005" w:tentative="1">
+      <w:start w:val="1"/>
+      <w:numFmt w:val="bullet"/>
+      <w:lvlText w:val=""/>
+      <w:lvlJc w:val="left"/>
+      <w:pPr>
+        <w:ind w:left="7200" w:hanging="360"/>
+      </w:pPr>
+      <w:rPr>
+        <w:rFonts w:ascii="Wingdings" w:hAnsi="Wingdings" w:hint="default"/>
+      </w:rPr>
+    </w:lvl>
+  </w:abstractNum>
+  <w:abstractNum w:abstractNumId="13" w15:restartNumberingAfterBreak="0">
+    <w:nsid w:val="740F41CE"/>
+    <w:multiLevelType w:val="hybridMultilevel"/>
+    <w:tmpl w:val="920A0D30"/>
+    <w:lvl w:ilvl="0" w:tplc="04100011">
+      <w:start w:val="1"/>
+      <w:numFmt w:val="decimal"/>
+      <w:lvlText w:val="%1)"/>
+      <w:lvlJc w:val="left"/>
+      <w:pPr>
+        <w:ind w:left="720" w:hanging="360"/>
+      </w:pPr>
+      <w:rPr>
+        <w:rFonts w:hint="default"/>
+      </w:rPr>
+    </w:lvl>
+    <w:lvl w:ilvl="1" w:tplc="04100019" w:tentative="1">
+      <w:start w:val="1"/>
+      <w:numFmt w:val="lowerLetter"/>
+      <w:lvlText w:val="%2."/>
+      <w:lvlJc w:val="left"/>
+      <w:pPr>
+        <w:ind w:left="1440" w:hanging="360"/>
+      </w:pPr>
+    </w:lvl>
+    <w:lvl w:ilvl="2" w:tplc="0410001B" w:tentative="1">
+      <w:start w:val="1"/>
+      <w:numFmt w:val="lowerRoman"/>
+      <w:lvlText w:val="%3."/>
+      <w:lvlJc w:val="right"/>
+      <w:pPr>
+        <w:ind w:left="2160" w:hanging="180"/>
+      </w:pPr>
+    </w:lvl>
+    <w:lvl w:ilvl="3" w:tplc="0410000F" w:tentative="1">
+      <w:start w:val="1"/>
+      <w:numFmt w:val="decimal"/>
+      <w:lvlText w:val="%4."/>
+      <w:lvlJc w:val="left"/>
+      <w:pPr>
+        <w:ind w:left="2880" w:hanging="360"/>
+      </w:pPr>
+    </w:lvl>
+    <w:lvl w:ilvl="4" w:tplc="04100019" w:tentative="1">
+      <w:start w:val="1"/>
+      <w:numFmt w:val="lowerLetter"/>
+      <w:lvlText w:val="%5."/>
+      <w:lvlJc w:val="left"/>
+      <w:pPr>
+        <w:ind w:left="3600" w:hanging="360"/>
+      </w:pPr>
+    </w:lvl>
+    <w:lvl w:ilvl="5" w:tplc="0410001B" w:tentative="1">
+      <w:start w:val="1"/>
+      <w:numFmt w:val="lowerRoman"/>
+      <w:lvlText w:val="%6."/>
+      <w:lvlJc w:val="right"/>
+      <w:pPr>
+        <w:ind w:left="4320" w:hanging="180"/>
+      </w:pPr>
+    </w:lvl>
+    <w:lvl w:ilvl="6" w:tplc="0410000F" w:tentative="1">
+      <w:start w:val="1"/>
+      <w:numFmt w:val="decimal"/>
+      <w:lvlText w:val="%7."/>
+      <w:lvlJc w:val="left"/>
+      <w:pPr>
+        <w:ind w:left="5040" w:hanging="360"/>
+      </w:pPr>
+    </w:lvl>
+    <w:lvl w:ilvl="7" w:tplc="04100019" w:tentative="1">
+      <w:start w:val="1"/>
+      <w:numFmt w:val="lowerLetter"/>
+      <w:lvlText w:val="%8."/>
+      <w:lvlJc w:val="left"/>
+      <w:pPr>
+        <w:ind w:left="5760" w:hanging="360"/>
+      </w:pPr>
+    </w:lvl>
+    <w:lvl w:ilvl="8" w:tplc="0410001B" w:tentative="1">
+      <w:start w:val="1"/>
+      <w:numFmt w:val="lowerRoman"/>
+      <w:lvlText w:val="%9."/>
+      <w:lvlJc w:val="right"/>
+      <w:pPr>
+        <w:ind w:left="6480" w:hanging="180"/>
+      </w:pPr>
+    </w:lvl>
+  </w:abstractNum>
+  <w:abstractNum w:abstractNumId="14" w15:restartNumberingAfterBreak="0">
+    <w:nsid w:val="74A351EC"/>
+    <w:multiLevelType w:val="hybridMultilevel"/>
+    <w:tmpl w:val="2C04F7F0"/>
+    <w:lvl w:ilvl="0" w:tplc="0410000B">
+      <w:start w:val="1"/>
+      <w:numFmt w:val="bullet"/>
+      <w:lvlText w:val=""/>
+      <w:lvlJc w:val="left"/>
+      <w:pPr>
+        <w:ind w:left="1440" w:hanging="360"/>
+      </w:pPr>
+      <w:rPr>
+        <w:rFonts w:ascii="Wingdings" w:hAnsi="Wingdings" w:hint="default"/>
+      </w:rPr>
+    </w:lvl>
+    <w:lvl w:ilvl="1" w:tplc="04100003" w:tentative="1">
+      <w:start w:val="1"/>
+      <w:numFmt w:val="bullet"/>
+      <w:lvlText w:val="o"/>
+      <w:lvlJc w:val="left"/>
+      <w:pPr>
+        <w:ind w:left="2160" w:hanging="360"/>
+      </w:pPr>
+      <w:rPr>
+        <w:rFonts w:ascii="Courier New" w:hAnsi="Courier New" w:cs="Courier New" w:hint="default"/>
+      </w:rPr>
+    </w:lvl>
+    <w:lvl w:ilvl="2" w:tplc="04100005" w:tentative="1">
+      <w:start w:val="1"/>
+      <w:numFmt w:val="bullet"/>
+      <w:lvlText w:val=""/>
+      <w:lvlJc w:val="left"/>
+      <w:pPr>
+        <w:ind w:left="2880" w:hanging="360"/>
+      </w:pPr>
+      <w:rPr>
+        <w:rFonts w:ascii="Wingdings" w:hAnsi="Wingdings" w:hint="default"/>
+      </w:rPr>
+    </w:lvl>
+    <w:lvl w:ilvl="3" w:tplc="04100001" w:tentative="1">
+      <w:start w:val="1"/>
+      <w:numFmt w:val="bullet"/>
+      <w:lvlText w:val=""/>
+      <w:lvlJc w:val="left"/>
+      <w:pPr>
+        <w:ind w:left="3600" w:hanging="360"/>
+      </w:pPr>
+      <w:rPr>
+        <w:rFonts w:ascii="Symbol" w:hAnsi="Symbol" w:hint="default"/>
+      </w:rPr>
+    </w:lvl>
+    <w:lvl w:ilvl="4" w:tplc="04100003" w:tentative="1">
+      <w:start w:val="1"/>
+      <w:numFmt w:val="bullet"/>
+      <w:lvlText w:val="o"/>
+      <w:lvlJc w:val="left"/>
+      <w:pPr>
+        <w:ind w:left="4320" w:hanging="360"/>
+      </w:pPr>
+      <w:rPr>
+        <w:rFonts w:ascii="Courier New" w:hAnsi="Courier New" w:cs="Courier New" w:hint="default"/>
+      </w:rPr>
+    </w:lvl>
+    <w:lvl w:ilvl="5" w:tplc="04100005" w:tentative="1">
+      <w:start w:val="1"/>
+      <w:numFmt w:val="bullet"/>
+      <w:lvlText w:val=""/>
+      <w:lvlJc w:val="left"/>
+      <w:pPr>
+        <w:ind w:left="5040" w:hanging="360"/>
+      </w:pPr>
+      <w:rPr>
+        <w:rFonts w:ascii="Wingdings" w:hAnsi="Wingdings" w:hint="default"/>
+      </w:rPr>
+    </w:lvl>
+    <w:lvl w:ilvl="6" w:tplc="04100001" w:tentative="1">
+      <w:start w:val="1"/>
+      <w:numFmt w:val="bullet"/>
+      <w:lvlText w:val=""/>
+      <w:lvlJc w:val="left"/>
+      <w:pPr>
+        <w:ind w:left="5760" w:hanging="360"/>
+      </w:pPr>
+      <w:rPr>
+        <w:rFonts w:ascii="Symbol" w:hAnsi="Symbol" w:hint="default"/>
+      </w:rPr>
+    </w:lvl>
+    <w:lvl w:ilvl="7" w:tplc="04100003" w:tentative="1">
+      <w:start w:val="1"/>
+      <w:numFmt w:val="bullet"/>
+      <w:lvlText w:val="o"/>
+      <w:lvlJc w:val="left"/>
+      <w:pPr>
+        <w:ind w:left="6480" w:hanging="360"/>
+      </w:pPr>
+      <w:rPr>
+        <w:rFonts w:ascii="Courier New" w:hAnsi="Courier New" w:cs="Courier New" w:hint="default"/>
+      </w:rPr>
+    </w:lvl>
+    <w:lvl w:ilvl="8" w:tplc="04100005" w:tentative="1">
+      <w:start w:val="1"/>
+      <w:numFmt w:val="bullet"/>
+      <w:lvlText w:val=""/>
+      <w:lvlJc w:val="left"/>
+      <w:pPr>
+        <w:ind w:left="7200" w:hanging="360"/>
+      </w:pPr>
+      <w:rPr>
+        <w:rFonts w:ascii="Wingdings" w:hAnsi="Wingdings" w:hint="default"/>
+      </w:rPr>
+    </w:lvl>
+  </w:abstractNum>
+  <w:abstractNum w:abstractNumId="15" w15:restartNumberingAfterBreak="0">
+    <w:nsid w:val="794F2538"/>
+    <w:multiLevelType w:val="hybridMultilevel"/>
+    <w:tmpl w:val="30D81D28"/>
+    <w:lvl w:ilvl="0" w:tplc="04100007">
+      <w:start w:val="1"/>
+      <w:numFmt w:val="bullet"/>
+      <w:lvlText w:val=""/>
+      <w:lvlPicBulletId w:val="0"/>
+      <w:lvlJc w:val="left"/>
+      <w:pPr>
+        <w:ind w:left="1440" w:hanging="360"/>
+      </w:pPr>
+      <w:rPr>
+        <w:rFonts w:ascii="Symbol" w:hAnsi="Symbol" w:hint="default"/>
+      </w:rPr>
+    </w:lvl>
+    <w:lvl w:ilvl="1" w:tplc="04100003" w:tentative="1">
+      <w:start w:val="1"/>
+      <w:numFmt w:val="bullet"/>
+      <w:lvlText w:val="o"/>
+      <w:lvlJc w:val="left"/>
+      <w:pPr>
+        <w:ind w:left="2160" w:hanging="360"/>
+      </w:pPr>
+      <w:rPr>
+        <w:rFonts w:ascii="Courier New" w:hAnsi="Courier New" w:cs="Courier New" w:hint="default"/>
+      </w:rPr>
+    </w:lvl>
+    <w:lvl w:ilvl="2" w:tplc="04100005" w:tentative="1">
+      <w:start w:val="1"/>
+      <w:numFmt w:val="bullet"/>
+      <w:lvlText w:val=""/>
+      <w:lvlJc w:val="left"/>
+      <w:pPr>
+        <w:ind w:left="2880" w:hanging="360"/>
+      </w:pPr>
+      <w:rPr>
+        <w:rFonts w:ascii="Wingdings" w:hAnsi="Wingdings" w:hint="default"/>
+      </w:rPr>
+    </w:lvl>
+    <w:lvl w:ilvl="3" w:tplc="04100001" w:tentative="1">
+      <w:start w:val="1"/>
+      <w:numFmt w:val="bullet"/>
+      <w:lvlText w:val=""/>
+      <w:lvlJc w:val="left"/>
+      <w:pPr>
+        <w:ind w:left="3600" w:hanging="360"/>
+      </w:pPr>
+      <w:rPr>
+        <w:rFonts w:ascii="Symbol" w:hAnsi="Symbol" w:hint="default"/>
+      </w:rPr>
+    </w:lvl>
+    <w:lvl w:ilvl="4" w:tplc="04100003" w:tentative="1">
+      <w:start w:val="1"/>
+      <w:numFmt w:val="bullet"/>
+      <w:lvlText w:val="o"/>
+      <w:lvlJc w:val="left"/>
+      <w:pPr>
+        <w:ind w:left="4320" w:hanging="360"/>
+      </w:pPr>
+      <w:rPr>
+        <w:rFonts w:ascii="Courier New" w:hAnsi="Courier New" w:cs="Courier New" w:hint="default"/>
+      </w:rPr>
+    </w:lvl>
+    <w:lvl w:ilvl="5" w:tplc="04100005" w:tentative="1">
+      <w:start w:val="1"/>
+      <w:numFmt w:val="bullet"/>
+      <w:lvlText w:val=""/>
+      <w:lvlJc w:val="left"/>
+      <w:pPr>
+        <w:ind w:left="5040" w:hanging="360"/>
+      </w:pPr>
+      <w:rPr>
+        <w:rFonts w:ascii="Wingdings" w:hAnsi="Wingdings" w:hint="default"/>
+      </w:rPr>
+    </w:lvl>
+    <w:lvl w:ilvl="6" w:tplc="04100001" w:tentative="1">
+      <w:start w:val="1"/>
+      <w:numFmt w:val="bullet"/>
+      <w:lvlText w:val=""/>
+      <w:lvlJc w:val="left"/>
+      <w:pPr>
+        <w:ind w:left="5760" w:hanging="360"/>
+      </w:pPr>
+      <w:rPr>
+        <w:rFonts w:ascii="Symbol" w:hAnsi="Symbol" w:hint="default"/>
+      </w:rPr>
+    </w:lvl>
+    <w:lvl w:ilvl="7" w:tplc="04100003" w:tentative="1">
+      <w:start w:val="1"/>
+      <w:numFmt w:val="bullet"/>
+      <w:lvlText w:val="o"/>
+      <w:lvlJc w:val="left"/>
+      <w:pPr>
+        <w:ind w:left="6480" w:hanging="360"/>
+      </w:pPr>
+      <w:rPr>
+        <w:rFonts w:ascii="Courier New" w:hAnsi="Courier New" w:cs="Courier New" w:hint="default"/>
+      </w:rPr>
+    </w:lvl>
+    <w:lvl w:ilvl="8" w:tplc="04100005" w:tentative="1">
+      <w:start w:val="1"/>
+      <w:numFmt w:val="bullet"/>
+      <w:lvlText w:val=""/>
+      <w:lvlJc w:val="left"/>
+      <w:pPr>
+        <w:ind w:left="7200" w:hanging="360"/>
+      </w:pPr>
+      <w:rPr>
+        <w:rFonts w:ascii="Wingdings" w:hAnsi="Wingdings" w:hint="default"/>
+      </w:rPr>
+    </w:lvl>
+  </w:abstractNum>
   <w:num w:numId="1" w16cid:durableId="904490326">
-    <w:abstractNumId w:val="5"/>
+    <w:abstractNumId w:val="7"/>
   </w:num>
   <w:num w:numId="2" w16cid:durableId="1220282883">
     <w:abstractNumId w:val="1"/>
@@ -1302,19 +2706,43 @@
     <w:abstractNumId w:val="0"/>
   </w:num>
   <w:num w:numId="4" w16cid:durableId="1655916270">
-    <w:abstractNumId w:val="7"/>
+    <w:abstractNumId w:val="11"/>
   </w:num>
   <w:num w:numId="5" w16cid:durableId="672411399">
+    <w:abstractNumId w:val="5"/>
+  </w:num>
+  <w:num w:numId="6" w16cid:durableId="1312098259">
+    <w:abstractNumId w:val="10"/>
+  </w:num>
+  <w:num w:numId="7" w16cid:durableId="1448349861">
+    <w:abstractNumId w:val="4"/>
+  </w:num>
+  <w:num w:numId="8" w16cid:durableId="1545366602">
+    <w:abstractNumId w:val="6"/>
+  </w:num>
+  <w:num w:numId="9" w16cid:durableId="699818736">
+    <w:abstractNumId w:val="9"/>
+  </w:num>
+  <w:num w:numId="10" w16cid:durableId="275449256">
+    <w:abstractNumId w:val="2"/>
+  </w:num>
+  <w:num w:numId="11" w16cid:durableId="1898083053">
+    <w:abstractNumId w:val="8"/>
+  </w:num>
+  <w:num w:numId="12" w16cid:durableId="338429214">
+    <w:abstractNumId w:val="15"/>
+  </w:num>
+  <w:num w:numId="13" w16cid:durableId="1061052413">
     <w:abstractNumId w:val="3"/>
   </w:num>
-  <w:num w:numId="6" w16cid:durableId="1312098259">
-    <w:abstractNumId w:val="6"/>
+  <w:num w:numId="14" w16cid:durableId="2107722793">
+    <w:abstractNumId w:val="14"/>
   </w:num>
-  <w:num w:numId="7" w16cid:durableId="1448349861">
-    <w:abstractNumId w:val="2"/>
+  <w:num w:numId="15" w16cid:durableId="1597320419">
+    <w:abstractNumId w:val="13"/>
   </w:num>
-  <w:num w:numId="8" w16cid:durableId="1545366602">
-    <w:abstractNumId w:val="4"/>
+  <w:num w:numId="16" w16cid:durableId="633484907">
+    <w:abstractNumId w:val="12"/>
   </w:num>
 </w:numbering>
 </file>
@@ -2052,4 +3480,16 @@
     </a:ext>
   </a:extLst>
 </a:theme>
+</file>
+
+<file path=customXml/item1.xml><?xml version="1.0" encoding="utf-8"?>
+<b:Sources xmlns:b="http://schemas.openxmlformats.org/officeDocument/2006/bibliography" xmlns="http://schemas.openxmlformats.org/officeDocument/2006/bibliography" SelectedStyle="\APASixthEditionOfficeOnline.xsl" StyleName="APA" Version="6"/>
+</file>
+
+<file path=customXml/itemProps1.xml><?xml version="1.0" encoding="utf-8"?>
+<ds:datastoreItem xmlns:ds="http://schemas.openxmlformats.org/officeDocument/2006/customXml" ds:itemID="{4C2BD4CD-A0E1-4282-B400-1E8DB1036D5B}">
+  <ds:schemaRefs>
+    <ds:schemaRef ds:uri="http://schemas.openxmlformats.org/officeDocument/2006/bibliography"/>
+  </ds:schemaRefs>
+</ds:datastoreItem>
 </file>
</xml_diff>

<commit_message>
Finita la trascrizione dell'intervista
</commit_message>
<xml_diff>
--- a/Domande per l'azienda calzaturiera .docx
+++ b/Domande per l'azienda calzaturiera .docx
@@ -80,34 +80,7 @@
         <w:t>L’impresa si occupa dello stampaggio d</w:t>
       </w:r>
       <w:r>
-        <w:t xml:space="preserve">i </w:t>
-      </w:r>
-      <w:r>
-        <w:t>suole</w:t>
-      </w:r>
-      <w:r>
-        <w:t xml:space="preserve"> per calzature, i nostri clienti sono i calzaturifici che producono scarpe. Il nome deriva dal fondatore Malaspina. All’inizio si facevano produzione di suole prefesato</w:t>
-      </w:r>
-      <w:r>
-        <w:t>, con il quale si indicavano i</w:t>
-      </w:r>
-      <w:r>
-        <w:t xml:space="preserve"> componenti tutti slegati che poi si assemblavano.</w:t>
-      </w:r>
-      <w:r>
-        <w:t xml:space="preserve"> Successivamente</w:t>
-      </w:r>
-      <w:r>
-        <w:t xml:space="preserve"> </w:t>
-      </w:r>
-      <w:r>
-        <w:t>ci fu l’innovazione delle</w:t>
-      </w:r>
-      <w:r>
-        <w:t xml:space="preserve"> materie plastiche con investimento </w:t>
-      </w:r>
-      <w:r>
-        <w:t>nei primi anni</w:t>
+        <w:t>i suole per calzature, i nostri clienti sono i calzaturifici che producono scarpe. Il nome deriva dal fondatore Malaspina. All’inizio si facevano produzione di suole prefesato, con il quale si indicavano i componenti tutti slegati che poi si assemblavano. Successivamente ci fu l’innovazione delle materie plastiche con investimento nei primi anni</w:t>
       </w:r>
       <w:r>
         <w:t>’80 di nuovi macchinari, dove era presente uno stampo che permetteva l’iniezione di materiale plastico con risultato finale le suole per le calzature</w:t>
@@ -322,21 +295,7 @@
           <w:sz w:val="24"/>
           <w:szCs w:val="24"/>
         </w:rPr>
-        <w:t>Il privato non rientra tra la nostra clientela. Essendo un’azienda che produce un solo componente di tutta la calzatura, il nostro mercato è esclusivamente orientato alle altre aziende ovvero al B2B (</w:t>
-      </w:r>
-      <w:r>
-        <w:rPr>
-          <w:sz w:val="24"/>
-          <w:szCs w:val="24"/>
-        </w:rPr>
-        <w:t>Business-to-business</w:t>
-      </w:r>
-      <w:r>
-        <w:rPr>
-          <w:sz w:val="24"/>
-          <w:szCs w:val="24"/>
-        </w:rPr>
-        <w:t>)</w:t>
+        <w:t>Il privato non rientra tra la nostra clientela. Essendo un’azienda che produce un solo componente di tutta la calzatura, il nostro mercato è esclusivamente orientato alle altre aziende ovvero al B2B (Business-to-business)</w:t>
       </w:r>
       <w:r>
         <w:rPr>
@@ -346,19 +305,7 @@
         <w:t xml:space="preserve">, dove tramite una collaborazione con </w:t>
       </w:r>
       <w:r>
-        <w:t>stilisti e modellisti</w:t>
-      </w:r>
-      <w:r>
-        <w:t xml:space="preserve"> sia interni a noi, sia appartenenti alla stessa azienda esterna, ci permettono di rendere realizzabili i prodotti finali per poi targettizzati nel mercato. I nostri prodotti sono i</w:t>
-      </w:r>
-      <w:r>
-        <w:t>dentificati c</w:t>
-      </w:r>
-      <w:r>
-        <w:t>ome</w:t>
-      </w:r>
-      <w:r>
-        <w:t xml:space="preserve"> un prodotto medio/basso economico che cambia la produzione in base alla moda</w:t>
+        <w:t>stilisti e modellisti sia interni a noi, sia appartenenti alla stessa azienda esterna, ci permettono di rendere realizzabili i prodotti finali per poi targettizzati nel mercato. I nostri prodotti sono identificati come un prodotto medio/basso economico che cambia la produzione in base alla moda</w:t>
       </w:r>
       <w:r>
         <w:t xml:space="preserve"> e alla stagione</w:t>
@@ -401,40 +348,13 @@
         </w:numPr>
       </w:pPr>
       <w:r>
-        <w:t>Si, abbiamo un sito internet dove è possibile accedere ad un’area</w:t>
-      </w:r>
-      <w:r>
-        <w:t xml:space="preserve"> </w:t>
-      </w:r>
-      <w:r>
-        <w:t xml:space="preserve">privata in cui ogni cliente può </w:t>
-      </w:r>
-      <w:r>
-        <w:t xml:space="preserve">vedere le varie collezioni </w:t>
-      </w:r>
-      <w:r>
-        <w:t xml:space="preserve">presenti con varie possibilità di personalizzazione (colori, </w:t>
+        <w:t xml:space="preserve">Si, abbiamo un sito internet dove è possibile accedere ad un’area privata in cui ogni cliente può vedere le varie collezioni presenti con varie possibilità di personalizzazione (colori, </w:t>
       </w:r>
       <w:r>
         <w:t>finiture, materiali</w:t>
       </w:r>
       <w:r>
-        <w:t xml:space="preserve">), il tutto è accessibile </w:t>
-      </w:r>
-      <w:r>
-        <w:t xml:space="preserve">tramite </w:t>
-      </w:r>
-      <w:r>
-        <w:t xml:space="preserve">una </w:t>
-      </w:r>
-      <w:r>
-        <w:t>password</w:t>
-      </w:r>
-      <w:r>
-        <w:t xml:space="preserve"> univoca che viene data ad ogni cliente</w:t>
-      </w:r>
-      <w:r>
-        <w:t xml:space="preserve">. </w:t>
+        <w:t xml:space="preserve">), il tutto è accessibile tramite una password univoca che viene data ad ogni cliente. </w:t>
       </w:r>
     </w:p>
     <w:p>
@@ -581,19 +501,7 @@
         <w:t xml:space="preserve"> nel primo </w:t>
       </w:r>
       <w:r>
-        <w:t>è presente uno</w:t>
-      </w:r>
-      <w:r>
-        <w:t xml:space="preserve"> spedizioniere che </w:t>
-      </w:r>
-      <w:r>
-        <w:t>gestisce il servizio di logista e si occupa anche di tenere</w:t>
-      </w:r>
-      <w:r>
-        <w:t xml:space="preserve"> i materiali</w:t>
-      </w:r>
-      <w:r>
-        <w:t xml:space="preserve"> non lavorati (materie prime). Oltre a ciò, si occupa anche della parte riguardante il loro smistamento.</w:t>
+        <w:t>è presente uno spedizioniere che gestisce il servizio di logista e si occupa anche di tenere i materiali non lavorati (materie prime). Oltre a ciò, si occupa anche della parte riguardante il loro smistamento.</w:t>
       </w:r>
     </w:p>
     <w:p>
@@ -627,19 +535,16 @@
         <w:t>guardoli</w:t>
       </w:r>
       <w:r>
-        <w:t>, tutti per la decorazione della suola.</w:t>
-      </w:r>
-    </w:p>
-    <w:p>
-      <w:pPr>
-        <w:pStyle w:val="Paragrafoelenco"/>
-        <w:ind w:left="1440"/>
-        <w:jc w:val="both"/>
-        <w:rPr>
-          <w:sz w:val="24"/>
-          <w:szCs w:val="24"/>
-        </w:rPr>
-      </w:pPr>
+        <w:t xml:space="preserve">, tutti per la decorazione della </w:t>
+      </w:r>
+      <w:proofErr w:type="spellStart"/>
+      <w:r>
+        <w:t>suola</w:t>
+      </w:r>
+      <w:proofErr w:type="spellEnd"/>
+      <w:r>
+        <w:t>.</w:t>
+      </w:r>
     </w:p>
     <w:p>
       <w:pPr>
@@ -677,26 +582,857 @@
     <w:p>
       <w:pPr>
         <w:pStyle w:val="Paragrafoelenco"/>
-        <w:ind w:left="1440"/>
+        <w:numPr>
+          <w:ilvl w:val="0"/>
+          <w:numId w:val="14"/>
+        </w:numPr>
         <w:jc w:val="both"/>
         <w:rPr>
-          <w:b/>
-          <w:bCs/>
-          <w:color w:val="FF0000"/>
-          <w:sz w:val="24"/>
-          <w:szCs w:val="24"/>
-        </w:rPr>
-      </w:pPr>
+          <w:color w:val="000000" w:themeColor="text1"/>
+          <w:sz w:val="24"/>
+          <w:szCs w:val="24"/>
+        </w:rPr>
+      </w:pPr>
+      <w:r>
+        <w:rPr>
+          <w:color w:val="000000" w:themeColor="text1"/>
+          <w:sz w:val="24"/>
+          <w:szCs w:val="24"/>
+        </w:rPr>
+        <w:t>Tutte le materie prime</w:t>
+      </w:r>
+      <w:r>
+        <w:rPr>
+          <w:color w:val="000000" w:themeColor="text1"/>
+          <w:sz w:val="24"/>
+          <w:szCs w:val="24"/>
+        </w:rPr>
+        <w:t xml:space="preserve"> sono gestite tramite dei codici identificativi. A tale scopo sono presenti dei sottocodici che per noi rappresentano i codici principali. Più nello specifico se noi volessimo acquistare una materia prima di colore bianco, non avremmo una sola scelta, ma bensì tre possibili fornitori diversi che però offr</w:t>
+      </w:r>
+      <w:r>
+        <w:rPr>
+          <w:color w:val="000000" w:themeColor="text1"/>
+          <w:sz w:val="24"/>
+          <w:szCs w:val="24"/>
+        </w:rPr>
+        <w:t>irebbero</w:t>
+      </w:r>
+      <w:r>
+        <w:rPr>
+          <w:color w:val="000000" w:themeColor="text1"/>
+          <w:sz w:val="24"/>
+          <w:szCs w:val="24"/>
+        </w:rPr>
+        <w:t xml:space="preserve"> la stessa quantità, qualità e caratteristiche tecniche</w:t>
+      </w:r>
+      <w:r>
+        <w:rPr>
+          <w:color w:val="000000" w:themeColor="text1"/>
+          <w:sz w:val="24"/>
+          <w:szCs w:val="24"/>
+        </w:rPr>
+        <w:t xml:space="preserve">. </w:t>
+      </w:r>
+      <w:r>
+        <w:rPr>
+          <w:color w:val="000000" w:themeColor="text1"/>
+          <w:sz w:val="24"/>
+          <w:szCs w:val="24"/>
+        </w:rPr>
+        <w:t>Per tale motivo</w:t>
+      </w:r>
+      <w:r>
+        <w:rPr>
+          <w:color w:val="000000" w:themeColor="text1"/>
+          <w:sz w:val="24"/>
+          <w:szCs w:val="24"/>
+        </w:rPr>
+        <w:t xml:space="preserve"> abbiamo riscontrato la problematica di non poter caricare un’anagrafica su una distinta base con il codice del fornitore</w:t>
+      </w:r>
+      <w:r>
+        <w:rPr>
+          <w:color w:val="000000" w:themeColor="text1"/>
+          <w:sz w:val="24"/>
+          <w:szCs w:val="24"/>
+        </w:rPr>
+        <w:t>, ma bensì a</w:t>
+      </w:r>
+      <w:r>
+        <w:rPr>
+          <w:color w:val="000000" w:themeColor="text1"/>
+          <w:sz w:val="24"/>
+          <w:szCs w:val="24"/>
+        </w:rPr>
+        <w:t xml:space="preserve">bbiamo creato dei nostri codici interni dove vengono identificate le diverse tipologie di colore bianco. </w:t>
+      </w:r>
+      <w:r>
+        <w:rPr>
+          <w:color w:val="000000" w:themeColor="text1"/>
+          <w:sz w:val="24"/>
+          <w:szCs w:val="24"/>
+        </w:rPr>
+        <w:t>Ad esempio,</w:t>
+      </w:r>
+      <w:r>
+        <w:rPr>
+          <w:color w:val="000000" w:themeColor="text1"/>
+          <w:sz w:val="24"/>
+          <w:szCs w:val="24"/>
+        </w:rPr>
+        <w:t xml:space="preserve"> abbiamo denominato un</w:t>
+      </w:r>
+      <w:r>
+        <w:rPr>
+          <w:color w:val="000000" w:themeColor="text1"/>
+          <w:sz w:val="24"/>
+          <w:szCs w:val="24"/>
+        </w:rPr>
+        <w:t>a</w:t>
+      </w:r>
+      <w:r>
+        <w:rPr>
+          <w:color w:val="000000" w:themeColor="text1"/>
+          <w:sz w:val="24"/>
+          <w:szCs w:val="24"/>
+        </w:rPr>
+        <w:t xml:space="preserve"> specifica tipologia di bianco con il codice RLP012</w:t>
+      </w:r>
+      <w:r>
+        <w:rPr>
+          <w:color w:val="000000" w:themeColor="text1"/>
+          <w:sz w:val="24"/>
+          <w:szCs w:val="24"/>
+        </w:rPr>
+        <w:t xml:space="preserve">, ma esso potrebbe essere chiamato diversamente da ogni fornitore che potrà assegnarli codici come C12, R68 o B149. Di questa problematica ce ne siamo resi conto diversi anni fa dove inizialmente si caricava il codice del fornitore per poi riscontare difficoltà nella gestione </w:t>
+      </w:r>
+      <w:r>
+        <w:rPr>
+          <w:color w:val="000000" w:themeColor="text1"/>
+          <w:sz w:val="24"/>
+          <w:szCs w:val="24"/>
+        </w:rPr>
+        <w:t>delle distinte</w:t>
+      </w:r>
+      <w:r>
+        <w:rPr>
+          <w:color w:val="000000" w:themeColor="text1"/>
+          <w:sz w:val="24"/>
+          <w:szCs w:val="24"/>
+        </w:rPr>
+        <w:t xml:space="preserve"> basi perché a seconda del materiale inserito, bisognava cambiare la distinta base che però corrispondeva sempre allo stesso articolo</w:t>
+      </w:r>
+      <w:r>
+        <w:rPr>
+          <w:color w:val="000000" w:themeColor="text1"/>
+          <w:sz w:val="24"/>
+          <w:szCs w:val="24"/>
+        </w:rPr>
+        <w:t>. Così abbiamo deciso di andare a ricreare dei nostri codici con specifici cartelli per poter permettere la loro gestione e l’intervento sulle loro trasformazioni. Sempre per fare un esempio, se una distinta base è fatta di uno specifico materiale, allora quell’ordine verrà eseguito con un distinto fornitore, mentre un altro ordine verrà fatto con un altro fornitore.</w:t>
+      </w:r>
+      <w:r>
+        <w:rPr>
+          <w:color w:val="000000" w:themeColor="text1"/>
+          <w:sz w:val="24"/>
+          <w:szCs w:val="24"/>
+        </w:rPr>
+        <w:br/>
+        <w:t xml:space="preserve">Tutto questo riguardava le materie prime, mentre per </w:t>
+      </w:r>
+      <w:r>
+        <w:rPr>
+          <w:color w:val="000000" w:themeColor="text1"/>
+          <w:sz w:val="24"/>
+          <w:szCs w:val="24"/>
+        </w:rPr>
+        <w:t>la merce finita</w:t>
+      </w:r>
+      <w:r>
+        <w:rPr>
+          <w:color w:val="000000" w:themeColor="text1"/>
+          <w:sz w:val="24"/>
+          <w:szCs w:val="24"/>
+        </w:rPr>
+        <w:t xml:space="preserve"> </w:t>
+      </w:r>
+      <w:r>
+        <w:rPr>
+          <w:color w:val="000000" w:themeColor="text1"/>
+          <w:sz w:val="24"/>
+          <w:szCs w:val="24"/>
+        </w:rPr>
+        <w:t xml:space="preserve">(o quasi) </w:t>
+      </w:r>
+      <w:r>
+        <w:rPr>
+          <w:color w:val="000000" w:themeColor="text1"/>
+          <w:sz w:val="24"/>
+          <w:szCs w:val="24"/>
+        </w:rPr>
+        <w:t xml:space="preserve">ci sono </w:t>
+      </w:r>
+      <w:r>
+        <w:rPr>
+          <w:color w:val="000000" w:themeColor="text1"/>
+          <w:sz w:val="24"/>
+          <w:szCs w:val="24"/>
+        </w:rPr>
+        <w:t>altre due categorie distinte, che sono</w:t>
+      </w:r>
+      <w:r>
+        <w:rPr>
+          <w:color w:val="000000" w:themeColor="text1"/>
+          <w:sz w:val="24"/>
+          <w:szCs w:val="24"/>
+        </w:rPr>
+        <w:t>;</w:t>
+      </w:r>
     </w:p>
     <w:p>
       <w:pPr>
         <w:pStyle w:val="Paragrafoelenco"/>
-        <w:ind w:left="1440"/>
+        <w:numPr>
+          <w:ilvl w:val="0"/>
+          <w:numId w:val="18"/>
+        </w:numPr>
         <w:jc w:val="both"/>
         <w:rPr>
-          <w:b/>
-          <w:bCs/>
-          <w:color w:val="FF0000"/>
+          <w:color w:val="000000" w:themeColor="text1"/>
+          <w:sz w:val="24"/>
+          <w:szCs w:val="24"/>
+        </w:rPr>
+      </w:pPr>
+      <w:r>
+        <w:rPr>
+          <w:color w:val="000000" w:themeColor="text1"/>
+          <w:sz w:val="24"/>
+          <w:szCs w:val="24"/>
+        </w:rPr>
+        <w:t>I semilavorati</w:t>
+      </w:r>
+      <w:r>
+        <w:rPr>
+          <w:color w:val="000000" w:themeColor="text1"/>
+          <w:sz w:val="24"/>
+          <w:szCs w:val="24"/>
+        </w:rPr>
+        <w:t xml:space="preserve"> </w:t>
+      </w:r>
+      <w:r>
+        <w:rPr>
+          <w:color w:val="000000" w:themeColor="text1"/>
+          <w:sz w:val="24"/>
+          <w:szCs w:val="24"/>
+        </w:rPr>
+        <w:t>corrispondono</w:t>
+      </w:r>
+      <w:r>
+        <w:rPr>
+          <w:color w:val="000000" w:themeColor="text1"/>
+          <w:sz w:val="24"/>
+          <w:szCs w:val="24"/>
+        </w:rPr>
+        <w:t xml:space="preserve"> </w:t>
+      </w:r>
+      <w:r>
+        <w:rPr>
+          <w:color w:val="000000" w:themeColor="text1"/>
+          <w:sz w:val="24"/>
+          <w:szCs w:val="24"/>
+        </w:rPr>
+        <w:t>ad</w:t>
+      </w:r>
+      <w:r>
+        <w:rPr>
+          <w:color w:val="000000" w:themeColor="text1"/>
+          <w:sz w:val="24"/>
+          <w:szCs w:val="24"/>
+        </w:rPr>
+        <w:t xml:space="preserve"> inserti (anche bicolori) stampati internamente</w:t>
+      </w:r>
+      <w:r>
+        <w:rPr>
+          <w:color w:val="000000" w:themeColor="text1"/>
+          <w:sz w:val="24"/>
+          <w:szCs w:val="24"/>
+        </w:rPr>
+        <w:t xml:space="preserve"> all’azienda,</w:t>
+      </w:r>
+      <w:r>
+        <w:rPr>
+          <w:color w:val="000000" w:themeColor="text1"/>
+          <w:sz w:val="24"/>
+          <w:szCs w:val="24"/>
+        </w:rPr>
+        <w:t xml:space="preserve"> </w:t>
+      </w:r>
+      <w:r>
+        <w:rPr>
+          <w:color w:val="000000" w:themeColor="text1"/>
+          <w:sz w:val="24"/>
+          <w:szCs w:val="24"/>
+        </w:rPr>
+        <w:t xml:space="preserve">che </w:t>
+      </w:r>
+      <w:r>
+        <w:rPr>
+          <w:color w:val="000000" w:themeColor="text1"/>
+          <w:sz w:val="24"/>
+          <w:szCs w:val="24"/>
+        </w:rPr>
+        <w:t>verr</w:t>
+      </w:r>
+      <w:r>
+        <w:rPr>
+          <w:color w:val="000000" w:themeColor="text1"/>
+          <w:sz w:val="24"/>
+          <w:szCs w:val="24"/>
+        </w:rPr>
+        <w:t>anno</w:t>
+      </w:r>
+      <w:r>
+        <w:rPr>
+          <w:color w:val="000000" w:themeColor="text1"/>
+          <w:sz w:val="24"/>
+          <w:szCs w:val="24"/>
+        </w:rPr>
+        <w:t xml:space="preserve"> catalogat</w:t>
+      </w:r>
+      <w:r>
+        <w:rPr>
+          <w:color w:val="000000" w:themeColor="text1"/>
+          <w:sz w:val="24"/>
+          <w:szCs w:val="24"/>
+        </w:rPr>
+        <w:t>i</w:t>
+      </w:r>
+      <w:r>
+        <w:rPr>
+          <w:color w:val="000000" w:themeColor="text1"/>
+          <w:sz w:val="24"/>
+          <w:szCs w:val="24"/>
+        </w:rPr>
+        <w:t xml:space="preserve"> con </w:t>
+      </w:r>
+      <w:r>
+        <w:rPr>
+          <w:color w:val="000000" w:themeColor="text1"/>
+          <w:sz w:val="24"/>
+          <w:szCs w:val="24"/>
+        </w:rPr>
+        <w:t>dei</w:t>
+      </w:r>
+      <w:r>
+        <w:rPr>
+          <w:color w:val="000000" w:themeColor="text1"/>
+          <w:sz w:val="24"/>
+          <w:szCs w:val="24"/>
+        </w:rPr>
+        <w:t xml:space="preserve"> cartellin</w:t>
+      </w:r>
+      <w:r>
+        <w:rPr>
+          <w:color w:val="000000" w:themeColor="text1"/>
+          <w:sz w:val="24"/>
+          <w:szCs w:val="24"/>
+        </w:rPr>
+        <w:t>i,</w:t>
+      </w:r>
+      <w:r>
+        <w:rPr>
+          <w:color w:val="000000" w:themeColor="text1"/>
+          <w:sz w:val="24"/>
+          <w:szCs w:val="24"/>
+        </w:rPr>
+        <w:t xml:space="preserve"> per poi essere stipat</w:t>
+      </w:r>
+      <w:r>
+        <w:rPr>
+          <w:color w:val="000000" w:themeColor="text1"/>
+          <w:sz w:val="24"/>
+          <w:szCs w:val="24"/>
+        </w:rPr>
+        <w:t>i</w:t>
+      </w:r>
+      <w:r>
+        <w:rPr>
+          <w:color w:val="000000" w:themeColor="text1"/>
+          <w:sz w:val="24"/>
+          <w:szCs w:val="24"/>
+        </w:rPr>
+        <w:t xml:space="preserve"> in un magazzino</w:t>
+      </w:r>
+      <w:r>
+        <w:rPr>
+          <w:color w:val="000000" w:themeColor="text1"/>
+          <w:sz w:val="24"/>
+          <w:szCs w:val="24"/>
+        </w:rPr>
+        <w:t>,</w:t>
+      </w:r>
+      <w:r>
+        <w:rPr>
+          <w:color w:val="000000" w:themeColor="text1"/>
+          <w:sz w:val="24"/>
+          <w:szCs w:val="24"/>
+        </w:rPr>
+        <w:t xml:space="preserve"> nel quale rimarr</w:t>
+      </w:r>
+      <w:r>
+        <w:rPr>
+          <w:color w:val="000000" w:themeColor="text1"/>
+          <w:sz w:val="24"/>
+          <w:szCs w:val="24"/>
+        </w:rPr>
+        <w:t>anno</w:t>
+      </w:r>
+      <w:r>
+        <w:rPr>
+          <w:color w:val="000000" w:themeColor="text1"/>
+          <w:sz w:val="24"/>
+          <w:szCs w:val="24"/>
+        </w:rPr>
+        <w:t xml:space="preserve"> fino a quando non si deciderà di utilizzarl</w:t>
+      </w:r>
+      <w:r>
+        <w:rPr>
+          <w:color w:val="000000" w:themeColor="text1"/>
+          <w:sz w:val="24"/>
+          <w:szCs w:val="24"/>
+        </w:rPr>
+        <w:t>i</w:t>
+      </w:r>
+      <w:r>
+        <w:rPr>
+          <w:color w:val="000000" w:themeColor="text1"/>
+          <w:sz w:val="24"/>
+          <w:szCs w:val="24"/>
+        </w:rPr>
+        <w:t xml:space="preserve"> per </w:t>
+      </w:r>
+      <w:r>
+        <w:rPr>
+          <w:color w:val="000000" w:themeColor="text1"/>
+          <w:sz w:val="24"/>
+          <w:szCs w:val="24"/>
+        </w:rPr>
+        <w:t xml:space="preserve">creare delle </w:t>
+      </w:r>
+      <w:r>
+        <w:rPr>
+          <w:color w:val="000000" w:themeColor="text1"/>
+          <w:sz w:val="24"/>
+          <w:szCs w:val="24"/>
+        </w:rPr>
+        <w:t xml:space="preserve">nuove </w:t>
+      </w:r>
+      <w:r>
+        <w:rPr>
+          <w:color w:val="000000" w:themeColor="text1"/>
+          <w:sz w:val="24"/>
+          <w:szCs w:val="24"/>
+        </w:rPr>
+        <w:t>suole</w:t>
+      </w:r>
+      <w:r>
+        <w:rPr>
+          <w:color w:val="000000" w:themeColor="text1"/>
+          <w:sz w:val="24"/>
+          <w:szCs w:val="24"/>
+        </w:rPr>
+        <w:t>,</w:t>
+      </w:r>
+      <w:r>
+        <w:rPr>
+          <w:color w:val="000000" w:themeColor="text1"/>
+          <w:sz w:val="24"/>
+          <w:szCs w:val="24"/>
+        </w:rPr>
+        <w:t xml:space="preserve"> </w:t>
+      </w:r>
+      <w:r>
+        <w:rPr>
+          <w:color w:val="000000" w:themeColor="text1"/>
+          <w:sz w:val="24"/>
+          <w:szCs w:val="24"/>
+        </w:rPr>
+        <w:t xml:space="preserve">che daranno vita a </w:t>
+      </w:r>
+      <w:r>
+        <w:rPr>
+          <w:color w:val="000000" w:themeColor="text1"/>
+          <w:sz w:val="24"/>
+          <w:szCs w:val="24"/>
+        </w:rPr>
+        <w:t>de</w:t>
+      </w:r>
+      <w:r>
+        <w:rPr>
+          <w:color w:val="000000" w:themeColor="text1"/>
+          <w:sz w:val="24"/>
+          <w:szCs w:val="24"/>
+        </w:rPr>
+        <w:t>i prodott</w:t>
+      </w:r>
+      <w:r>
+        <w:rPr>
+          <w:color w:val="000000" w:themeColor="text1"/>
+          <w:sz w:val="24"/>
+          <w:szCs w:val="24"/>
+        </w:rPr>
+        <w:t xml:space="preserve">i </w:t>
+      </w:r>
+      <w:r>
+        <w:rPr>
+          <w:color w:val="000000" w:themeColor="text1"/>
+          <w:sz w:val="24"/>
+          <w:szCs w:val="24"/>
+        </w:rPr>
+        <w:t>finit</w:t>
+      </w:r>
+      <w:r>
+        <w:rPr>
+          <w:color w:val="000000" w:themeColor="text1"/>
+          <w:sz w:val="24"/>
+          <w:szCs w:val="24"/>
+        </w:rPr>
+        <w:t>i.</w:t>
+      </w:r>
+    </w:p>
+    <w:p>
+      <w:pPr>
+        <w:pStyle w:val="Paragrafoelenco"/>
+        <w:numPr>
+          <w:ilvl w:val="0"/>
+          <w:numId w:val="18"/>
+        </w:numPr>
+        <w:jc w:val="both"/>
+        <w:rPr>
+          <w:color w:val="000000" w:themeColor="text1"/>
+          <w:sz w:val="24"/>
+          <w:szCs w:val="24"/>
+        </w:rPr>
+      </w:pPr>
+      <w:r>
+        <w:rPr>
+          <w:color w:val="000000" w:themeColor="text1"/>
+          <w:sz w:val="24"/>
+          <w:szCs w:val="24"/>
+        </w:rPr>
+        <w:t>I prodotti finiti</w:t>
+      </w:r>
+      <w:r>
+        <w:rPr>
+          <w:color w:val="000000" w:themeColor="text1"/>
+          <w:sz w:val="24"/>
+          <w:szCs w:val="24"/>
+        </w:rPr>
+        <w:t xml:space="preserve"> </w:t>
+      </w:r>
+      <w:r>
+        <w:rPr>
+          <w:color w:val="000000" w:themeColor="text1"/>
+          <w:sz w:val="24"/>
+          <w:szCs w:val="24"/>
+        </w:rPr>
+        <w:t>sono il risultato della lavorazione</w:t>
+      </w:r>
+      <w:r>
+        <w:rPr>
+          <w:color w:val="000000" w:themeColor="text1"/>
+          <w:sz w:val="24"/>
+          <w:szCs w:val="24"/>
+        </w:rPr>
+        <w:t xml:space="preserve"> d</w:t>
+      </w:r>
+      <w:r>
+        <w:rPr>
+          <w:color w:val="000000" w:themeColor="text1"/>
+          <w:sz w:val="24"/>
+          <w:szCs w:val="24"/>
+        </w:rPr>
+        <w:t>ei</w:t>
+      </w:r>
+      <w:r>
+        <w:rPr>
+          <w:color w:val="000000" w:themeColor="text1"/>
+          <w:sz w:val="24"/>
+          <w:szCs w:val="24"/>
+        </w:rPr>
+        <w:t xml:space="preserve"> semilavorati e divisi a loro volta da due tipologie di gestione</w:t>
+      </w:r>
+      <w:r>
+        <w:rPr>
+          <w:color w:val="000000" w:themeColor="text1"/>
+          <w:sz w:val="24"/>
+          <w:szCs w:val="24"/>
+        </w:rPr>
+        <w:t>;</w:t>
+      </w:r>
+      <w:r>
+        <w:rPr>
+          <w:color w:val="000000" w:themeColor="text1"/>
+          <w:sz w:val="24"/>
+          <w:szCs w:val="24"/>
+        </w:rPr>
+        <w:t xml:space="preserve"> ovvero quelli subito vendibili al cliente (sono quei prodotti</w:t>
+      </w:r>
+      <w:r>
+        <w:rPr>
+          <w:color w:val="000000" w:themeColor="text1"/>
+          <w:sz w:val="24"/>
+          <w:szCs w:val="24"/>
+        </w:rPr>
+        <w:t xml:space="preserve"> che non richiedo ulteriori passaggi di produzione) e</w:t>
+      </w:r>
+      <w:r>
+        <w:rPr>
+          <w:color w:val="000000" w:themeColor="text1"/>
+          <w:sz w:val="24"/>
+          <w:szCs w:val="24"/>
+        </w:rPr>
+        <w:t xml:space="preserve"> quelli </w:t>
+      </w:r>
+      <w:r>
+        <w:rPr>
+          <w:color w:val="000000" w:themeColor="text1"/>
+          <w:sz w:val="24"/>
+          <w:szCs w:val="24"/>
+        </w:rPr>
+        <w:t>da rifinire (</w:t>
+      </w:r>
+      <w:r>
+        <w:rPr>
+          <w:color w:val="000000" w:themeColor="text1"/>
+          <w:sz w:val="24"/>
+          <w:szCs w:val="24"/>
+        </w:rPr>
+        <w:t xml:space="preserve">quando </w:t>
+      </w:r>
+      <w:r>
+        <w:rPr>
+          <w:color w:val="000000" w:themeColor="text1"/>
+          <w:sz w:val="24"/>
+          <w:szCs w:val="24"/>
+        </w:rPr>
+        <w:t>la suola deve essere rifinita con delle tinte specifiche</w:t>
+      </w:r>
+      <w:r>
+        <w:rPr>
+          <w:color w:val="000000" w:themeColor="text1"/>
+          <w:sz w:val="24"/>
+          <w:szCs w:val="24"/>
+        </w:rPr>
+        <w:t xml:space="preserve"> o lavorazioni a</w:t>
+      </w:r>
+      <w:r>
+        <w:rPr>
+          <w:color w:val="000000" w:themeColor="text1"/>
+          <w:sz w:val="24"/>
+          <w:szCs w:val="24"/>
+        </w:rPr>
+        <w:t xml:space="preserve"> mano</w:t>
+      </w:r>
+      <w:r>
+        <w:rPr>
+          <w:color w:val="000000" w:themeColor="text1"/>
+          <w:sz w:val="24"/>
+          <w:szCs w:val="24"/>
+        </w:rPr>
+        <w:t xml:space="preserve"> o anche altro</w:t>
+      </w:r>
+      <w:r>
+        <w:rPr>
+          <w:color w:val="000000" w:themeColor="text1"/>
+          <w:sz w:val="24"/>
+          <w:szCs w:val="24"/>
+        </w:rPr>
+        <w:t>)</w:t>
+      </w:r>
+      <w:r>
+        <w:rPr>
+          <w:color w:val="000000" w:themeColor="text1"/>
+          <w:sz w:val="24"/>
+          <w:szCs w:val="24"/>
+        </w:rPr>
+        <w:t>. La seconda tipologia</w:t>
+      </w:r>
+      <w:r>
+        <w:rPr>
+          <w:color w:val="000000" w:themeColor="text1"/>
+          <w:sz w:val="24"/>
+          <w:szCs w:val="24"/>
+        </w:rPr>
+        <w:t xml:space="preserve"> </w:t>
+      </w:r>
+      <w:r>
+        <w:rPr>
+          <w:color w:val="000000" w:themeColor="text1"/>
+          <w:sz w:val="24"/>
+          <w:szCs w:val="24"/>
+        </w:rPr>
+        <w:t>viene stipata</w:t>
+      </w:r>
+      <w:r>
+        <w:rPr>
+          <w:color w:val="000000" w:themeColor="text1"/>
+          <w:sz w:val="24"/>
+          <w:szCs w:val="24"/>
+        </w:rPr>
+        <w:t xml:space="preserve"> nello stesso magazzino dei semilavorati, fino a quando</w:t>
+      </w:r>
+      <w:r>
+        <w:rPr>
+          <w:color w:val="000000" w:themeColor="text1"/>
+          <w:sz w:val="24"/>
+          <w:szCs w:val="24"/>
+        </w:rPr>
+        <w:t xml:space="preserve"> </w:t>
+      </w:r>
+      <w:r>
+        <w:rPr>
+          <w:color w:val="000000" w:themeColor="text1"/>
+          <w:sz w:val="24"/>
+          <w:szCs w:val="24"/>
+        </w:rPr>
+        <w:t>non verranno</w:t>
+      </w:r>
+      <w:r>
+        <w:rPr>
+          <w:color w:val="000000" w:themeColor="text1"/>
+          <w:sz w:val="24"/>
+          <w:szCs w:val="24"/>
+        </w:rPr>
+        <w:t xml:space="preserve"> </w:t>
+      </w:r>
+      <w:r>
+        <w:rPr>
+          <w:color w:val="000000" w:themeColor="text1"/>
+          <w:sz w:val="24"/>
+          <w:szCs w:val="24"/>
+        </w:rPr>
+        <w:lastRenderedPageBreak/>
+        <w:t>inviat</w:t>
+      </w:r>
+      <w:r>
+        <w:rPr>
+          <w:color w:val="000000" w:themeColor="text1"/>
+          <w:sz w:val="24"/>
+          <w:szCs w:val="24"/>
+        </w:rPr>
+        <w:t>i</w:t>
+      </w:r>
+      <w:r>
+        <w:rPr>
+          <w:color w:val="000000" w:themeColor="text1"/>
+          <w:sz w:val="24"/>
+          <w:szCs w:val="24"/>
+        </w:rPr>
+        <w:t xml:space="preserve"> a delle ditte </w:t>
+      </w:r>
+      <w:r>
+        <w:rPr>
+          <w:color w:val="000000" w:themeColor="text1"/>
+          <w:sz w:val="24"/>
+          <w:szCs w:val="24"/>
+        </w:rPr>
+        <w:t>esterne</w:t>
+      </w:r>
+      <w:r>
+        <w:rPr>
+          <w:color w:val="000000" w:themeColor="text1"/>
+          <w:sz w:val="24"/>
+          <w:szCs w:val="24"/>
+        </w:rPr>
+        <w:t xml:space="preserve"> che s</w:t>
+      </w:r>
+      <w:r>
+        <w:rPr>
+          <w:color w:val="000000" w:themeColor="text1"/>
+          <w:sz w:val="24"/>
+          <w:szCs w:val="24"/>
+        </w:rPr>
+        <w:t>i occuperanno della loro lavorazione</w:t>
+      </w:r>
+      <w:r>
+        <w:rPr>
+          <w:color w:val="000000" w:themeColor="text1"/>
+          <w:sz w:val="24"/>
+          <w:szCs w:val="24"/>
+        </w:rPr>
+        <w:t>, per poi fral</w:t>
+      </w:r>
+      <w:r>
+        <w:rPr>
+          <w:color w:val="000000" w:themeColor="text1"/>
+          <w:sz w:val="24"/>
+          <w:szCs w:val="24"/>
+        </w:rPr>
+        <w:t>i</w:t>
+      </w:r>
+      <w:r>
+        <w:rPr>
+          <w:color w:val="000000" w:themeColor="text1"/>
+          <w:sz w:val="24"/>
+          <w:szCs w:val="24"/>
+        </w:rPr>
+        <w:t xml:space="preserve"> rientrare</w:t>
+      </w:r>
+      <w:r>
+        <w:rPr>
+          <w:color w:val="000000" w:themeColor="text1"/>
+          <w:sz w:val="24"/>
+          <w:szCs w:val="24"/>
+        </w:rPr>
+        <w:t xml:space="preserve"> nel nostro stabilimento</w:t>
+      </w:r>
+      <w:r>
+        <w:rPr>
+          <w:color w:val="000000" w:themeColor="text1"/>
+          <w:sz w:val="24"/>
+          <w:szCs w:val="24"/>
+        </w:rPr>
+        <w:t xml:space="preserve"> come prodott</w:t>
+      </w:r>
+      <w:r>
+        <w:rPr>
+          <w:color w:val="000000" w:themeColor="text1"/>
+          <w:sz w:val="24"/>
+          <w:szCs w:val="24"/>
+        </w:rPr>
+        <w:t>i</w:t>
+      </w:r>
+      <w:r>
+        <w:rPr>
+          <w:color w:val="000000" w:themeColor="text1"/>
+          <w:sz w:val="24"/>
+          <w:szCs w:val="24"/>
+        </w:rPr>
+        <w:t xml:space="preserve"> finit</w:t>
+      </w:r>
+      <w:r>
+        <w:rPr>
+          <w:color w:val="000000" w:themeColor="text1"/>
+          <w:sz w:val="24"/>
+          <w:szCs w:val="24"/>
+        </w:rPr>
+        <w:t>i</w:t>
+      </w:r>
+      <w:r>
+        <w:rPr>
+          <w:color w:val="000000" w:themeColor="text1"/>
+          <w:sz w:val="24"/>
+          <w:szCs w:val="24"/>
+        </w:rPr>
+        <w:t xml:space="preserve">.  </w:t>
+      </w:r>
+    </w:p>
+    <w:p>
+      <w:pPr>
+        <w:pStyle w:val="Paragrafoelenco"/>
+        <w:ind w:left="2160"/>
+        <w:jc w:val="both"/>
+        <w:rPr>
+          <w:color w:val="000000" w:themeColor="text1"/>
           <w:sz w:val="24"/>
           <w:szCs w:val="24"/>
         </w:rPr>
@@ -726,7 +1462,7 @@
           <w:sz w:val="24"/>
           <w:szCs w:val="24"/>
         </w:rPr>
-        <w:t>Come vengono gestiti i dipendenti?</w:t>
+        <w:t>Come vengono gestiti i fornitori delle materie prime?</w:t>
       </w:r>
     </w:p>
     <w:p>
@@ -751,7 +1487,56 @@
           <w:sz w:val="24"/>
           <w:szCs w:val="24"/>
         </w:rPr>
-        <w:t>Quanti sono e di cosa si occupano?</w:t>
+        <w:t>Sono solo italian</w:t>
+      </w:r>
+      <w:r>
+        <w:rPr>
+          <w:color w:val="FF0000"/>
+          <w:sz w:val="24"/>
+          <w:szCs w:val="24"/>
+        </w:rPr>
+        <w:t>e</w:t>
+      </w:r>
+      <w:r>
+        <w:rPr>
+          <w:color w:val="FF0000"/>
+          <w:sz w:val="24"/>
+          <w:szCs w:val="24"/>
+        </w:rPr>
+        <w:t xml:space="preserve"> o anche internazionali?</w:t>
+      </w:r>
+    </w:p>
+    <w:p>
+      <w:pPr>
+        <w:pStyle w:val="Paragrafoelenco"/>
+        <w:numPr>
+          <w:ilvl w:val="0"/>
+          <w:numId w:val="14"/>
+        </w:numPr>
+        <w:jc w:val="both"/>
+        <w:rPr>
+          <w:b/>
+          <w:bCs/>
+          <w:color w:val="FF0000"/>
+          <w:sz w:val="24"/>
+          <w:szCs w:val="24"/>
+        </w:rPr>
+      </w:pPr>
+      <w:r>
+        <w:rPr>
+          <w:color w:val="000000" w:themeColor="text1"/>
+          <w:sz w:val="24"/>
+          <w:szCs w:val="24"/>
+        </w:rPr>
+        <w:t xml:space="preserve">Le nostre materie prime sono fornite </w:t>
+      </w:r>
+      <w:r>
+        <w:rPr>
+          <w:color w:val="000000" w:themeColor="text1"/>
+          <w:sz w:val="24"/>
+          <w:szCs w:val="24"/>
+        </w:rPr>
+        <w:t>principalmente dall’Italia, solo una minima parte sono estero, direi quasi nulla.</w:t>
       </w:r>
     </w:p>
     <w:p>
@@ -776,7 +1561,156 @@
           <w:sz w:val="24"/>
           <w:szCs w:val="24"/>
         </w:rPr>
-        <w:t>Come vengono gestiti gli orari di lavoro?</w:t>
+        <w:t>Quanti sono</w:t>
+      </w:r>
+      <w:r>
+        <w:rPr>
+          <w:color w:val="FF0000"/>
+          <w:sz w:val="24"/>
+          <w:szCs w:val="24"/>
+        </w:rPr>
+        <w:t xml:space="preserve"> e come comunicate con loro</w:t>
+      </w:r>
+      <w:r>
+        <w:rPr>
+          <w:color w:val="FF0000"/>
+          <w:sz w:val="24"/>
+          <w:szCs w:val="24"/>
+        </w:rPr>
+        <w:t>?</w:t>
+      </w:r>
+    </w:p>
+    <w:p>
+      <w:pPr>
+        <w:pStyle w:val="Paragrafoelenco"/>
+        <w:numPr>
+          <w:ilvl w:val="0"/>
+          <w:numId w:val="27"/>
+        </w:numPr>
+        <w:jc w:val="both"/>
+        <w:rPr>
+          <w:color w:val="000000" w:themeColor="text1"/>
+          <w:sz w:val="24"/>
+          <w:szCs w:val="24"/>
+        </w:rPr>
+      </w:pPr>
+      <w:r>
+        <w:rPr>
+          <w:color w:val="000000" w:themeColor="text1"/>
+          <w:sz w:val="24"/>
+          <w:szCs w:val="24"/>
+        </w:rPr>
+        <w:t xml:space="preserve">Attualmente abbiamo </w:t>
+      </w:r>
+      <w:r>
+        <w:rPr>
+          <w:color w:val="000000" w:themeColor="text1"/>
+          <w:sz w:val="24"/>
+          <w:szCs w:val="24"/>
+        </w:rPr>
+        <w:t>circa una cinquantina di fornitori</w:t>
+      </w:r>
+      <w:r>
+        <w:rPr>
+          <w:color w:val="000000" w:themeColor="text1"/>
+          <w:sz w:val="24"/>
+          <w:szCs w:val="24"/>
+        </w:rPr>
+        <w:t xml:space="preserve">, ma quelli veramente importanti per la produzione sono una ventina, mentre gli altri sono di rilevanza secondari perché non abbiamo una richiesta costante di materiale, tipo quelli per le scarpe antiinfortunistiche </w:t>
+      </w:r>
+    </w:p>
+    <w:p>
+      <w:pPr>
+        <w:pStyle w:val="Paragrafoelenco"/>
+        <w:numPr>
+          <w:ilvl w:val="1"/>
+          <w:numId w:val="7"/>
+        </w:numPr>
+        <w:jc w:val="both"/>
+        <w:rPr>
+          <w:color w:val="FF0000"/>
+          <w:sz w:val="24"/>
+          <w:szCs w:val="24"/>
+        </w:rPr>
+      </w:pPr>
+      <w:r>
+        <w:rPr>
+          <w:color w:val="FF0000"/>
+          <w:sz w:val="24"/>
+          <w:szCs w:val="24"/>
+        </w:rPr>
+        <w:t>Che tipi di fornitori avete?</w:t>
+      </w:r>
+    </w:p>
+    <w:p>
+      <w:pPr>
+        <w:pStyle w:val="Paragrafoelenco"/>
+        <w:numPr>
+          <w:ilvl w:val="0"/>
+          <w:numId w:val="27"/>
+        </w:numPr>
+        <w:jc w:val="both"/>
+        <w:rPr>
+          <w:color w:val="000000" w:themeColor="text1"/>
+          <w:sz w:val="24"/>
+          <w:szCs w:val="24"/>
+        </w:rPr>
+      </w:pPr>
+      <w:r>
+        <w:rPr>
+          <w:color w:val="000000" w:themeColor="text1"/>
+          <w:sz w:val="24"/>
+          <w:szCs w:val="24"/>
+        </w:rPr>
+        <w:t xml:space="preserve">I nostri fornitori </w:t>
+      </w:r>
+      <w:r>
+        <w:rPr>
+          <w:color w:val="000000" w:themeColor="text1"/>
+          <w:sz w:val="24"/>
+          <w:szCs w:val="24"/>
+        </w:rPr>
+        <w:t>sono di due t</w:t>
+      </w:r>
+      <w:r>
+        <w:rPr>
+          <w:color w:val="000000" w:themeColor="text1"/>
+          <w:sz w:val="24"/>
+          <w:szCs w:val="24"/>
+        </w:rPr>
+        <w:t>ipologie principali, ovvero</w:t>
+      </w:r>
+      <w:r>
+        <w:rPr>
+          <w:color w:val="000000" w:themeColor="text1"/>
+          <w:sz w:val="24"/>
+          <w:szCs w:val="24"/>
+        </w:rPr>
+        <w:t xml:space="preserve"> quelli per le materie prime</w:t>
+      </w:r>
+      <w:r>
+        <w:rPr>
+          <w:color w:val="000000" w:themeColor="text1"/>
+          <w:sz w:val="24"/>
+          <w:szCs w:val="24"/>
+        </w:rPr>
+        <w:t xml:space="preserve"> e </w:t>
+      </w:r>
+      <w:r>
+        <w:rPr>
+          <w:color w:val="000000" w:themeColor="text1"/>
+          <w:sz w:val="24"/>
+          <w:szCs w:val="24"/>
+        </w:rPr>
+        <w:t>quelli per i</w:t>
+      </w:r>
+      <w:r>
+        <w:rPr>
+          <w:color w:val="000000" w:themeColor="text1"/>
+          <w:sz w:val="24"/>
+          <w:szCs w:val="24"/>
+        </w:rPr>
+        <w:t xml:space="preserve"> servizi. </w:t>
       </w:r>
     </w:p>
     <w:p>
@@ -785,9 +1719,111 @@
         <w:ind w:left="1440"/>
         <w:jc w:val="both"/>
         <w:rPr>
-          <w:b/>
-          <w:bCs/>
-          <w:color w:val="FF0000"/>
+          <w:color w:val="000000" w:themeColor="text1"/>
+          <w:sz w:val="24"/>
+          <w:szCs w:val="24"/>
+        </w:rPr>
+      </w:pPr>
+      <w:r>
+        <w:rPr>
+          <w:color w:val="000000" w:themeColor="text1"/>
+          <w:sz w:val="24"/>
+          <w:szCs w:val="24"/>
+        </w:rPr>
+        <w:t>I fornitori di servizi a loro volta si dividono in quelli delle spedizioni e in quelli delle lavorazioni esterne per i prodotti da rifinire</w:t>
+      </w:r>
+      <w:r>
+        <w:rPr>
+          <w:color w:val="000000" w:themeColor="text1"/>
+          <w:sz w:val="24"/>
+          <w:szCs w:val="24"/>
+        </w:rPr>
+        <w:t>.</w:t>
+      </w:r>
+    </w:p>
+    <w:p>
+      <w:pPr>
+        <w:pStyle w:val="Paragrafoelenco"/>
+        <w:ind w:left="1440"/>
+        <w:jc w:val="both"/>
+        <w:rPr>
+          <w:color w:val="000000" w:themeColor="text1"/>
+          <w:sz w:val="24"/>
+          <w:szCs w:val="24"/>
+        </w:rPr>
+      </w:pPr>
+      <w:r>
+        <w:rPr>
+          <w:color w:val="000000" w:themeColor="text1"/>
+          <w:sz w:val="24"/>
+          <w:szCs w:val="24"/>
+        </w:rPr>
+        <w:t xml:space="preserve">Mentre per quanto riguarda i fornitori delle materie prime, essi sono principalmente quattro e sono quelli che ci danno il granulo per poter eseguire le future iniezioni negli stampi. Questi </w:t>
+      </w:r>
+      <w:r>
+        <w:rPr>
+          <w:color w:val="000000" w:themeColor="text1"/>
+          <w:sz w:val="24"/>
+          <w:szCs w:val="24"/>
+        </w:rPr>
+        <w:t>fornitori</w:t>
+      </w:r>
+      <w:r>
+        <w:rPr>
+          <w:color w:val="000000" w:themeColor="text1"/>
+          <w:sz w:val="24"/>
+          <w:szCs w:val="24"/>
+        </w:rPr>
+        <w:t xml:space="preserve"> rappresentano circa il </w:t>
+      </w:r>
+      <w:r>
+        <w:rPr>
+          <w:color w:val="000000" w:themeColor="text1"/>
+          <w:sz w:val="24"/>
+          <w:szCs w:val="24"/>
+        </w:rPr>
+        <w:t>settanta</w:t>
+      </w:r>
+      <w:r>
+        <w:rPr>
+          <w:color w:val="000000" w:themeColor="text1"/>
+          <w:sz w:val="24"/>
+          <w:szCs w:val="24"/>
+        </w:rPr>
+        <w:t xml:space="preserve"> percento del totale, </w:t>
+      </w:r>
+      <w:r>
+        <w:rPr>
+          <w:color w:val="000000" w:themeColor="text1"/>
+          <w:sz w:val="24"/>
+          <w:szCs w:val="24"/>
+        </w:rPr>
+        <w:t>mentre</w:t>
+      </w:r>
+      <w:r>
+        <w:rPr>
+          <w:color w:val="000000" w:themeColor="text1"/>
+          <w:sz w:val="24"/>
+          <w:szCs w:val="24"/>
+        </w:rPr>
+        <w:t xml:space="preserve"> i restanti sono quelli che ci forniscono le </w:t>
+      </w:r>
+      <w:r>
+        <w:rPr>
+          <w:color w:val="000000" w:themeColor="text1"/>
+          <w:sz w:val="24"/>
+          <w:szCs w:val="24"/>
+        </w:rPr>
+        <w:t>fascette, gli inserti ed altri materiali di seconda rilevanza.</w:t>
+      </w:r>
+    </w:p>
+    <w:p>
+      <w:pPr>
+        <w:pStyle w:val="Paragrafoelenco"/>
+        <w:ind w:left="1440"/>
+        <w:jc w:val="both"/>
+        <w:rPr>
+          <w:color w:val="000000" w:themeColor="text1"/>
           <w:sz w:val="24"/>
           <w:szCs w:val="24"/>
         </w:rPr>
@@ -817,7 +1853,7 @@
           <w:sz w:val="24"/>
           <w:szCs w:val="24"/>
         </w:rPr>
-        <w:t>Come vengono gestiti i fornitori?</w:t>
+        <w:t>Come vengono gestiti i dipendenti?</w:t>
       </w:r>
     </w:p>
     <w:p>
@@ -842,7 +1878,743 @@
           <w:sz w:val="24"/>
           <w:szCs w:val="24"/>
         </w:rPr>
-        <w:t>Quanti sono?</w:t>
+        <w:t xml:space="preserve">Quanti sono e </w:t>
+      </w:r>
+      <w:r>
+        <w:rPr>
+          <w:color w:val="FF0000"/>
+          <w:sz w:val="24"/>
+          <w:szCs w:val="24"/>
+        </w:rPr>
+        <w:t>quali ruoli ricoprono?</w:t>
+      </w:r>
+    </w:p>
+    <w:p>
+      <w:pPr>
+        <w:pStyle w:val="Paragrafoelenco"/>
+        <w:numPr>
+          <w:ilvl w:val="0"/>
+          <w:numId w:val="25"/>
+        </w:numPr>
+        <w:jc w:val="both"/>
+        <w:rPr>
+          <w:color w:val="000000" w:themeColor="text1"/>
+          <w:sz w:val="24"/>
+          <w:szCs w:val="24"/>
+        </w:rPr>
+      </w:pPr>
+      <w:r>
+        <w:rPr>
+          <w:color w:val="000000" w:themeColor="text1"/>
+          <w:sz w:val="24"/>
+          <w:szCs w:val="24"/>
+        </w:rPr>
+        <w:t>Il numero dei nostri dipendenti varia leggermente in base alla stagione, ma si aggira sempre trai sessanta e sessantacinque dipendenti.</w:t>
+      </w:r>
+    </w:p>
+    <w:p>
+      <w:pPr>
+        <w:pStyle w:val="Paragrafoelenco"/>
+        <w:ind w:left="1440"/>
+        <w:jc w:val="both"/>
+        <w:rPr>
+          <w:color w:val="000000" w:themeColor="text1"/>
+          <w:sz w:val="24"/>
+          <w:szCs w:val="24"/>
+        </w:rPr>
+      </w:pPr>
+      <w:r>
+        <w:rPr>
+          <w:color w:val="000000" w:themeColor="text1"/>
+          <w:sz w:val="24"/>
+          <w:szCs w:val="24"/>
+        </w:rPr>
+        <w:t>La nostra gestione partendo da</w:t>
+      </w:r>
+      <w:r>
+        <w:rPr>
+          <w:color w:val="000000" w:themeColor="text1"/>
+          <w:sz w:val="24"/>
+          <w:szCs w:val="24"/>
+        </w:rPr>
+        <w:t>i piani alti</w:t>
+      </w:r>
+      <w:r>
+        <w:rPr>
+          <w:color w:val="000000" w:themeColor="text1"/>
+          <w:sz w:val="24"/>
+          <w:szCs w:val="24"/>
+        </w:rPr>
+        <w:t xml:space="preserve"> è composta da degli impiegati che possono essere amministrativi</w:t>
+      </w:r>
+      <w:r>
+        <w:rPr>
+          <w:color w:val="000000" w:themeColor="text1"/>
+          <w:sz w:val="24"/>
+          <w:szCs w:val="24"/>
+        </w:rPr>
+        <w:t>,</w:t>
+      </w:r>
+      <w:r>
+        <w:rPr>
+          <w:color w:val="000000" w:themeColor="text1"/>
+          <w:sz w:val="24"/>
+          <w:szCs w:val="24"/>
+        </w:rPr>
+        <w:t xml:space="preserve"> di produzione</w:t>
+      </w:r>
+      <w:r>
+        <w:rPr>
+          <w:color w:val="000000" w:themeColor="text1"/>
+          <w:sz w:val="24"/>
+          <w:szCs w:val="24"/>
+        </w:rPr>
+        <w:t xml:space="preserve"> o tecnici</w:t>
+      </w:r>
+      <w:r>
+        <w:rPr>
+          <w:color w:val="000000" w:themeColor="text1"/>
+          <w:sz w:val="24"/>
+          <w:szCs w:val="24"/>
+        </w:rPr>
+        <w:t xml:space="preserve">. </w:t>
+      </w:r>
+    </w:p>
+    <w:p>
+      <w:pPr>
+        <w:pStyle w:val="Paragrafoelenco"/>
+        <w:ind w:left="1440"/>
+        <w:jc w:val="both"/>
+        <w:rPr>
+          <w:color w:val="000000" w:themeColor="text1"/>
+          <w:sz w:val="24"/>
+          <w:szCs w:val="24"/>
+        </w:rPr>
+      </w:pPr>
+      <w:r>
+        <w:rPr>
+          <w:color w:val="000000" w:themeColor="text1"/>
+          <w:sz w:val="24"/>
+          <w:szCs w:val="24"/>
+        </w:rPr>
+        <w:t xml:space="preserve">L’impiegato tecnico </w:t>
+      </w:r>
+      <w:r>
+        <w:rPr>
+          <w:color w:val="000000" w:themeColor="text1"/>
+          <w:sz w:val="24"/>
+          <w:szCs w:val="24"/>
+        </w:rPr>
+        <w:t xml:space="preserve">si occupa di seguire un po’ tutto lo sviluppo degli stampi. </w:t>
+      </w:r>
+      <w:r>
+        <w:rPr>
+          <w:color w:val="000000" w:themeColor="text1"/>
+          <w:sz w:val="24"/>
+          <w:szCs w:val="24"/>
+        </w:rPr>
+        <w:t>Infatti,</w:t>
+      </w:r>
+      <w:r>
+        <w:rPr>
+          <w:color w:val="000000" w:themeColor="text1"/>
+          <w:sz w:val="24"/>
+          <w:szCs w:val="24"/>
+        </w:rPr>
+        <w:t xml:space="preserve"> quando ci sono gli stampi da realizzare con tutti vari passaggi lui si occupa di supervisionare il tutto </w:t>
+      </w:r>
+      <w:r>
+        <w:rPr>
+          <w:color w:val="000000" w:themeColor="text1"/>
+          <w:sz w:val="24"/>
+          <w:szCs w:val="24"/>
+        </w:rPr>
+        <w:t>in</w:t>
+      </w:r>
+      <w:r>
+        <w:rPr>
+          <w:color w:val="000000" w:themeColor="text1"/>
+          <w:sz w:val="24"/>
+          <w:szCs w:val="24"/>
+        </w:rPr>
+        <w:t xml:space="preserve"> modo da assicurare l</w:t>
+      </w:r>
+      <w:r>
+        <w:rPr>
+          <w:color w:val="000000" w:themeColor="text1"/>
+          <w:sz w:val="24"/>
+          <w:szCs w:val="24"/>
+        </w:rPr>
+        <w:t>e</w:t>
+      </w:r>
+      <w:r>
+        <w:rPr>
+          <w:color w:val="000000" w:themeColor="text1"/>
+          <w:sz w:val="24"/>
+          <w:szCs w:val="24"/>
+        </w:rPr>
+        <w:t xml:space="preserve"> corrett</w:t>
+      </w:r>
+      <w:r>
+        <w:rPr>
+          <w:color w:val="000000" w:themeColor="text1"/>
+          <w:sz w:val="24"/>
+          <w:szCs w:val="24"/>
+        </w:rPr>
+        <w:t>e</w:t>
+      </w:r>
+      <w:r>
+        <w:rPr>
+          <w:color w:val="000000" w:themeColor="text1"/>
+          <w:sz w:val="24"/>
+          <w:szCs w:val="24"/>
+        </w:rPr>
+        <w:t xml:space="preserve"> procedure di fabbricazione.</w:t>
+      </w:r>
+    </w:p>
+    <w:p>
+      <w:pPr>
+        <w:pStyle w:val="Paragrafoelenco"/>
+        <w:ind w:left="1440"/>
+        <w:jc w:val="both"/>
+        <w:rPr>
+          <w:color w:val="000000" w:themeColor="text1"/>
+          <w:sz w:val="24"/>
+          <w:szCs w:val="24"/>
+        </w:rPr>
+      </w:pPr>
+      <w:r>
+        <w:rPr>
+          <w:color w:val="000000" w:themeColor="text1"/>
+          <w:sz w:val="24"/>
+          <w:szCs w:val="24"/>
+        </w:rPr>
+        <w:t>Dopo ci sono g</w:t>
+      </w:r>
+      <w:r>
+        <w:rPr>
+          <w:color w:val="000000" w:themeColor="text1"/>
+          <w:sz w:val="24"/>
+          <w:szCs w:val="24"/>
+        </w:rPr>
+        <w:t xml:space="preserve">li impiegati amministrativi </w:t>
+      </w:r>
+      <w:r>
+        <w:rPr>
+          <w:color w:val="000000" w:themeColor="text1"/>
+          <w:sz w:val="24"/>
+          <w:szCs w:val="24"/>
+        </w:rPr>
+        <w:t xml:space="preserve">che </w:t>
+      </w:r>
+      <w:r>
+        <w:rPr>
+          <w:color w:val="000000" w:themeColor="text1"/>
+          <w:sz w:val="24"/>
+          <w:szCs w:val="24"/>
+        </w:rPr>
+        <w:t xml:space="preserve">sono quelle persone </w:t>
+      </w:r>
+      <w:r>
+        <w:rPr>
+          <w:color w:val="000000" w:themeColor="text1"/>
+          <w:sz w:val="24"/>
+          <w:szCs w:val="24"/>
+        </w:rPr>
+        <w:t>facente</w:t>
+      </w:r>
+      <w:r>
+        <w:rPr>
+          <w:color w:val="000000" w:themeColor="text1"/>
+          <w:sz w:val="24"/>
+          <w:szCs w:val="24"/>
+        </w:rPr>
+        <w:t xml:space="preserve"> parte della contabilità e dell’amministrazione. </w:t>
+      </w:r>
+    </w:p>
+    <w:p>
+      <w:pPr>
+        <w:pStyle w:val="Paragrafoelenco"/>
+        <w:ind w:left="1440"/>
+        <w:jc w:val="both"/>
+        <w:rPr>
+          <w:color w:val="000000" w:themeColor="text1"/>
+          <w:sz w:val="24"/>
+          <w:szCs w:val="24"/>
+        </w:rPr>
+      </w:pPr>
+      <w:r>
+        <w:rPr>
+          <w:color w:val="000000" w:themeColor="text1"/>
+          <w:sz w:val="24"/>
+          <w:szCs w:val="24"/>
+        </w:rPr>
+        <w:t>Successivamente ci sono</w:t>
+      </w:r>
+      <w:r>
+        <w:rPr>
+          <w:color w:val="000000" w:themeColor="text1"/>
+          <w:sz w:val="24"/>
+          <w:szCs w:val="24"/>
+        </w:rPr>
+        <w:t xml:space="preserve"> gli impiegati di produzione </w:t>
+      </w:r>
+      <w:r>
+        <w:rPr>
+          <w:color w:val="000000" w:themeColor="text1"/>
+          <w:sz w:val="24"/>
+          <w:szCs w:val="24"/>
+        </w:rPr>
+        <w:t xml:space="preserve">che </w:t>
+      </w:r>
+      <w:r>
+        <w:rPr>
+          <w:color w:val="000000" w:themeColor="text1"/>
+          <w:sz w:val="24"/>
+          <w:szCs w:val="24"/>
+        </w:rPr>
+        <w:t xml:space="preserve">si occupano della gestione degli ordini e dell’apparato commerciale dell’azienda, ovvero si occupano di parlare con i clienti e aiutarli nella scelta tramite anche i nostri campioni. </w:t>
+      </w:r>
+    </w:p>
+    <w:p>
+      <w:pPr>
+        <w:pStyle w:val="Paragrafoelenco"/>
+        <w:ind w:left="1440"/>
+        <w:jc w:val="both"/>
+        <w:rPr>
+          <w:color w:val="000000" w:themeColor="text1"/>
+          <w:sz w:val="24"/>
+          <w:szCs w:val="24"/>
+        </w:rPr>
+      </w:pPr>
+      <w:r>
+        <w:rPr>
+          <w:color w:val="000000" w:themeColor="text1"/>
+          <w:sz w:val="24"/>
+          <w:szCs w:val="24"/>
+        </w:rPr>
+        <w:t>Voglio specificare</w:t>
+      </w:r>
+      <w:r>
+        <w:rPr>
+          <w:color w:val="000000" w:themeColor="text1"/>
+          <w:sz w:val="24"/>
+          <w:szCs w:val="24"/>
+        </w:rPr>
+        <w:t xml:space="preserve"> che gli impiegati occupati nella gestione degli ordini, non sono gli stessi della sezione commerciale.</w:t>
+      </w:r>
+    </w:p>
+    <w:p>
+      <w:pPr>
+        <w:pStyle w:val="Paragrafoelenco"/>
+        <w:ind w:left="1440"/>
+        <w:jc w:val="both"/>
+        <w:rPr>
+          <w:color w:val="000000" w:themeColor="text1"/>
+          <w:sz w:val="24"/>
+          <w:szCs w:val="24"/>
+        </w:rPr>
+      </w:pPr>
+      <w:r>
+        <w:rPr>
+          <w:color w:val="000000" w:themeColor="text1"/>
+          <w:sz w:val="24"/>
+          <w:szCs w:val="24"/>
+        </w:rPr>
+        <w:t>Poi ci sono i diversi operatori che partono da quelli di stampaggio</w:t>
+      </w:r>
+      <w:r>
+        <w:rPr>
+          <w:color w:val="000000" w:themeColor="text1"/>
+          <w:sz w:val="24"/>
+          <w:szCs w:val="24"/>
+        </w:rPr>
+        <w:t xml:space="preserve"> ad arrivare a quelli di</w:t>
+      </w:r>
+      <w:r>
+        <w:rPr>
+          <w:color w:val="000000" w:themeColor="text1"/>
+          <w:sz w:val="24"/>
+          <w:szCs w:val="24"/>
+        </w:rPr>
+        <w:t xml:space="preserve"> capoturno p</w:t>
+      </w:r>
+      <w:r>
+        <w:rPr>
+          <w:color w:val="000000" w:themeColor="text1"/>
+          <w:sz w:val="24"/>
+          <w:szCs w:val="24"/>
+        </w:rPr>
+        <w:t>resenti in</w:t>
+      </w:r>
+      <w:r>
+        <w:rPr>
+          <w:color w:val="000000" w:themeColor="text1"/>
+          <w:sz w:val="24"/>
+          <w:szCs w:val="24"/>
+        </w:rPr>
+        <w:t xml:space="preserve"> ogni squadra di lavoro</w:t>
+      </w:r>
+      <w:r>
+        <w:rPr>
+          <w:color w:val="000000" w:themeColor="text1"/>
+          <w:sz w:val="24"/>
+          <w:szCs w:val="24"/>
+        </w:rPr>
+        <w:t>. I</w:t>
+      </w:r>
+      <w:r>
+        <w:rPr>
+          <w:color w:val="000000" w:themeColor="text1"/>
+          <w:sz w:val="24"/>
+          <w:szCs w:val="24"/>
+        </w:rPr>
+        <w:t>n più è presente un responsabile che si occupa del contro</w:t>
+      </w:r>
+      <w:r>
+        <w:rPr>
+          <w:color w:val="000000" w:themeColor="text1"/>
+          <w:sz w:val="24"/>
+          <w:szCs w:val="24"/>
+        </w:rPr>
+        <w:t>llo</w:t>
+      </w:r>
+      <w:r>
+        <w:rPr>
+          <w:color w:val="000000" w:themeColor="text1"/>
+          <w:sz w:val="24"/>
+          <w:szCs w:val="24"/>
+        </w:rPr>
+        <w:t xml:space="preserve"> qualità e della messa in produzione dei vari articoli. </w:t>
+      </w:r>
+    </w:p>
+    <w:p>
+      <w:pPr>
+        <w:pStyle w:val="Paragrafoelenco"/>
+        <w:ind w:left="1440"/>
+        <w:jc w:val="both"/>
+        <w:rPr>
+          <w:color w:val="000000" w:themeColor="text1"/>
+          <w:sz w:val="24"/>
+          <w:szCs w:val="24"/>
+        </w:rPr>
+      </w:pPr>
+      <w:r>
+        <w:rPr>
+          <w:color w:val="000000" w:themeColor="text1"/>
+          <w:sz w:val="24"/>
+          <w:szCs w:val="24"/>
+        </w:rPr>
+        <w:t>Per farvi capire meglio il funzionamento,</w:t>
+      </w:r>
+      <w:r>
+        <w:rPr>
+          <w:color w:val="000000" w:themeColor="text1"/>
+          <w:sz w:val="24"/>
+          <w:szCs w:val="24"/>
+        </w:rPr>
+        <w:t xml:space="preserve"> immaginate</w:t>
+      </w:r>
+      <w:r>
+        <w:rPr>
+          <w:color w:val="000000" w:themeColor="text1"/>
+          <w:sz w:val="24"/>
+          <w:szCs w:val="24"/>
+        </w:rPr>
+        <w:t xml:space="preserve"> quando si deve programmare la produzione</w:t>
+      </w:r>
+      <w:r>
+        <w:rPr>
+          <w:color w:val="000000" w:themeColor="text1"/>
+          <w:sz w:val="24"/>
+          <w:szCs w:val="24"/>
+        </w:rPr>
+        <w:t xml:space="preserve">, </w:t>
+      </w:r>
+      <w:r>
+        <w:rPr>
+          <w:color w:val="000000" w:themeColor="text1"/>
+          <w:sz w:val="24"/>
+          <w:szCs w:val="24"/>
+        </w:rPr>
+        <w:t xml:space="preserve">essa deve </w:t>
+      </w:r>
+      <w:r>
+        <w:rPr>
+          <w:color w:val="000000" w:themeColor="text1"/>
+          <w:sz w:val="24"/>
+          <w:szCs w:val="24"/>
+        </w:rPr>
+        <w:t>essere fatta</w:t>
+      </w:r>
+      <w:r>
+        <w:rPr>
+          <w:color w:val="000000" w:themeColor="text1"/>
+          <w:sz w:val="24"/>
+          <w:szCs w:val="24"/>
+        </w:rPr>
+        <w:t xml:space="preserve"> a livello settimanale impostando un numero di </w:t>
+      </w:r>
+      <w:r>
+        <w:rPr>
+          <w:color w:val="000000" w:themeColor="text1"/>
+          <w:sz w:val="24"/>
+          <w:szCs w:val="24"/>
+        </w:rPr>
+        <w:lastRenderedPageBreak/>
+        <w:t>cartellini da fare</w:t>
+      </w:r>
+      <w:r>
+        <w:rPr>
+          <w:color w:val="000000" w:themeColor="text1"/>
+          <w:sz w:val="24"/>
+          <w:szCs w:val="24"/>
+        </w:rPr>
+        <w:t>,</w:t>
+      </w:r>
+      <w:r>
+        <w:rPr>
+          <w:color w:val="000000" w:themeColor="text1"/>
+          <w:sz w:val="24"/>
+          <w:szCs w:val="24"/>
+        </w:rPr>
+        <w:t xml:space="preserve"> dei quali il responsabile </w:t>
+      </w:r>
+      <w:r>
+        <w:rPr>
+          <w:color w:val="000000" w:themeColor="text1"/>
+          <w:sz w:val="24"/>
+          <w:szCs w:val="24"/>
+        </w:rPr>
+        <w:t>ne dovrà seguire</w:t>
+      </w:r>
+      <w:r>
+        <w:rPr>
+          <w:color w:val="000000" w:themeColor="text1"/>
+          <w:sz w:val="24"/>
+          <w:szCs w:val="24"/>
+        </w:rPr>
+        <w:t xml:space="preserve"> l’andamento e l</w:t>
+      </w:r>
+      <w:r>
+        <w:rPr>
+          <w:color w:val="000000" w:themeColor="text1"/>
+          <w:sz w:val="24"/>
+          <w:szCs w:val="24"/>
+        </w:rPr>
+        <w:t>a</w:t>
+      </w:r>
+      <w:r>
+        <w:rPr>
+          <w:color w:val="000000" w:themeColor="text1"/>
+          <w:sz w:val="24"/>
+          <w:szCs w:val="24"/>
+        </w:rPr>
+        <w:t xml:space="preserve"> regolarità</w:t>
+      </w:r>
+      <w:r>
+        <w:rPr>
+          <w:color w:val="000000" w:themeColor="text1"/>
+          <w:sz w:val="24"/>
+          <w:szCs w:val="24"/>
+        </w:rPr>
+        <w:t>.</w:t>
+      </w:r>
+    </w:p>
+    <w:p>
+      <w:pPr>
+        <w:pStyle w:val="Paragrafoelenco"/>
+        <w:ind w:left="1440"/>
+        <w:jc w:val="both"/>
+        <w:rPr>
+          <w:color w:val="000000" w:themeColor="text1"/>
+          <w:sz w:val="24"/>
+          <w:szCs w:val="24"/>
+        </w:rPr>
+      </w:pPr>
+      <w:r>
+        <w:rPr>
+          <w:color w:val="000000" w:themeColor="text1"/>
+          <w:sz w:val="24"/>
+          <w:szCs w:val="24"/>
+        </w:rPr>
+        <w:t>Perfetto, t</w:t>
+      </w:r>
+      <w:r>
+        <w:rPr>
+          <w:color w:val="000000" w:themeColor="text1"/>
+          <w:sz w:val="24"/>
+          <w:szCs w:val="24"/>
+        </w:rPr>
+        <w:t>utto questo era per quanto riguarda</w:t>
+      </w:r>
+      <w:r>
+        <w:rPr>
+          <w:color w:val="000000" w:themeColor="text1"/>
+          <w:sz w:val="24"/>
+          <w:szCs w:val="24"/>
+        </w:rPr>
+        <w:t>va</w:t>
+      </w:r>
+      <w:r>
+        <w:rPr>
+          <w:color w:val="000000" w:themeColor="text1"/>
+          <w:sz w:val="24"/>
+          <w:szCs w:val="24"/>
+        </w:rPr>
+        <w:t xml:space="preserve"> la produzione, mentre per quanto riguarda i piani inferiori, ci sono delle persone addette al controllo dei magazzini, sia per quello dei prodotti semilavorati che per quello dei prodotti finiti. </w:t>
+      </w:r>
+      <w:r>
+        <w:rPr>
+          <w:color w:val="000000" w:themeColor="text1"/>
+          <w:sz w:val="24"/>
+          <w:szCs w:val="24"/>
+        </w:rPr>
+        <w:br/>
+      </w:r>
+      <w:r>
+        <w:rPr>
+          <w:color w:val="000000" w:themeColor="text1"/>
+          <w:sz w:val="24"/>
+          <w:szCs w:val="24"/>
+        </w:rPr>
+        <w:t>Inoltre,</w:t>
+      </w:r>
+      <w:r>
+        <w:rPr>
+          <w:color w:val="000000" w:themeColor="text1"/>
+          <w:sz w:val="24"/>
+          <w:szCs w:val="24"/>
+        </w:rPr>
+        <w:t xml:space="preserve"> sono presenti anche </w:t>
+      </w:r>
+      <w:r>
+        <w:rPr>
+          <w:color w:val="000000" w:themeColor="text1"/>
+          <w:sz w:val="24"/>
+          <w:szCs w:val="24"/>
+        </w:rPr>
+        <w:t>degli</w:t>
+      </w:r>
+      <w:r>
+        <w:rPr>
+          <w:color w:val="000000" w:themeColor="text1"/>
+          <w:sz w:val="24"/>
+          <w:szCs w:val="24"/>
+        </w:rPr>
+        <w:t xml:space="preserve"> autisti per la guida dei mezzi da lavoro, i quali per la nostra gestione vengono chiamati </w:t>
+      </w:r>
+      <w:r>
+        <w:rPr>
+          <w:color w:val="000000" w:themeColor="text1"/>
+          <w:sz w:val="24"/>
+          <w:szCs w:val="24"/>
+        </w:rPr>
+        <w:t>impiegati “</w:t>
+      </w:r>
+      <w:r>
+        <w:rPr>
+          <w:color w:val="000000" w:themeColor="text1"/>
+          <w:sz w:val="24"/>
+          <w:szCs w:val="24"/>
+        </w:rPr>
+        <w:t>indiretti</w:t>
+      </w:r>
+      <w:r>
+        <w:rPr>
+          <w:color w:val="000000" w:themeColor="text1"/>
+          <w:sz w:val="24"/>
+          <w:szCs w:val="24"/>
+        </w:rPr>
+        <w:t>”</w:t>
+      </w:r>
+      <w:r>
+        <w:rPr>
+          <w:color w:val="000000" w:themeColor="text1"/>
+          <w:sz w:val="24"/>
+          <w:szCs w:val="24"/>
+        </w:rPr>
+        <w:t xml:space="preserve"> di produzione, questo perché non presenti nel ciclo produttivo. </w:t>
+      </w:r>
+      <w:r>
+        <w:rPr>
+          <w:color w:val="000000" w:themeColor="text1"/>
+          <w:sz w:val="24"/>
+          <w:szCs w:val="24"/>
+        </w:rPr>
+        <w:t>Infine,</w:t>
+      </w:r>
+      <w:r>
+        <w:rPr>
+          <w:color w:val="000000" w:themeColor="text1"/>
+          <w:sz w:val="24"/>
+          <w:szCs w:val="24"/>
+        </w:rPr>
+        <w:t xml:space="preserve"> ci sono gli operai che lavorano alla catena produttiva </w:t>
+      </w:r>
+      <w:r>
+        <w:rPr>
+          <w:color w:val="000000" w:themeColor="text1"/>
+          <w:sz w:val="24"/>
+          <w:szCs w:val="24"/>
+        </w:rPr>
+        <w:t xml:space="preserve">e prendono il nome di impiegati </w:t>
+      </w:r>
+      <w:r>
+        <w:rPr>
+          <w:color w:val="000000" w:themeColor="text1"/>
+          <w:sz w:val="24"/>
+          <w:szCs w:val="24"/>
+        </w:rPr>
+        <w:t>“</w:t>
+      </w:r>
+      <w:r>
+        <w:rPr>
+          <w:color w:val="000000" w:themeColor="text1"/>
+          <w:sz w:val="24"/>
+          <w:szCs w:val="24"/>
+        </w:rPr>
+        <w:t>diretti</w:t>
+      </w:r>
+      <w:r>
+        <w:rPr>
+          <w:color w:val="000000" w:themeColor="text1"/>
+          <w:sz w:val="24"/>
+          <w:szCs w:val="24"/>
+        </w:rPr>
+        <w:t>”</w:t>
+      </w:r>
+      <w:r>
+        <w:rPr>
+          <w:color w:val="000000" w:themeColor="text1"/>
+          <w:sz w:val="24"/>
+          <w:szCs w:val="24"/>
+        </w:rPr>
+        <w:t xml:space="preserve"> di produzione. Queste </w:t>
+      </w:r>
+      <w:r>
+        <w:rPr>
+          <w:color w:val="000000" w:themeColor="text1"/>
+          <w:sz w:val="24"/>
+          <w:szCs w:val="24"/>
+        </w:rPr>
+        <w:t xml:space="preserve">ultime </w:t>
+      </w:r>
+      <w:r>
+        <w:rPr>
+          <w:color w:val="000000" w:themeColor="text1"/>
+          <w:sz w:val="24"/>
+          <w:szCs w:val="24"/>
+        </w:rPr>
+        <w:t>due tipologie di operatori sono sempre divise all’interno della nostra azienda</w:t>
+      </w:r>
+      <w:r>
+        <w:rPr>
+          <w:color w:val="000000" w:themeColor="text1"/>
+          <w:sz w:val="24"/>
+          <w:szCs w:val="24"/>
+        </w:rPr>
+        <w:t>.</w:t>
       </w:r>
     </w:p>
     <w:p>
@@ -867,8 +2639,94 @@
           <w:sz w:val="24"/>
           <w:szCs w:val="24"/>
         </w:rPr>
-        <w:t>Sono solo italiani o anche internazionali?</w:t>
-      </w:r>
+        <w:t>Gli stilisti sono interni o esterni all’azienda</w:t>
+      </w:r>
+      <w:r>
+        <w:rPr>
+          <w:color w:val="FF0000"/>
+          <w:sz w:val="24"/>
+          <w:szCs w:val="24"/>
+        </w:rPr>
+        <w:t>?</w:t>
+      </w:r>
+    </w:p>
+    <w:p>
+      <w:pPr>
+        <w:pStyle w:val="Paragrafoelenco"/>
+        <w:numPr>
+          <w:ilvl w:val="0"/>
+          <w:numId w:val="25"/>
+        </w:numPr>
+        <w:jc w:val="both"/>
+        <w:rPr>
+          <w:color w:val="000000" w:themeColor="text1"/>
+          <w:sz w:val="24"/>
+          <w:szCs w:val="24"/>
+        </w:rPr>
+      </w:pPr>
+      <w:r>
+        <w:rPr>
+          <w:color w:val="000000" w:themeColor="text1"/>
+          <w:sz w:val="24"/>
+          <w:szCs w:val="24"/>
+        </w:rPr>
+        <w:t>Gli</w:t>
+      </w:r>
+      <w:r>
+        <w:rPr>
+          <w:color w:val="000000" w:themeColor="text1"/>
+          <w:sz w:val="24"/>
+          <w:szCs w:val="24"/>
+        </w:rPr>
+        <w:t xml:space="preserve"> stilisti </w:t>
+      </w:r>
+      <w:r>
+        <w:rPr>
+          <w:color w:val="000000" w:themeColor="text1"/>
+          <w:sz w:val="24"/>
+          <w:szCs w:val="24"/>
+        </w:rPr>
+        <w:t xml:space="preserve">sono tutti esterni. </w:t>
+      </w:r>
+    </w:p>
+    <w:p>
+      <w:pPr>
+        <w:pStyle w:val="Paragrafoelenco"/>
+        <w:numPr>
+          <w:ilvl w:val="1"/>
+          <w:numId w:val="7"/>
+        </w:numPr>
+        <w:jc w:val="both"/>
+        <w:rPr>
+          <w:b/>
+          <w:bCs/>
+          <w:color w:val="FF0000"/>
+          <w:sz w:val="24"/>
+          <w:szCs w:val="24"/>
+        </w:rPr>
+      </w:pPr>
+      <w:r>
+        <w:rPr>
+          <w:color w:val="FF0000"/>
+          <w:sz w:val="24"/>
+          <w:szCs w:val="24"/>
+        </w:rPr>
+        <w:t>Come vengono gestiti gli orari di lavoro?</w:t>
+      </w:r>
+    </w:p>
+    <w:p>
+      <w:pPr>
+        <w:pStyle w:val="Paragrafoelenco"/>
+        <w:ind w:left="1440"/>
+        <w:jc w:val="both"/>
+        <w:rPr>
+          <w:b/>
+          <w:bCs/>
+          <w:color w:val="FF0000"/>
+          <w:sz w:val="24"/>
+          <w:szCs w:val="24"/>
+        </w:rPr>
+      </w:pPr>
     </w:p>
     <w:p>
       <w:pPr>
@@ -1006,13 +2864,61 @@
           <w:szCs w:val="24"/>
         </w:rPr>
       </w:pPr>
-      <w:r>
-        <w:rPr>
+    </w:p>
+    <w:p>
+      <w:pPr>
+        <w:pStyle w:val="Paragrafoelenco"/>
+        <w:numPr>
+          <w:ilvl w:val="1"/>
+          <w:numId w:val="7"/>
+        </w:numPr>
+        <w:jc w:val="both"/>
+        <w:rPr>
+          <w:b/>
+          <w:bCs/>
           <w:color w:val="FF0000"/>
           <w:sz w:val="24"/>
           <w:szCs w:val="24"/>
         </w:rPr>
+      </w:pPr>
+      <w:r>
+        <w:rPr>
+          <w:color w:val="FF0000"/>
+          <w:sz w:val="24"/>
+          <w:szCs w:val="24"/>
+        </w:rPr>
         <w:t>Sarebbe possibile avere una fattura non compilata?</w:t>
+      </w:r>
+    </w:p>
+    <w:p>
+      <w:pPr>
+        <w:pStyle w:val="Paragrafoelenco"/>
+        <w:numPr>
+          <w:ilvl w:val="0"/>
+          <w:numId w:val="25"/>
+        </w:numPr>
+        <w:jc w:val="both"/>
+        <w:rPr>
+          <w:color w:val="000000" w:themeColor="text1"/>
+          <w:sz w:val="24"/>
+          <w:szCs w:val="24"/>
+        </w:rPr>
+      </w:pPr>
+      <w:r>
+        <w:rPr>
+          <w:color w:val="000000" w:themeColor="text1"/>
+          <w:sz w:val="24"/>
+          <w:szCs w:val="24"/>
+        </w:rPr>
+        <w:t>La parte fiscale della nostra azienda è tutta gestita internamente e per non ci sono problemi nel farvi vedere una nostra fattura</w:t>
+      </w:r>
+      <w:r>
+        <w:rPr>
+          <w:color w:val="000000" w:themeColor="text1"/>
+          <w:sz w:val="24"/>
+          <w:szCs w:val="24"/>
+        </w:rPr>
+        <w:t xml:space="preserve"> sia in formato elettronico che cartaceo. </w:t>
       </w:r>
     </w:p>
     <w:p>
@@ -1082,6 +2988,29 @@
           <w:szCs w:val="24"/>
         </w:rPr>
         <w:t>Le problematiche che ci furono all’ inizio furono principalmente quelle di gestire i pagamenti, gli articoli</w:t>
+      </w:r>
+    </w:p>
+    <w:p>
+      <w:pPr>
+        <w:pStyle w:val="Paragrafoelenco"/>
+        <w:numPr>
+          <w:ilvl w:val="0"/>
+          <w:numId w:val="11"/>
+        </w:numPr>
+        <w:jc w:val="both"/>
+        <w:rPr>
+          <w:b/>
+          <w:bCs/>
+          <w:sz w:val="24"/>
+          <w:szCs w:val="24"/>
+        </w:rPr>
+      </w:pPr>
+      <w:r>
+        <w:rPr>
+          <w:sz w:val="24"/>
+          <w:szCs w:val="24"/>
+        </w:rPr>
+        <w:t xml:space="preserve">Al livello nazionale applicano il contratto nazionale delle materie plastiche </w:t>
       </w:r>
     </w:p>
     <w:sectPr>
@@ -1117,12 +3046,324 @@
         <v:path o:extrusionok="f" gradientshapeok="t" o:connecttype="rect"/>
         <o:lock v:ext="edit" aspectratio="t"/>
       </v:shapetype>
-      <v:shape id="_x0000_i1107" type="#_x0000_t75" style="width:11.25pt;height:11.25pt" o:bullet="t">
+      <v:shape id="_x0000_i1204" type="#_x0000_t75" style="width:11.25pt;height:11.25pt" o:bullet="t">
         <v:imagedata r:id="rId1" o:title="mso264"/>
       </v:shape>
     </w:pict>
   </w:numPicBullet>
   <w:abstractNum w:abstractNumId="0" w15:restartNumberingAfterBreak="0">
+    <w:nsid w:val="18A64174"/>
+    <w:multiLevelType w:val="hybridMultilevel"/>
+    <w:tmpl w:val="9A1A7D5C"/>
+    <w:lvl w:ilvl="0" w:tplc="0410000B">
+      <w:start w:val="1"/>
+      <w:numFmt w:val="bullet"/>
+      <w:lvlText w:val=""/>
+      <w:lvlJc w:val="left"/>
+      <w:pPr>
+        <w:ind w:left="720" w:hanging="360"/>
+      </w:pPr>
+      <w:rPr>
+        <w:rFonts w:ascii="Wingdings" w:hAnsi="Wingdings" w:hint="default"/>
+      </w:rPr>
+    </w:lvl>
+    <w:lvl w:ilvl="1" w:tplc="04100003" w:tentative="1">
+      <w:start w:val="1"/>
+      <w:numFmt w:val="bullet"/>
+      <w:lvlText w:val="o"/>
+      <w:lvlJc w:val="left"/>
+      <w:pPr>
+        <w:ind w:left="1440" w:hanging="360"/>
+      </w:pPr>
+      <w:rPr>
+        <w:rFonts w:ascii="Courier New" w:hAnsi="Courier New" w:cs="Courier New" w:hint="default"/>
+      </w:rPr>
+    </w:lvl>
+    <w:lvl w:ilvl="2" w:tplc="04100005" w:tentative="1">
+      <w:start w:val="1"/>
+      <w:numFmt w:val="bullet"/>
+      <w:lvlText w:val=""/>
+      <w:lvlJc w:val="left"/>
+      <w:pPr>
+        <w:ind w:left="2160" w:hanging="360"/>
+      </w:pPr>
+      <w:rPr>
+        <w:rFonts w:ascii="Wingdings" w:hAnsi="Wingdings" w:hint="default"/>
+      </w:rPr>
+    </w:lvl>
+    <w:lvl w:ilvl="3" w:tplc="04100001" w:tentative="1">
+      <w:start w:val="1"/>
+      <w:numFmt w:val="bullet"/>
+      <w:lvlText w:val=""/>
+      <w:lvlJc w:val="left"/>
+      <w:pPr>
+        <w:ind w:left="2880" w:hanging="360"/>
+      </w:pPr>
+      <w:rPr>
+        <w:rFonts w:ascii="Symbol" w:hAnsi="Symbol" w:hint="default"/>
+      </w:rPr>
+    </w:lvl>
+    <w:lvl w:ilvl="4" w:tplc="04100003" w:tentative="1">
+      <w:start w:val="1"/>
+      <w:numFmt w:val="bullet"/>
+      <w:lvlText w:val="o"/>
+      <w:lvlJc w:val="left"/>
+      <w:pPr>
+        <w:ind w:left="3600" w:hanging="360"/>
+      </w:pPr>
+      <w:rPr>
+        <w:rFonts w:ascii="Courier New" w:hAnsi="Courier New" w:cs="Courier New" w:hint="default"/>
+      </w:rPr>
+    </w:lvl>
+    <w:lvl w:ilvl="5" w:tplc="04100005" w:tentative="1">
+      <w:start w:val="1"/>
+      <w:numFmt w:val="bullet"/>
+      <w:lvlText w:val=""/>
+      <w:lvlJc w:val="left"/>
+      <w:pPr>
+        <w:ind w:left="4320" w:hanging="360"/>
+      </w:pPr>
+      <w:rPr>
+        <w:rFonts w:ascii="Wingdings" w:hAnsi="Wingdings" w:hint="default"/>
+      </w:rPr>
+    </w:lvl>
+    <w:lvl w:ilvl="6" w:tplc="04100001" w:tentative="1">
+      <w:start w:val="1"/>
+      <w:numFmt w:val="bullet"/>
+      <w:lvlText w:val=""/>
+      <w:lvlJc w:val="left"/>
+      <w:pPr>
+        <w:ind w:left="5040" w:hanging="360"/>
+      </w:pPr>
+      <w:rPr>
+        <w:rFonts w:ascii="Symbol" w:hAnsi="Symbol" w:hint="default"/>
+      </w:rPr>
+    </w:lvl>
+    <w:lvl w:ilvl="7" w:tplc="04100003" w:tentative="1">
+      <w:start w:val="1"/>
+      <w:numFmt w:val="bullet"/>
+      <w:lvlText w:val="o"/>
+      <w:lvlJc w:val="left"/>
+      <w:pPr>
+        <w:ind w:left="5760" w:hanging="360"/>
+      </w:pPr>
+      <w:rPr>
+        <w:rFonts w:ascii="Courier New" w:hAnsi="Courier New" w:cs="Courier New" w:hint="default"/>
+      </w:rPr>
+    </w:lvl>
+    <w:lvl w:ilvl="8" w:tplc="04100005" w:tentative="1">
+      <w:start w:val="1"/>
+      <w:numFmt w:val="bullet"/>
+      <w:lvlText w:val=""/>
+      <w:lvlJc w:val="left"/>
+      <w:pPr>
+        <w:ind w:left="6480" w:hanging="360"/>
+      </w:pPr>
+      <w:rPr>
+        <w:rFonts w:ascii="Wingdings" w:hAnsi="Wingdings" w:hint="default"/>
+      </w:rPr>
+    </w:lvl>
+  </w:abstractNum>
+  <w:abstractNum w:abstractNumId="1" w15:restartNumberingAfterBreak="0">
+    <w:nsid w:val="204A73F4"/>
+    <w:multiLevelType w:val="hybridMultilevel"/>
+    <w:tmpl w:val="6D9A4B04"/>
+    <w:lvl w:ilvl="0" w:tplc="0410000B">
+      <w:start w:val="1"/>
+      <w:numFmt w:val="bullet"/>
+      <w:lvlText w:val=""/>
+      <w:lvlJc w:val="left"/>
+      <w:pPr>
+        <w:ind w:left="2160" w:hanging="360"/>
+      </w:pPr>
+      <w:rPr>
+        <w:rFonts w:ascii="Wingdings" w:hAnsi="Wingdings" w:hint="default"/>
+      </w:rPr>
+    </w:lvl>
+    <w:lvl w:ilvl="1" w:tplc="04100003" w:tentative="1">
+      <w:start w:val="1"/>
+      <w:numFmt w:val="bullet"/>
+      <w:lvlText w:val="o"/>
+      <w:lvlJc w:val="left"/>
+      <w:pPr>
+        <w:ind w:left="2880" w:hanging="360"/>
+      </w:pPr>
+      <w:rPr>
+        <w:rFonts w:ascii="Courier New" w:hAnsi="Courier New" w:cs="Courier New" w:hint="default"/>
+      </w:rPr>
+    </w:lvl>
+    <w:lvl w:ilvl="2" w:tplc="04100005" w:tentative="1">
+      <w:start w:val="1"/>
+      <w:numFmt w:val="bullet"/>
+      <w:lvlText w:val=""/>
+      <w:lvlJc w:val="left"/>
+      <w:pPr>
+        <w:ind w:left="3600" w:hanging="360"/>
+      </w:pPr>
+      <w:rPr>
+        <w:rFonts w:ascii="Wingdings" w:hAnsi="Wingdings" w:hint="default"/>
+      </w:rPr>
+    </w:lvl>
+    <w:lvl w:ilvl="3" w:tplc="04100001" w:tentative="1">
+      <w:start w:val="1"/>
+      <w:numFmt w:val="bullet"/>
+      <w:lvlText w:val=""/>
+      <w:lvlJc w:val="left"/>
+      <w:pPr>
+        <w:ind w:left="4320" w:hanging="360"/>
+      </w:pPr>
+      <w:rPr>
+        <w:rFonts w:ascii="Symbol" w:hAnsi="Symbol" w:hint="default"/>
+      </w:rPr>
+    </w:lvl>
+    <w:lvl w:ilvl="4" w:tplc="04100003" w:tentative="1">
+      <w:start w:val="1"/>
+      <w:numFmt w:val="bullet"/>
+      <w:lvlText w:val="o"/>
+      <w:lvlJc w:val="left"/>
+      <w:pPr>
+        <w:ind w:left="5040" w:hanging="360"/>
+      </w:pPr>
+      <w:rPr>
+        <w:rFonts w:ascii="Courier New" w:hAnsi="Courier New" w:cs="Courier New" w:hint="default"/>
+      </w:rPr>
+    </w:lvl>
+    <w:lvl w:ilvl="5" w:tplc="04100005" w:tentative="1">
+      <w:start w:val="1"/>
+      <w:numFmt w:val="bullet"/>
+      <w:lvlText w:val=""/>
+      <w:lvlJc w:val="left"/>
+      <w:pPr>
+        <w:ind w:left="5760" w:hanging="360"/>
+      </w:pPr>
+      <w:rPr>
+        <w:rFonts w:ascii="Wingdings" w:hAnsi="Wingdings" w:hint="default"/>
+      </w:rPr>
+    </w:lvl>
+    <w:lvl w:ilvl="6" w:tplc="04100001" w:tentative="1">
+      <w:start w:val="1"/>
+      <w:numFmt w:val="bullet"/>
+      <w:lvlText w:val=""/>
+      <w:lvlJc w:val="left"/>
+      <w:pPr>
+        <w:ind w:left="6480" w:hanging="360"/>
+      </w:pPr>
+      <w:rPr>
+        <w:rFonts w:ascii="Symbol" w:hAnsi="Symbol" w:hint="default"/>
+      </w:rPr>
+    </w:lvl>
+    <w:lvl w:ilvl="7" w:tplc="04100003" w:tentative="1">
+      <w:start w:val="1"/>
+      <w:numFmt w:val="bullet"/>
+      <w:lvlText w:val="o"/>
+      <w:lvlJc w:val="left"/>
+      <w:pPr>
+        <w:ind w:left="7200" w:hanging="360"/>
+      </w:pPr>
+      <w:rPr>
+        <w:rFonts w:ascii="Courier New" w:hAnsi="Courier New" w:cs="Courier New" w:hint="default"/>
+      </w:rPr>
+    </w:lvl>
+    <w:lvl w:ilvl="8" w:tplc="04100005" w:tentative="1">
+      <w:start w:val="1"/>
+      <w:numFmt w:val="bullet"/>
+      <w:lvlText w:val=""/>
+      <w:lvlJc w:val="left"/>
+      <w:pPr>
+        <w:ind w:left="7920" w:hanging="360"/>
+      </w:pPr>
+      <w:rPr>
+        <w:rFonts w:ascii="Wingdings" w:hAnsi="Wingdings" w:hint="default"/>
+      </w:rPr>
+    </w:lvl>
+  </w:abstractNum>
+  <w:abstractNum w:abstractNumId="2" w15:restartNumberingAfterBreak="0">
+    <w:nsid w:val="25D92865"/>
+    <w:multiLevelType w:val="hybridMultilevel"/>
+    <w:tmpl w:val="CA3E63E8"/>
+    <w:lvl w:ilvl="0" w:tplc="0410000F">
+      <w:start w:val="1"/>
+      <w:numFmt w:val="decimal"/>
+      <w:lvlText w:val="%1."/>
+      <w:lvlJc w:val="left"/>
+      <w:pPr>
+        <w:ind w:left="720" w:hanging="360"/>
+      </w:pPr>
+    </w:lvl>
+    <w:lvl w:ilvl="1" w:tplc="04100019" w:tentative="1">
+      <w:start w:val="1"/>
+      <w:numFmt w:val="lowerLetter"/>
+      <w:lvlText w:val="%2."/>
+      <w:lvlJc w:val="left"/>
+      <w:pPr>
+        <w:ind w:left="1440" w:hanging="360"/>
+      </w:pPr>
+    </w:lvl>
+    <w:lvl w:ilvl="2" w:tplc="0410001B" w:tentative="1">
+      <w:start w:val="1"/>
+      <w:numFmt w:val="lowerRoman"/>
+      <w:lvlText w:val="%3."/>
+      <w:lvlJc w:val="right"/>
+      <w:pPr>
+        <w:ind w:left="2160" w:hanging="180"/>
+      </w:pPr>
+    </w:lvl>
+    <w:lvl w:ilvl="3" w:tplc="0410000F" w:tentative="1">
+      <w:start w:val="1"/>
+      <w:numFmt w:val="decimal"/>
+      <w:lvlText w:val="%4."/>
+      <w:lvlJc w:val="left"/>
+      <w:pPr>
+        <w:ind w:left="2880" w:hanging="360"/>
+      </w:pPr>
+    </w:lvl>
+    <w:lvl w:ilvl="4" w:tplc="04100019" w:tentative="1">
+      <w:start w:val="1"/>
+      <w:numFmt w:val="lowerLetter"/>
+      <w:lvlText w:val="%5."/>
+      <w:lvlJc w:val="left"/>
+      <w:pPr>
+        <w:ind w:left="3600" w:hanging="360"/>
+      </w:pPr>
+    </w:lvl>
+    <w:lvl w:ilvl="5" w:tplc="0410001B" w:tentative="1">
+      <w:start w:val="1"/>
+      <w:numFmt w:val="lowerRoman"/>
+      <w:lvlText w:val="%6."/>
+      <w:lvlJc w:val="right"/>
+      <w:pPr>
+        <w:ind w:left="4320" w:hanging="180"/>
+      </w:pPr>
+    </w:lvl>
+    <w:lvl w:ilvl="6" w:tplc="0410000F" w:tentative="1">
+      <w:start w:val="1"/>
+      <w:numFmt w:val="decimal"/>
+      <w:lvlText w:val="%7."/>
+      <w:lvlJc w:val="left"/>
+      <w:pPr>
+        <w:ind w:left="5040" w:hanging="360"/>
+      </w:pPr>
+    </w:lvl>
+    <w:lvl w:ilvl="7" w:tplc="04100019" w:tentative="1">
+      <w:start w:val="1"/>
+      <w:numFmt w:val="lowerLetter"/>
+      <w:lvlText w:val="%8."/>
+      <w:lvlJc w:val="left"/>
+      <w:pPr>
+        <w:ind w:left="5760" w:hanging="360"/>
+      </w:pPr>
+    </w:lvl>
+    <w:lvl w:ilvl="8" w:tplc="0410001B" w:tentative="1">
+      <w:start w:val="1"/>
+      <w:numFmt w:val="lowerRoman"/>
+      <w:lvlText w:val="%9."/>
+      <w:lvlJc w:val="right"/>
+      <w:pPr>
+        <w:ind w:left="6480" w:hanging="180"/>
+      </w:pPr>
+    </w:lvl>
+  </w:abstractNum>
+  <w:abstractNum w:abstractNumId="3" w15:restartNumberingAfterBreak="0">
     <w:nsid w:val="2AE5473F"/>
     <w:multiLevelType w:val="hybridMultilevel"/>
     <w:tmpl w:val="E78EBCA0"/>
@@ -1208,7 +3449,7 @@
       </w:pPr>
     </w:lvl>
   </w:abstractNum>
-  <w:abstractNum w:abstractNumId="1" w15:restartNumberingAfterBreak="0">
+  <w:abstractNum w:abstractNumId="4" w15:restartNumberingAfterBreak="0">
     <w:nsid w:val="36ED69C6"/>
     <w:multiLevelType w:val="hybridMultilevel"/>
     <w:tmpl w:val="588C84FE"/>
@@ -1294,7 +3535,93 @@
       </w:pPr>
     </w:lvl>
   </w:abstractNum>
-  <w:abstractNum w:abstractNumId="2" w15:restartNumberingAfterBreak="0">
+  <w:abstractNum w:abstractNumId="5" w15:restartNumberingAfterBreak="0">
+    <w:nsid w:val="3A2137B4"/>
+    <w:multiLevelType w:val="hybridMultilevel"/>
+    <w:tmpl w:val="CEC261D8"/>
+    <w:lvl w:ilvl="0" w:tplc="04100017">
+      <w:start w:val="1"/>
+      <w:numFmt w:val="lowerLetter"/>
+      <w:lvlText w:val="%1)"/>
+      <w:lvlJc w:val="left"/>
+      <w:pPr>
+        <w:ind w:left="1776" w:hanging="360"/>
+      </w:pPr>
+    </w:lvl>
+    <w:lvl w:ilvl="1" w:tplc="04100019" w:tentative="1">
+      <w:start w:val="1"/>
+      <w:numFmt w:val="lowerLetter"/>
+      <w:lvlText w:val="%2."/>
+      <w:lvlJc w:val="left"/>
+      <w:pPr>
+        <w:ind w:left="2496" w:hanging="360"/>
+      </w:pPr>
+    </w:lvl>
+    <w:lvl w:ilvl="2" w:tplc="0410001B" w:tentative="1">
+      <w:start w:val="1"/>
+      <w:numFmt w:val="lowerRoman"/>
+      <w:lvlText w:val="%3."/>
+      <w:lvlJc w:val="right"/>
+      <w:pPr>
+        <w:ind w:left="3216" w:hanging="180"/>
+      </w:pPr>
+    </w:lvl>
+    <w:lvl w:ilvl="3" w:tplc="0410000F" w:tentative="1">
+      <w:start w:val="1"/>
+      <w:numFmt w:val="decimal"/>
+      <w:lvlText w:val="%4."/>
+      <w:lvlJc w:val="left"/>
+      <w:pPr>
+        <w:ind w:left="3936" w:hanging="360"/>
+      </w:pPr>
+    </w:lvl>
+    <w:lvl w:ilvl="4" w:tplc="04100019" w:tentative="1">
+      <w:start w:val="1"/>
+      <w:numFmt w:val="lowerLetter"/>
+      <w:lvlText w:val="%5."/>
+      <w:lvlJc w:val="left"/>
+      <w:pPr>
+        <w:ind w:left="4656" w:hanging="360"/>
+      </w:pPr>
+    </w:lvl>
+    <w:lvl w:ilvl="5" w:tplc="0410001B" w:tentative="1">
+      <w:start w:val="1"/>
+      <w:numFmt w:val="lowerRoman"/>
+      <w:lvlText w:val="%6."/>
+      <w:lvlJc w:val="right"/>
+      <w:pPr>
+        <w:ind w:left="5376" w:hanging="180"/>
+      </w:pPr>
+    </w:lvl>
+    <w:lvl w:ilvl="6" w:tplc="0410000F" w:tentative="1">
+      <w:start w:val="1"/>
+      <w:numFmt w:val="decimal"/>
+      <w:lvlText w:val="%7."/>
+      <w:lvlJc w:val="left"/>
+      <w:pPr>
+        <w:ind w:left="6096" w:hanging="360"/>
+      </w:pPr>
+    </w:lvl>
+    <w:lvl w:ilvl="7" w:tplc="04100019" w:tentative="1">
+      <w:start w:val="1"/>
+      <w:numFmt w:val="lowerLetter"/>
+      <w:lvlText w:val="%8."/>
+      <w:lvlJc w:val="left"/>
+      <w:pPr>
+        <w:ind w:left="6816" w:hanging="360"/>
+      </w:pPr>
+    </w:lvl>
+    <w:lvl w:ilvl="8" w:tplc="0410001B" w:tentative="1">
+      <w:start w:val="1"/>
+      <w:numFmt w:val="lowerRoman"/>
+      <w:lvlText w:val="%9."/>
+      <w:lvlJc w:val="right"/>
+      <w:pPr>
+        <w:ind w:left="7536" w:hanging="180"/>
+      </w:pPr>
+    </w:lvl>
+  </w:abstractNum>
+  <w:abstractNum w:abstractNumId="6" w15:restartNumberingAfterBreak="0">
     <w:nsid w:val="3E784E02"/>
     <w:multiLevelType w:val="hybridMultilevel"/>
     <w:tmpl w:val="E63E565A"/>
@@ -1407,7 +3734,120 @@
       </w:rPr>
     </w:lvl>
   </w:abstractNum>
-  <w:abstractNum w:abstractNumId="3" w15:restartNumberingAfterBreak="0">
+  <w:abstractNum w:abstractNumId="7" w15:restartNumberingAfterBreak="0">
+    <w:nsid w:val="3F596D1F"/>
+    <w:multiLevelType w:val="hybridMultilevel"/>
+    <w:tmpl w:val="14A41B74"/>
+    <w:lvl w:ilvl="0" w:tplc="04100001">
+      <w:start w:val="1"/>
+      <w:numFmt w:val="bullet"/>
+      <w:lvlText w:val=""/>
+      <w:lvlJc w:val="left"/>
+      <w:pPr>
+        <w:ind w:left="2160" w:hanging="360"/>
+      </w:pPr>
+      <w:rPr>
+        <w:rFonts w:ascii="Symbol" w:hAnsi="Symbol" w:hint="default"/>
+      </w:rPr>
+    </w:lvl>
+    <w:lvl w:ilvl="1" w:tplc="04100003">
+      <w:start w:val="1"/>
+      <w:numFmt w:val="bullet"/>
+      <w:lvlText w:val="o"/>
+      <w:lvlJc w:val="left"/>
+      <w:pPr>
+        <w:ind w:left="2880" w:hanging="360"/>
+      </w:pPr>
+      <w:rPr>
+        <w:rFonts w:ascii="Courier New" w:hAnsi="Courier New" w:cs="Courier New" w:hint="default"/>
+      </w:rPr>
+    </w:lvl>
+    <w:lvl w:ilvl="2" w:tplc="04100005" w:tentative="1">
+      <w:start w:val="1"/>
+      <w:numFmt w:val="bullet"/>
+      <w:lvlText w:val=""/>
+      <w:lvlJc w:val="left"/>
+      <w:pPr>
+        <w:ind w:left="3600" w:hanging="360"/>
+      </w:pPr>
+      <w:rPr>
+        <w:rFonts w:ascii="Wingdings" w:hAnsi="Wingdings" w:hint="default"/>
+      </w:rPr>
+    </w:lvl>
+    <w:lvl w:ilvl="3" w:tplc="04100001" w:tentative="1">
+      <w:start w:val="1"/>
+      <w:numFmt w:val="bullet"/>
+      <w:lvlText w:val=""/>
+      <w:lvlJc w:val="left"/>
+      <w:pPr>
+        <w:ind w:left="4320" w:hanging="360"/>
+      </w:pPr>
+      <w:rPr>
+        <w:rFonts w:ascii="Symbol" w:hAnsi="Symbol" w:hint="default"/>
+      </w:rPr>
+    </w:lvl>
+    <w:lvl w:ilvl="4" w:tplc="04100003" w:tentative="1">
+      <w:start w:val="1"/>
+      <w:numFmt w:val="bullet"/>
+      <w:lvlText w:val="o"/>
+      <w:lvlJc w:val="left"/>
+      <w:pPr>
+        <w:ind w:left="5040" w:hanging="360"/>
+      </w:pPr>
+      <w:rPr>
+        <w:rFonts w:ascii="Courier New" w:hAnsi="Courier New" w:cs="Courier New" w:hint="default"/>
+      </w:rPr>
+    </w:lvl>
+    <w:lvl w:ilvl="5" w:tplc="04100005" w:tentative="1">
+      <w:start w:val="1"/>
+      <w:numFmt w:val="bullet"/>
+      <w:lvlText w:val=""/>
+      <w:lvlJc w:val="left"/>
+      <w:pPr>
+        <w:ind w:left="5760" w:hanging="360"/>
+      </w:pPr>
+      <w:rPr>
+        <w:rFonts w:ascii="Wingdings" w:hAnsi="Wingdings" w:hint="default"/>
+      </w:rPr>
+    </w:lvl>
+    <w:lvl w:ilvl="6" w:tplc="04100001" w:tentative="1">
+      <w:start w:val="1"/>
+      <w:numFmt w:val="bullet"/>
+      <w:lvlText w:val=""/>
+      <w:lvlJc w:val="left"/>
+      <w:pPr>
+        <w:ind w:left="6480" w:hanging="360"/>
+      </w:pPr>
+      <w:rPr>
+        <w:rFonts w:ascii="Symbol" w:hAnsi="Symbol" w:hint="default"/>
+      </w:rPr>
+    </w:lvl>
+    <w:lvl w:ilvl="7" w:tplc="04100003" w:tentative="1">
+      <w:start w:val="1"/>
+      <w:numFmt w:val="bullet"/>
+      <w:lvlText w:val="o"/>
+      <w:lvlJc w:val="left"/>
+      <w:pPr>
+        <w:ind w:left="7200" w:hanging="360"/>
+      </w:pPr>
+      <w:rPr>
+        <w:rFonts w:ascii="Courier New" w:hAnsi="Courier New" w:cs="Courier New" w:hint="default"/>
+      </w:rPr>
+    </w:lvl>
+    <w:lvl w:ilvl="8" w:tplc="04100005" w:tentative="1">
+      <w:start w:val="1"/>
+      <w:numFmt w:val="bullet"/>
+      <w:lvlText w:val=""/>
+      <w:lvlJc w:val="left"/>
+      <w:pPr>
+        <w:ind w:left="7920" w:hanging="360"/>
+      </w:pPr>
+      <w:rPr>
+        <w:rFonts w:ascii="Wingdings" w:hAnsi="Wingdings" w:hint="default"/>
+      </w:rPr>
+    </w:lvl>
+  </w:abstractNum>
+  <w:abstractNum w:abstractNumId="8" w15:restartNumberingAfterBreak="0">
     <w:nsid w:val="40D5659F"/>
     <w:multiLevelType w:val="hybridMultilevel"/>
     <w:tmpl w:val="88048716"/>
@@ -1521,10 +3961,10 @@
       </w:rPr>
     </w:lvl>
   </w:abstractNum>
-  <w:abstractNum w:abstractNumId="4" w15:restartNumberingAfterBreak="0">
+  <w:abstractNum w:abstractNumId="9" w15:restartNumberingAfterBreak="0">
     <w:nsid w:val="46E04035"/>
     <w:multiLevelType w:val="hybridMultilevel"/>
-    <w:tmpl w:val="87765D98"/>
+    <w:tmpl w:val="333845C6"/>
     <w:lvl w:ilvl="0" w:tplc="04100011">
       <w:start w:val="1"/>
       <w:numFmt w:val="decimal"/>
@@ -1607,7 +4047,7 @@
       </w:pPr>
     </w:lvl>
   </w:abstractNum>
-  <w:abstractNum w:abstractNumId="5" w15:restartNumberingAfterBreak="0">
+  <w:abstractNum w:abstractNumId="10" w15:restartNumberingAfterBreak="0">
     <w:nsid w:val="4CDF4972"/>
     <w:multiLevelType w:val="hybridMultilevel"/>
     <w:tmpl w:val="9D78A37E"/>
@@ -1693,7 +4133,7 @@
       </w:pPr>
     </w:lvl>
   </w:abstractNum>
-  <w:abstractNum w:abstractNumId="6" w15:restartNumberingAfterBreak="0">
+  <w:abstractNum w:abstractNumId="11" w15:restartNumberingAfterBreak="0">
     <w:nsid w:val="4D876F35"/>
     <w:multiLevelType w:val="hybridMultilevel"/>
     <w:tmpl w:val="588C78CA"/>
@@ -1783,7 +4223,7 @@
       </w:pPr>
     </w:lvl>
   </w:abstractNum>
-  <w:abstractNum w:abstractNumId="7" w15:restartNumberingAfterBreak="0">
+  <w:abstractNum w:abstractNumId="12" w15:restartNumberingAfterBreak="0">
     <w:nsid w:val="4DA02ADB"/>
     <w:multiLevelType w:val="hybridMultilevel"/>
     <w:tmpl w:val="933845C2"/>
@@ -1869,7 +4309,7 @@
       </w:pPr>
     </w:lvl>
   </w:abstractNum>
-  <w:abstractNum w:abstractNumId="8" w15:restartNumberingAfterBreak="0">
+  <w:abstractNum w:abstractNumId="13" w15:restartNumberingAfterBreak="0">
     <w:nsid w:val="4EB9670B"/>
     <w:multiLevelType w:val="hybridMultilevel"/>
     <w:tmpl w:val="7764CD04"/>
@@ -1982,7 +4422,93 @@
       </w:rPr>
     </w:lvl>
   </w:abstractNum>
-  <w:abstractNum w:abstractNumId="9" w15:restartNumberingAfterBreak="0">
+  <w:abstractNum w:abstractNumId="14" w15:restartNumberingAfterBreak="0">
+    <w:nsid w:val="526B2AB4"/>
+    <w:multiLevelType w:val="hybridMultilevel"/>
+    <w:tmpl w:val="FE2C812C"/>
+    <w:lvl w:ilvl="0" w:tplc="04100017">
+      <w:start w:val="1"/>
+      <w:numFmt w:val="lowerLetter"/>
+      <w:lvlText w:val="%1)"/>
+      <w:lvlJc w:val="left"/>
+      <w:pPr>
+        <w:ind w:left="1080" w:hanging="360"/>
+      </w:pPr>
+    </w:lvl>
+    <w:lvl w:ilvl="1" w:tplc="04100019" w:tentative="1">
+      <w:start w:val="1"/>
+      <w:numFmt w:val="lowerLetter"/>
+      <w:lvlText w:val="%2."/>
+      <w:lvlJc w:val="left"/>
+      <w:pPr>
+        <w:ind w:left="1800" w:hanging="360"/>
+      </w:pPr>
+    </w:lvl>
+    <w:lvl w:ilvl="2" w:tplc="0410001B" w:tentative="1">
+      <w:start w:val="1"/>
+      <w:numFmt w:val="lowerRoman"/>
+      <w:lvlText w:val="%3."/>
+      <w:lvlJc w:val="right"/>
+      <w:pPr>
+        <w:ind w:left="2520" w:hanging="180"/>
+      </w:pPr>
+    </w:lvl>
+    <w:lvl w:ilvl="3" w:tplc="0410000F" w:tentative="1">
+      <w:start w:val="1"/>
+      <w:numFmt w:val="decimal"/>
+      <w:lvlText w:val="%4."/>
+      <w:lvlJc w:val="left"/>
+      <w:pPr>
+        <w:ind w:left="3240" w:hanging="360"/>
+      </w:pPr>
+    </w:lvl>
+    <w:lvl w:ilvl="4" w:tplc="04100019" w:tentative="1">
+      <w:start w:val="1"/>
+      <w:numFmt w:val="lowerLetter"/>
+      <w:lvlText w:val="%5."/>
+      <w:lvlJc w:val="left"/>
+      <w:pPr>
+        <w:ind w:left="3960" w:hanging="360"/>
+      </w:pPr>
+    </w:lvl>
+    <w:lvl w:ilvl="5" w:tplc="0410001B" w:tentative="1">
+      <w:start w:val="1"/>
+      <w:numFmt w:val="lowerRoman"/>
+      <w:lvlText w:val="%6."/>
+      <w:lvlJc w:val="right"/>
+      <w:pPr>
+        <w:ind w:left="4680" w:hanging="180"/>
+      </w:pPr>
+    </w:lvl>
+    <w:lvl w:ilvl="6" w:tplc="0410000F" w:tentative="1">
+      <w:start w:val="1"/>
+      <w:numFmt w:val="decimal"/>
+      <w:lvlText w:val="%7."/>
+      <w:lvlJc w:val="left"/>
+      <w:pPr>
+        <w:ind w:left="5400" w:hanging="360"/>
+      </w:pPr>
+    </w:lvl>
+    <w:lvl w:ilvl="7" w:tplc="04100019" w:tentative="1">
+      <w:start w:val="1"/>
+      <w:numFmt w:val="lowerLetter"/>
+      <w:lvlText w:val="%8."/>
+      <w:lvlJc w:val="left"/>
+      <w:pPr>
+        <w:ind w:left="6120" w:hanging="360"/>
+      </w:pPr>
+    </w:lvl>
+    <w:lvl w:ilvl="8" w:tplc="0410001B" w:tentative="1">
+      <w:start w:val="1"/>
+      <w:numFmt w:val="lowerRoman"/>
+      <w:lvlText w:val="%9."/>
+      <w:lvlJc w:val="right"/>
+      <w:pPr>
+        <w:ind w:left="6840" w:hanging="180"/>
+      </w:pPr>
+    </w:lvl>
+  </w:abstractNum>
+  <w:abstractNum w:abstractNumId="15" w15:restartNumberingAfterBreak="0">
     <w:nsid w:val="561E03FD"/>
     <w:multiLevelType w:val="hybridMultilevel"/>
     <w:tmpl w:val="705CDD52"/>
@@ -2095,7 +4621,120 @@
       </w:rPr>
     </w:lvl>
   </w:abstractNum>
-  <w:abstractNum w:abstractNumId="10" w15:restartNumberingAfterBreak="0">
+  <w:abstractNum w:abstractNumId="16" w15:restartNumberingAfterBreak="0">
+    <w:nsid w:val="5B035633"/>
+    <w:multiLevelType w:val="hybridMultilevel"/>
+    <w:tmpl w:val="423C72F6"/>
+    <w:lvl w:ilvl="0" w:tplc="04100001">
+      <w:start w:val="1"/>
+      <w:numFmt w:val="bullet"/>
+      <w:lvlText w:val=""/>
+      <w:lvlJc w:val="left"/>
+      <w:pPr>
+        <w:ind w:left="1440" w:hanging="360"/>
+      </w:pPr>
+      <w:rPr>
+        <w:rFonts w:ascii="Symbol" w:hAnsi="Symbol" w:hint="default"/>
+      </w:rPr>
+    </w:lvl>
+    <w:lvl w:ilvl="1" w:tplc="04100003" w:tentative="1">
+      <w:start w:val="1"/>
+      <w:numFmt w:val="bullet"/>
+      <w:lvlText w:val="o"/>
+      <w:lvlJc w:val="left"/>
+      <w:pPr>
+        <w:ind w:left="2160" w:hanging="360"/>
+      </w:pPr>
+      <w:rPr>
+        <w:rFonts w:ascii="Courier New" w:hAnsi="Courier New" w:cs="Courier New" w:hint="default"/>
+      </w:rPr>
+    </w:lvl>
+    <w:lvl w:ilvl="2" w:tplc="04100005" w:tentative="1">
+      <w:start w:val="1"/>
+      <w:numFmt w:val="bullet"/>
+      <w:lvlText w:val=""/>
+      <w:lvlJc w:val="left"/>
+      <w:pPr>
+        <w:ind w:left="2880" w:hanging="360"/>
+      </w:pPr>
+      <w:rPr>
+        <w:rFonts w:ascii="Wingdings" w:hAnsi="Wingdings" w:hint="default"/>
+      </w:rPr>
+    </w:lvl>
+    <w:lvl w:ilvl="3" w:tplc="04100001" w:tentative="1">
+      <w:start w:val="1"/>
+      <w:numFmt w:val="bullet"/>
+      <w:lvlText w:val=""/>
+      <w:lvlJc w:val="left"/>
+      <w:pPr>
+        <w:ind w:left="3600" w:hanging="360"/>
+      </w:pPr>
+      <w:rPr>
+        <w:rFonts w:ascii="Symbol" w:hAnsi="Symbol" w:hint="default"/>
+      </w:rPr>
+    </w:lvl>
+    <w:lvl w:ilvl="4" w:tplc="04100003" w:tentative="1">
+      <w:start w:val="1"/>
+      <w:numFmt w:val="bullet"/>
+      <w:lvlText w:val="o"/>
+      <w:lvlJc w:val="left"/>
+      <w:pPr>
+        <w:ind w:left="4320" w:hanging="360"/>
+      </w:pPr>
+      <w:rPr>
+        <w:rFonts w:ascii="Courier New" w:hAnsi="Courier New" w:cs="Courier New" w:hint="default"/>
+      </w:rPr>
+    </w:lvl>
+    <w:lvl w:ilvl="5" w:tplc="04100005" w:tentative="1">
+      <w:start w:val="1"/>
+      <w:numFmt w:val="bullet"/>
+      <w:lvlText w:val=""/>
+      <w:lvlJc w:val="left"/>
+      <w:pPr>
+        <w:ind w:left="5040" w:hanging="360"/>
+      </w:pPr>
+      <w:rPr>
+        <w:rFonts w:ascii="Wingdings" w:hAnsi="Wingdings" w:hint="default"/>
+      </w:rPr>
+    </w:lvl>
+    <w:lvl w:ilvl="6" w:tplc="04100001" w:tentative="1">
+      <w:start w:val="1"/>
+      <w:numFmt w:val="bullet"/>
+      <w:lvlText w:val=""/>
+      <w:lvlJc w:val="left"/>
+      <w:pPr>
+        <w:ind w:left="5760" w:hanging="360"/>
+      </w:pPr>
+      <w:rPr>
+        <w:rFonts w:ascii="Symbol" w:hAnsi="Symbol" w:hint="default"/>
+      </w:rPr>
+    </w:lvl>
+    <w:lvl w:ilvl="7" w:tplc="04100003" w:tentative="1">
+      <w:start w:val="1"/>
+      <w:numFmt w:val="bullet"/>
+      <w:lvlText w:val="o"/>
+      <w:lvlJc w:val="left"/>
+      <w:pPr>
+        <w:ind w:left="6480" w:hanging="360"/>
+      </w:pPr>
+      <w:rPr>
+        <w:rFonts w:ascii="Courier New" w:hAnsi="Courier New" w:cs="Courier New" w:hint="default"/>
+      </w:rPr>
+    </w:lvl>
+    <w:lvl w:ilvl="8" w:tplc="04100005" w:tentative="1">
+      <w:start w:val="1"/>
+      <w:numFmt w:val="bullet"/>
+      <w:lvlText w:val=""/>
+      <w:lvlJc w:val="left"/>
+      <w:pPr>
+        <w:ind w:left="7200" w:hanging="360"/>
+      </w:pPr>
+      <w:rPr>
+        <w:rFonts w:ascii="Wingdings" w:hAnsi="Wingdings" w:hint="default"/>
+      </w:rPr>
+    </w:lvl>
+  </w:abstractNum>
+  <w:abstractNum w:abstractNumId="17" w15:restartNumberingAfterBreak="0">
     <w:nsid w:val="5B342B3C"/>
     <w:multiLevelType w:val="hybridMultilevel"/>
     <w:tmpl w:val="C12C31BE"/>
@@ -2181,7 +4820,7 @@
       </w:pPr>
     </w:lvl>
   </w:abstractNum>
-  <w:abstractNum w:abstractNumId="11" w15:restartNumberingAfterBreak="0">
+  <w:abstractNum w:abstractNumId="18" w15:restartNumberingAfterBreak="0">
     <w:nsid w:val="5B616EEA"/>
     <w:multiLevelType w:val="hybridMultilevel"/>
     <w:tmpl w:val="94700CB4"/>
@@ -2267,7 +4906,7 @@
       </w:pPr>
     </w:lvl>
   </w:abstractNum>
-  <w:abstractNum w:abstractNumId="12" w15:restartNumberingAfterBreak="0">
+  <w:abstractNum w:abstractNumId="19" w15:restartNumberingAfterBreak="0">
     <w:nsid w:val="5E082EDD"/>
     <w:multiLevelType w:val="hybridMultilevel"/>
     <w:tmpl w:val="3AC04042"/>
@@ -2380,7 +5019,120 @@
       </w:rPr>
     </w:lvl>
   </w:abstractNum>
-  <w:abstractNum w:abstractNumId="13" w15:restartNumberingAfterBreak="0">
+  <w:abstractNum w:abstractNumId="20" w15:restartNumberingAfterBreak="0">
+    <w:nsid w:val="66B90761"/>
+    <w:multiLevelType w:val="hybridMultilevel"/>
+    <w:tmpl w:val="9ED0FA3E"/>
+    <w:lvl w:ilvl="0" w:tplc="0410000B">
+      <w:start w:val="1"/>
+      <w:numFmt w:val="bullet"/>
+      <w:lvlText w:val=""/>
+      <w:lvlJc w:val="left"/>
+      <w:pPr>
+        <w:ind w:left="2160" w:hanging="360"/>
+      </w:pPr>
+      <w:rPr>
+        <w:rFonts w:ascii="Wingdings" w:hAnsi="Wingdings" w:hint="default"/>
+      </w:rPr>
+    </w:lvl>
+    <w:lvl w:ilvl="1" w:tplc="04100003" w:tentative="1">
+      <w:start w:val="1"/>
+      <w:numFmt w:val="bullet"/>
+      <w:lvlText w:val="o"/>
+      <w:lvlJc w:val="left"/>
+      <w:pPr>
+        <w:ind w:left="2880" w:hanging="360"/>
+      </w:pPr>
+      <w:rPr>
+        <w:rFonts w:ascii="Courier New" w:hAnsi="Courier New" w:cs="Courier New" w:hint="default"/>
+      </w:rPr>
+    </w:lvl>
+    <w:lvl w:ilvl="2" w:tplc="04100005" w:tentative="1">
+      <w:start w:val="1"/>
+      <w:numFmt w:val="bullet"/>
+      <w:lvlText w:val=""/>
+      <w:lvlJc w:val="left"/>
+      <w:pPr>
+        <w:ind w:left="3600" w:hanging="360"/>
+      </w:pPr>
+      <w:rPr>
+        <w:rFonts w:ascii="Wingdings" w:hAnsi="Wingdings" w:hint="default"/>
+      </w:rPr>
+    </w:lvl>
+    <w:lvl w:ilvl="3" w:tplc="04100001" w:tentative="1">
+      <w:start w:val="1"/>
+      <w:numFmt w:val="bullet"/>
+      <w:lvlText w:val=""/>
+      <w:lvlJc w:val="left"/>
+      <w:pPr>
+        <w:ind w:left="4320" w:hanging="360"/>
+      </w:pPr>
+      <w:rPr>
+        <w:rFonts w:ascii="Symbol" w:hAnsi="Symbol" w:hint="default"/>
+      </w:rPr>
+    </w:lvl>
+    <w:lvl w:ilvl="4" w:tplc="04100003" w:tentative="1">
+      <w:start w:val="1"/>
+      <w:numFmt w:val="bullet"/>
+      <w:lvlText w:val="o"/>
+      <w:lvlJc w:val="left"/>
+      <w:pPr>
+        <w:ind w:left="5040" w:hanging="360"/>
+      </w:pPr>
+      <w:rPr>
+        <w:rFonts w:ascii="Courier New" w:hAnsi="Courier New" w:cs="Courier New" w:hint="default"/>
+      </w:rPr>
+    </w:lvl>
+    <w:lvl w:ilvl="5" w:tplc="04100005" w:tentative="1">
+      <w:start w:val="1"/>
+      <w:numFmt w:val="bullet"/>
+      <w:lvlText w:val=""/>
+      <w:lvlJc w:val="left"/>
+      <w:pPr>
+        <w:ind w:left="5760" w:hanging="360"/>
+      </w:pPr>
+      <w:rPr>
+        <w:rFonts w:ascii="Wingdings" w:hAnsi="Wingdings" w:hint="default"/>
+      </w:rPr>
+    </w:lvl>
+    <w:lvl w:ilvl="6" w:tplc="04100001" w:tentative="1">
+      <w:start w:val="1"/>
+      <w:numFmt w:val="bullet"/>
+      <w:lvlText w:val=""/>
+      <w:lvlJc w:val="left"/>
+      <w:pPr>
+        <w:ind w:left="6480" w:hanging="360"/>
+      </w:pPr>
+      <w:rPr>
+        <w:rFonts w:ascii="Symbol" w:hAnsi="Symbol" w:hint="default"/>
+      </w:rPr>
+    </w:lvl>
+    <w:lvl w:ilvl="7" w:tplc="04100003" w:tentative="1">
+      <w:start w:val="1"/>
+      <w:numFmt w:val="bullet"/>
+      <w:lvlText w:val="o"/>
+      <w:lvlJc w:val="left"/>
+      <w:pPr>
+        <w:ind w:left="7200" w:hanging="360"/>
+      </w:pPr>
+      <w:rPr>
+        <w:rFonts w:ascii="Courier New" w:hAnsi="Courier New" w:cs="Courier New" w:hint="default"/>
+      </w:rPr>
+    </w:lvl>
+    <w:lvl w:ilvl="8" w:tplc="04100005" w:tentative="1">
+      <w:start w:val="1"/>
+      <w:numFmt w:val="bullet"/>
+      <w:lvlText w:val=""/>
+      <w:lvlJc w:val="left"/>
+      <w:pPr>
+        <w:ind w:left="7920" w:hanging="360"/>
+      </w:pPr>
+      <w:rPr>
+        <w:rFonts w:ascii="Wingdings" w:hAnsi="Wingdings" w:hint="default"/>
+      </w:rPr>
+    </w:lvl>
+  </w:abstractNum>
+  <w:abstractNum w:abstractNumId="21" w15:restartNumberingAfterBreak="0">
     <w:nsid w:val="740F41CE"/>
     <w:multiLevelType w:val="hybridMultilevel"/>
     <w:tmpl w:val="920A0D30"/>
@@ -2469,10 +5221,237 @@
       </w:pPr>
     </w:lvl>
   </w:abstractNum>
-  <w:abstractNum w:abstractNumId="14" w15:restartNumberingAfterBreak="0">
+  <w:abstractNum w:abstractNumId="22" w15:restartNumberingAfterBreak="0">
+    <w:nsid w:val="748A276D"/>
+    <w:multiLevelType w:val="hybridMultilevel"/>
+    <w:tmpl w:val="80A0E00C"/>
+    <w:lvl w:ilvl="0" w:tplc="04100001">
+      <w:start w:val="1"/>
+      <w:numFmt w:val="bullet"/>
+      <w:lvlText w:val=""/>
+      <w:lvlJc w:val="left"/>
+      <w:pPr>
+        <w:ind w:left="2160" w:hanging="360"/>
+      </w:pPr>
+      <w:rPr>
+        <w:rFonts w:ascii="Symbol" w:hAnsi="Symbol" w:hint="default"/>
+      </w:rPr>
+    </w:lvl>
+    <w:lvl w:ilvl="1" w:tplc="04100003" w:tentative="1">
+      <w:start w:val="1"/>
+      <w:numFmt w:val="bullet"/>
+      <w:lvlText w:val="o"/>
+      <w:lvlJc w:val="left"/>
+      <w:pPr>
+        <w:ind w:left="2880" w:hanging="360"/>
+      </w:pPr>
+      <w:rPr>
+        <w:rFonts w:ascii="Courier New" w:hAnsi="Courier New" w:cs="Courier New" w:hint="default"/>
+      </w:rPr>
+    </w:lvl>
+    <w:lvl w:ilvl="2" w:tplc="04100005" w:tentative="1">
+      <w:start w:val="1"/>
+      <w:numFmt w:val="bullet"/>
+      <w:lvlText w:val=""/>
+      <w:lvlJc w:val="left"/>
+      <w:pPr>
+        <w:ind w:left="3600" w:hanging="360"/>
+      </w:pPr>
+      <w:rPr>
+        <w:rFonts w:ascii="Wingdings" w:hAnsi="Wingdings" w:hint="default"/>
+      </w:rPr>
+    </w:lvl>
+    <w:lvl w:ilvl="3" w:tplc="04100001" w:tentative="1">
+      <w:start w:val="1"/>
+      <w:numFmt w:val="bullet"/>
+      <w:lvlText w:val=""/>
+      <w:lvlJc w:val="left"/>
+      <w:pPr>
+        <w:ind w:left="4320" w:hanging="360"/>
+      </w:pPr>
+      <w:rPr>
+        <w:rFonts w:ascii="Symbol" w:hAnsi="Symbol" w:hint="default"/>
+      </w:rPr>
+    </w:lvl>
+    <w:lvl w:ilvl="4" w:tplc="04100003" w:tentative="1">
+      <w:start w:val="1"/>
+      <w:numFmt w:val="bullet"/>
+      <w:lvlText w:val="o"/>
+      <w:lvlJc w:val="left"/>
+      <w:pPr>
+        <w:ind w:left="5040" w:hanging="360"/>
+      </w:pPr>
+      <w:rPr>
+        <w:rFonts w:ascii="Courier New" w:hAnsi="Courier New" w:cs="Courier New" w:hint="default"/>
+      </w:rPr>
+    </w:lvl>
+    <w:lvl w:ilvl="5" w:tplc="04100005" w:tentative="1">
+      <w:start w:val="1"/>
+      <w:numFmt w:val="bullet"/>
+      <w:lvlText w:val=""/>
+      <w:lvlJc w:val="left"/>
+      <w:pPr>
+        <w:ind w:left="5760" w:hanging="360"/>
+      </w:pPr>
+      <w:rPr>
+        <w:rFonts w:ascii="Wingdings" w:hAnsi="Wingdings" w:hint="default"/>
+      </w:rPr>
+    </w:lvl>
+    <w:lvl w:ilvl="6" w:tplc="04100001" w:tentative="1">
+      <w:start w:val="1"/>
+      <w:numFmt w:val="bullet"/>
+      <w:lvlText w:val=""/>
+      <w:lvlJc w:val="left"/>
+      <w:pPr>
+        <w:ind w:left="6480" w:hanging="360"/>
+      </w:pPr>
+      <w:rPr>
+        <w:rFonts w:ascii="Symbol" w:hAnsi="Symbol" w:hint="default"/>
+      </w:rPr>
+    </w:lvl>
+    <w:lvl w:ilvl="7" w:tplc="04100003" w:tentative="1">
+      <w:start w:val="1"/>
+      <w:numFmt w:val="bullet"/>
+      <w:lvlText w:val="o"/>
+      <w:lvlJc w:val="left"/>
+      <w:pPr>
+        <w:ind w:left="7200" w:hanging="360"/>
+      </w:pPr>
+      <w:rPr>
+        <w:rFonts w:ascii="Courier New" w:hAnsi="Courier New" w:cs="Courier New" w:hint="default"/>
+      </w:rPr>
+    </w:lvl>
+    <w:lvl w:ilvl="8" w:tplc="04100005" w:tentative="1">
+      <w:start w:val="1"/>
+      <w:numFmt w:val="bullet"/>
+      <w:lvlText w:val=""/>
+      <w:lvlJc w:val="left"/>
+      <w:pPr>
+        <w:ind w:left="7920" w:hanging="360"/>
+      </w:pPr>
+      <w:rPr>
+        <w:rFonts w:ascii="Wingdings" w:hAnsi="Wingdings" w:hint="default"/>
+      </w:rPr>
+    </w:lvl>
+  </w:abstractNum>
+  <w:abstractNum w:abstractNumId="23" w15:restartNumberingAfterBreak="0">
     <w:nsid w:val="74A351EC"/>
     <w:multiLevelType w:val="hybridMultilevel"/>
-    <w:tmpl w:val="2C04F7F0"/>
+    <w:tmpl w:val="E7703484"/>
+    <w:lvl w:ilvl="0" w:tplc="0820FBE2">
+      <w:start w:val="1"/>
+      <w:numFmt w:val="bullet"/>
+      <w:lvlText w:val=""/>
+      <w:lvlJc w:val="left"/>
+      <w:pPr>
+        <w:ind w:left="1440" w:hanging="360"/>
+      </w:pPr>
+      <w:rPr>
+        <w:rFonts w:ascii="Wingdings" w:hAnsi="Wingdings" w:hint="default"/>
+        <w:color w:val="000000" w:themeColor="text1"/>
+      </w:rPr>
+    </w:lvl>
+    <w:lvl w:ilvl="1" w:tplc="04100003" w:tentative="1">
+      <w:start w:val="1"/>
+      <w:numFmt w:val="bullet"/>
+      <w:lvlText w:val="o"/>
+      <w:lvlJc w:val="left"/>
+      <w:pPr>
+        <w:ind w:left="2160" w:hanging="360"/>
+      </w:pPr>
+      <w:rPr>
+        <w:rFonts w:ascii="Courier New" w:hAnsi="Courier New" w:cs="Courier New" w:hint="default"/>
+      </w:rPr>
+    </w:lvl>
+    <w:lvl w:ilvl="2" w:tplc="04100005" w:tentative="1">
+      <w:start w:val="1"/>
+      <w:numFmt w:val="bullet"/>
+      <w:lvlText w:val=""/>
+      <w:lvlJc w:val="left"/>
+      <w:pPr>
+        <w:ind w:left="2880" w:hanging="360"/>
+      </w:pPr>
+      <w:rPr>
+        <w:rFonts w:ascii="Wingdings" w:hAnsi="Wingdings" w:hint="default"/>
+      </w:rPr>
+    </w:lvl>
+    <w:lvl w:ilvl="3" w:tplc="04100001" w:tentative="1">
+      <w:start w:val="1"/>
+      <w:numFmt w:val="bullet"/>
+      <w:lvlText w:val=""/>
+      <w:lvlJc w:val="left"/>
+      <w:pPr>
+        <w:ind w:left="3600" w:hanging="360"/>
+      </w:pPr>
+      <w:rPr>
+        <w:rFonts w:ascii="Symbol" w:hAnsi="Symbol" w:hint="default"/>
+      </w:rPr>
+    </w:lvl>
+    <w:lvl w:ilvl="4" w:tplc="04100003" w:tentative="1">
+      <w:start w:val="1"/>
+      <w:numFmt w:val="bullet"/>
+      <w:lvlText w:val="o"/>
+      <w:lvlJc w:val="left"/>
+      <w:pPr>
+        <w:ind w:left="4320" w:hanging="360"/>
+      </w:pPr>
+      <w:rPr>
+        <w:rFonts w:ascii="Courier New" w:hAnsi="Courier New" w:cs="Courier New" w:hint="default"/>
+      </w:rPr>
+    </w:lvl>
+    <w:lvl w:ilvl="5" w:tplc="04100005" w:tentative="1">
+      <w:start w:val="1"/>
+      <w:numFmt w:val="bullet"/>
+      <w:lvlText w:val=""/>
+      <w:lvlJc w:val="left"/>
+      <w:pPr>
+        <w:ind w:left="5040" w:hanging="360"/>
+      </w:pPr>
+      <w:rPr>
+        <w:rFonts w:ascii="Wingdings" w:hAnsi="Wingdings" w:hint="default"/>
+      </w:rPr>
+    </w:lvl>
+    <w:lvl w:ilvl="6" w:tplc="04100001" w:tentative="1">
+      <w:start w:val="1"/>
+      <w:numFmt w:val="bullet"/>
+      <w:lvlText w:val=""/>
+      <w:lvlJc w:val="left"/>
+      <w:pPr>
+        <w:ind w:left="5760" w:hanging="360"/>
+      </w:pPr>
+      <w:rPr>
+        <w:rFonts w:ascii="Symbol" w:hAnsi="Symbol" w:hint="default"/>
+      </w:rPr>
+    </w:lvl>
+    <w:lvl w:ilvl="7" w:tplc="04100003" w:tentative="1">
+      <w:start w:val="1"/>
+      <w:numFmt w:val="bullet"/>
+      <w:lvlText w:val="o"/>
+      <w:lvlJc w:val="left"/>
+      <w:pPr>
+        <w:ind w:left="6480" w:hanging="360"/>
+      </w:pPr>
+      <w:rPr>
+        <w:rFonts w:ascii="Courier New" w:hAnsi="Courier New" w:cs="Courier New" w:hint="default"/>
+      </w:rPr>
+    </w:lvl>
+    <w:lvl w:ilvl="8" w:tplc="04100005" w:tentative="1">
+      <w:start w:val="1"/>
+      <w:numFmt w:val="bullet"/>
+      <w:lvlText w:val=""/>
+      <w:lvlJc w:val="left"/>
+      <w:pPr>
+        <w:ind w:left="7200" w:hanging="360"/>
+      </w:pPr>
+      <w:rPr>
+        <w:rFonts w:ascii="Wingdings" w:hAnsi="Wingdings" w:hint="default"/>
+      </w:rPr>
+    </w:lvl>
+  </w:abstractNum>
+  <w:abstractNum w:abstractNumId="24" w15:restartNumberingAfterBreak="0">
+    <w:nsid w:val="76F27B84"/>
+    <w:multiLevelType w:val="hybridMultilevel"/>
+    <w:tmpl w:val="59A0B4B6"/>
     <w:lvl w:ilvl="0" w:tplc="0410000B">
       <w:start w:val="1"/>
       <w:numFmt w:val="bullet"/>
@@ -2582,7 +5561,7 @@
       </w:rPr>
     </w:lvl>
   </w:abstractNum>
-  <w:abstractNum w:abstractNumId="15" w15:restartNumberingAfterBreak="0">
+  <w:abstractNum w:abstractNumId="25" w15:restartNumberingAfterBreak="0">
     <w:nsid w:val="794F2538"/>
     <w:multiLevelType w:val="hybridMultilevel"/>
     <w:tmpl w:val="30D81D28"/>
@@ -2696,53 +5675,199 @@
       </w:rPr>
     </w:lvl>
   </w:abstractNum>
+  <w:abstractNum w:abstractNumId="26" w15:restartNumberingAfterBreak="0">
+    <w:nsid w:val="7DFC0A72"/>
+    <w:multiLevelType w:val="hybridMultilevel"/>
+    <w:tmpl w:val="A126C58C"/>
+    <w:lvl w:ilvl="0" w:tplc="0410000B">
+      <w:start w:val="1"/>
+      <w:numFmt w:val="bullet"/>
+      <w:lvlText w:val=""/>
+      <w:lvlJc w:val="left"/>
+      <w:pPr>
+        <w:ind w:left="1440" w:hanging="360"/>
+      </w:pPr>
+      <w:rPr>
+        <w:rFonts w:ascii="Wingdings" w:hAnsi="Wingdings" w:hint="default"/>
+      </w:rPr>
+    </w:lvl>
+    <w:lvl w:ilvl="1" w:tplc="04100003" w:tentative="1">
+      <w:start w:val="1"/>
+      <w:numFmt w:val="bullet"/>
+      <w:lvlText w:val="o"/>
+      <w:lvlJc w:val="left"/>
+      <w:pPr>
+        <w:ind w:left="2160" w:hanging="360"/>
+      </w:pPr>
+      <w:rPr>
+        <w:rFonts w:ascii="Courier New" w:hAnsi="Courier New" w:cs="Courier New" w:hint="default"/>
+      </w:rPr>
+    </w:lvl>
+    <w:lvl w:ilvl="2" w:tplc="04100005" w:tentative="1">
+      <w:start w:val="1"/>
+      <w:numFmt w:val="bullet"/>
+      <w:lvlText w:val=""/>
+      <w:lvlJc w:val="left"/>
+      <w:pPr>
+        <w:ind w:left="2880" w:hanging="360"/>
+      </w:pPr>
+      <w:rPr>
+        <w:rFonts w:ascii="Wingdings" w:hAnsi="Wingdings" w:hint="default"/>
+      </w:rPr>
+    </w:lvl>
+    <w:lvl w:ilvl="3" w:tplc="04100001" w:tentative="1">
+      <w:start w:val="1"/>
+      <w:numFmt w:val="bullet"/>
+      <w:lvlText w:val=""/>
+      <w:lvlJc w:val="left"/>
+      <w:pPr>
+        <w:ind w:left="3600" w:hanging="360"/>
+      </w:pPr>
+      <w:rPr>
+        <w:rFonts w:ascii="Symbol" w:hAnsi="Symbol" w:hint="default"/>
+      </w:rPr>
+    </w:lvl>
+    <w:lvl w:ilvl="4" w:tplc="04100003" w:tentative="1">
+      <w:start w:val="1"/>
+      <w:numFmt w:val="bullet"/>
+      <w:lvlText w:val="o"/>
+      <w:lvlJc w:val="left"/>
+      <w:pPr>
+        <w:ind w:left="4320" w:hanging="360"/>
+      </w:pPr>
+      <w:rPr>
+        <w:rFonts w:ascii="Courier New" w:hAnsi="Courier New" w:cs="Courier New" w:hint="default"/>
+      </w:rPr>
+    </w:lvl>
+    <w:lvl w:ilvl="5" w:tplc="04100005" w:tentative="1">
+      <w:start w:val="1"/>
+      <w:numFmt w:val="bullet"/>
+      <w:lvlText w:val=""/>
+      <w:lvlJc w:val="left"/>
+      <w:pPr>
+        <w:ind w:left="5040" w:hanging="360"/>
+      </w:pPr>
+      <w:rPr>
+        <w:rFonts w:ascii="Wingdings" w:hAnsi="Wingdings" w:hint="default"/>
+      </w:rPr>
+    </w:lvl>
+    <w:lvl w:ilvl="6" w:tplc="04100001" w:tentative="1">
+      <w:start w:val="1"/>
+      <w:numFmt w:val="bullet"/>
+      <w:lvlText w:val=""/>
+      <w:lvlJc w:val="left"/>
+      <w:pPr>
+        <w:ind w:left="5760" w:hanging="360"/>
+      </w:pPr>
+      <w:rPr>
+        <w:rFonts w:ascii="Symbol" w:hAnsi="Symbol" w:hint="default"/>
+      </w:rPr>
+    </w:lvl>
+    <w:lvl w:ilvl="7" w:tplc="04100003" w:tentative="1">
+      <w:start w:val="1"/>
+      <w:numFmt w:val="bullet"/>
+      <w:lvlText w:val="o"/>
+      <w:lvlJc w:val="left"/>
+      <w:pPr>
+        <w:ind w:left="6480" w:hanging="360"/>
+      </w:pPr>
+      <w:rPr>
+        <w:rFonts w:ascii="Courier New" w:hAnsi="Courier New" w:cs="Courier New" w:hint="default"/>
+      </w:rPr>
+    </w:lvl>
+    <w:lvl w:ilvl="8" w:tplc="04100005" w:tentative="1">
+      <w:start w:val="1"/>
+      <w:numFmt w:val="bullet"/>
+      <w:lvlText w:val=""/>
+      <w:lvlJc w:val="left"/>
+      <w:pPr>
+        <w:ind w:left="7200" w:hanging="360"/>
+      </w:pPr>
+      <w:rPr>
+        <w:rFonts w:ascii="Wingdings" w:hAnsi="Wingdings" w:hint="default"/>
+      </w:rPr>
+    </w:lvl>
+  </w:abstractNum>
   <w:num w:numId="1" w16cid:durableId="904490326">
+    <w:abstractNumId w:val="12"/>
+  </w:num>
+  <w:num w:numId="2" w16cid:durableId="1220282883">
+    <w:abstractNumId w:val="4"/>
+  </w:num>
+  <w:num w:numId="3" w16cid:durableId="520896293">
+    <w:abstractNumId w:val="3"/>
+  </w:num>
+  <w:num w:numId="4" w16cid:durableId="1655916270">
+    <w:abstractNumId w:val="18"/>
+  </w:num>
+  <w:num w:numId="5" w16cid:durableId="672411399">
+    <w:abstractNumId w:val="10"/>
+  </w:num>
+  <w:num w:numId="6" w16cid:durableId="1312098259">
+    <w:abstractNumId w:val="17"/>
+  </w:num>
+  <w:num w:numId="7" w16cid:durableId="1448349861">
+    <w:abstractNumId w:val="9"/>
+  </w:num>
+  <w:num w:numId="8" w16cid:durableId="1545366602">
+    <w:abstractNumId w:val="11"/>
+  </w:num>
+  <w:num w:numId="9" w16cid:durableId="699818736">
+    <w:abstractNumId w:val="15"/>
+  </w:num>
+  <w:num w:numId="10" w16cid:durableId="275449256">
+    <w:abstractNumId w:val="6"/>
+  </w:num>
+  <w:num w:numId="11" w16cid:durableId="1898083053">
+    <w:abstractNumId w:val="13"/>
+  </w:num>
+  <w:num w:numId="12" w16cid:durableId="338429214">
+    <w:abstractNumId w:val="25"/>
+  </w:num>
+  <w:num w:numId="13" w16cid:durableId="1061052413">
+    <w:abstractNumId w:val="8"/>
+  </w:num>
+  <w:num w:numId="14" w16cid:durableId="2107722793">
+    <w:abstractNumId w:val="23"/>
+  </w:num>
+  <w:num w:numId="15" w16cid:durableId="1597320419">
+    <w:abstractNumId w:val="21"/>
+  </w:num>
+  <w:num w:numId="16" w16cid:durableId="633484907">
+    <w:abstractNumId w:val="19"/>
+  </w:num>
+  <w:num w:numId="17" w16cid:durableId="1256209777">
+    <w:abstractNumId w:val="16"/>
+  </w:num>
+  <w:num w:numId="18" w16cid:durableId="1611429890">
     <w:abstractNumId w:val="7"/>
   </w:num>
-  <w:num w:numId="2" w16cid:durableId="1220282883">
+  <w:num w:numId="19" w16cid:durableId="271480543">
+    <w:abstractNumId w:val="2"/>
+  </w:num>
+  <w:num w:numId="20" w16cid:durableId="1680935361">
+    <w:abstractNumId w:val="14"/>
+  </w:num>
+  <w:num w:numId="21" w16cid:durableId="2015573970">
+    <w:abstractNumId w:val="5"/>
+  </w:num>
+  <w:num w:numId="22" w16cid:durableId="1886600441">
+    <w:abstractNumId w:val="20"/>
+  </w:num>
+  <w:num w:numId="23" w16cid:durableId="259683202">
+    <w:abstractNumId w:val="0"/>
+  </w:num>
+  <w:num w:numId="24" w16cid:durableId="939676019">
+    <w:abstractNumId w:val="22"/>
+  </w:num>
+  <w:num w:numId="25" w16cid:durableId="1878858352">
+    <w:abstractNumId w:val="24"/>
+  </w:num>
+  <w:num w:numId="26" w16cid:durableId="540244400">
     <w:abstractNumId w:val="1"/>
   </w:num>
-  <w:num w:numId="3" w16cid:durableId="520896293">
-    <w:abstractNumId w:val="0"/>
-  </w:num>
-  <w:num w:numId="4" w16cid:durableId="1655916270">
-    <w:abstractNumId w:val="11"/>
-  </w:num>
-  <w:num w:numId="5" w16cid:durableId="672411399">
-    <w:abstractNumId w:val="5"/>
-  </w:num>
-  <w:num w:numId="6" w16cid:durableId="1312098259">
-    <w:abstractNumId w:val="10"/>
-  </w:num>
-  <w:num w:numId="7" w16cid:durableId="1448349861">
-    <w:abstractNumId w:val="4"/>
-  </w:num>
-  <w:num w:numId="8" w16cid:durableId="1545366602">
-    <w:abstractNumId w:val="6"/>
-  </w:num>
-  <w:num w:numId="9" w16cid:durableId="699818736">
-    <w:abstractNumId w:val="9"/>
-  </w:num>
-  <w:num w:numId="10" w16cid:durableId="275449256">
-    <w:abstractNumId w:val="2"/>
-  </w:num>
-  <w:num w:numId="11" w16cid:durableId="1898083053">
-    <w:abstractNumId w:val="8"/>
-  </w:num>
-  <w:num w:numId="12" w16cid:durableId="338429214">
-    <w:abstractNumId w:val="15"/>
-  </w:num>
-  <w:num w:numId="13" w16cid:durableId="1061052413">
-    <w:abstractNumId w:val="3"/>
-  </w:num>
-  <w:num w:numId="14" w16cid:durableId="2107722793">
-    <w:abstractNumId w:val="14"/>
-  </w:num>
-  <w:num w:numId="15" w16cid:durableId="1597320419">
-    <w:abstractNumId w:val="13"/>
-  </w:num>
-  <w:num w:numId="16" w16cid:durableId="633484907">
-    <w:abstractNumId w:val="12"/>
+  <w:num w:numId="27" w16cid:durableId="1114058407">
+    <w:abstractNumId w:val="26"/>
   </w:num>
 </w:numbering>
 </file>

</xml_diff>

<commit_message>
Creato il primo schizzo
</commit_message>
<xml_diff>
--- a/Domande per l'azienda calzaturiera .docx
+++ b/Domande per l'azienda calzaturiera .docx
@@ -2851,10 +2851,7 @@
     <w:p>
       <w:pPr>
         <w:pStyle w:val="Paragrafoelenco"/>
-        <w:numPr>
-          <w:ilvl w:val="1"/>
-          <w:numId w:val="7"/>
-        </w:numPr>
+        <w:ind w:left="1440"/>
         <w:jc w:val="both"/>
         <w:rPr>
           <w:b/>
@@ -3046,7 +3043,7 @@
         <v:path o:extrusionok="f" gradientshapeok="t" o:connecttype="rect"/>
         <o:lock v:ext="edit" aspectratio="t"/>
       </v:shapetype>
-      <v:shape id="_x0000_i1204" type="#_x0000_t75" style="width:11.25pt;height:11.25pt" o:bullet="t">
+      <v:shape id="_x0000_i1218" type="#_x0000_t75" style="width:11.4pt;height:11.4pt" o:bullet="t">
         <v:imagedata r:id="rId1" o:title="mso264"/>
       </v:shape>
     </w:pict>

</xml_diff>